<commit_message>
Estudo - Teste Unitário
</commit_message>
<xml_diff>
--- a/Resumão.docx
+++ b/Resumão.docx
@@ -14,18 +14,18 @@
           <w:b/>
           <w:bCs/>
           <w:color w:val="000000" w:themeColor="text1"/>
-          <w:sz w:val="32"/>
-          <w:szCs w:val="32"/>
-        </w:rPr>
-      </w:pPr>
-      <w:r>
-        <w:rPr>
-          <w:rFonts w:ascii="Times New Roman" w:hAnsi="Times New Roman" w:cs="Times New Roman"/>
-          <w:b/>
-          <w:bCs/>
-          <w:color w:val="000000" w:themeColor="text1"/>
-          <w:sz w:val="32"/>
-          <w:szCs w:val="32"/>
+          <w:sz w:val="36"/>
+          <w:szCs w:val="36"/>
+        </w:rPr>
+      </w:pPr>
+      <w:r>
+        <w:rPr>
+          <w:rFonts w:ascii="Times New Roman" w:hAnsi="Times New Roman" w:cs="Times New Roman"/>
+          <w:b/>
+          <w:bCs/>
+          <w:color w:val="000000" w:themeColor="text1"/>
+          <w:sz w:val="36"/>
+          <w:szCs w:val="36"/>
         </w:rPr>
         <w:t>Estimativa de Software</w:t>
       </w:r>
@@ -35,8 +35,8 @@
           <w:b/>
           <w:bCs/>
           <w:color w:val="000000" w:themeColor="text1"/>
-          <w:sz w:val="32"/>
-          <w:szCs w:val="32"/>
+          <w:sz w:val="36"/>
+          <w:szCs w:val="36"/>
         </w:rPr>
         <w:t xml:space="preserve"> </w:t>
       </w:r>
@@ -2641,18 +2641,18 @@
           <w:b/>
           <w:bCs/>
           <w:color w:val="000000" w:themeColor="text1"/>
-          <w:sz w:val="32"/>
-          <w:szCs w:val="32"/>
-        </w:rPr>
-      </w:pPr>
-      <w:r>
-        <w:rPr>
-          <w:rFonts w:ascii="Times New Roman" w:hAnsi="Times New Roman" w:cs="Times New Roman"/>
-          <w:b/>
-          <w:bCs/>
-          <w:color w:val="000000" w:themeColor="text1"/>
-          <w:sz w:val="32"/>
-          <w:szCs w:val="32"/>
+          <w:sz w:val="36"/>
+          <w:szCs w:val="36"/>
+        </w:rPr>
+      </w:pPr>
+      <w:r>
+        <w:rPr>
+          <w:rFonts w:ascii="Times New Roman" w:hAnsi="Times New Roman" w:cs="Times New Roman"/>
+          <w:b/>
+          <w:bCs/>
+          <w:color w:val="000000" w:themeColor="text1"/>
+          <w:sz w:val="36"/>
+          <w:szCs w:val="36"/>
         </w:rPr>
         <w:t>E</w:t>
       </w:r>
@@ -2662,8 +2662,8 @@
           <w:b/>
           <w:bCs/>
           <w:color w:val="000000" w:themeColor="text1"/>
-          <w:sz w:val="32"/>
-          <w:szCs w:val="32"/>
+          <w:sz w:val="36"/>
+          <w:szCs w:val="36"/>
         </w:rPr>
         <w:t>stratégias de Teste</w:t>
       </w:r>
@@ -2673,8 +2673,8 @@
           <w:b/>
           <w:bCs/>
           <w:color w:val="000000" w:themeColor="text1"/>
-          <w:sz w:val="32"/>
-          <w:szCs w:val="32"/>
+          <w:sz w:val="36"/>
+          <w:szCs w:val="36"/>
         </w:rPr>
         <w:t xml:space="preserve"> </w:t>
       </w:r>
@@ -4164,18 +4164,18 @@
           <w:b/>
           <w:bCs/>
           <w:color w:val="000000" w:themeColor="text1"/>
-          <w:sz w:val="28"/>
-          <w:szCs w:val="28"/>
-        </w:rPr>
-      </w:pPr>
-      <w:r>
-        <w:rPr>
-          <w:rFonts w:ascii="Times New Roman" w:hAnsi="Times New Roman" w:cs="Times New Roman"/>
-          <w:b/>
-          <w:bCs/>
-          <w:color w:val="000000" w:themeColor="text1"/>
-          <w:sz w:val="28"/>
-          <w:szCs w:val="28"/>
+          <w:sz w:val="32"/>
+          <w:szCs w:val="32"/>
+        </w:rPr>
+      </w:pPr>
+      <w:r>
+        <w:rPr>
+          <w:rFonts w:ascii="Times New Roman" w:hAnsi="Times New Roman" w:cs="Times New Roman"/>
+          <w:b/>
+          <w:bCs/>
+          <w:color w:val="000000" w:themeColor="text1"/>
+          <w:sz w:val="32"/>
+          <w:szCs w:val="32"/>
         </w:rPr>
         <w:t>Níveis de Teste: Modelo V</w:t>
       </w:r>
@@ -4488,7 +4488,7 @@
           </mc:Choice>
           <mc:Fallback>
             <w:pict>
-              <v:shape w14:anchorId="7856B418" id="Seta em U 7" o:spid="_x0000_s1026" style="position:absolute;margin-left:44.5pt;margin-top:3.85pt;width:333pt;height:18.5pt;z-index:251679744;visibility:visible;mso-wrap-style:square;mso-width-percent:0;mso-height-percent:0;mso-wrap-distance-left:9pt;mso-wrap-distance-top:0;mso-wrap-distance-right:9pt;mso-wrap-distance-bottom:0;mso-position-horizontal:absolute;mso-position-horizontal-relative:text;mso-position-vertical:absolute;mso-position-vertical-relative:text;mso-width-percent:0;mso-height-percent:0;mso-width-relative:margin;mso-height-relative:margin;v-text-anchor:middle" coordsize="4229100,234950" o:gfxdata="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" path="m,234950l,117475c,52595,52595,,117475,l4073334,v64880,,117475,52595,117475,117475l4190809,117475r38291,l4170363,176213r-58738,-58738l4149916,117475r,c4149916,75180,4115629,40893,4073334,40893r-3955859,c75180,40893,40893,75180,40893,117475r,117475l,234950xe" fillcolor="black [3200]" strokecolor="black [480]" strokeweight="1pt">
+              <v:shape w14:anchorId="543DF6A2" id="Seta em U 7" o:spid="_x0000_s1026" style="position:absolute;margin-left:44.5pt;margin-top:3.85pt;width:333pt;height:18.5pt;z-index:251679744;visibility:visible;mso-wrap-style:square;mso-width-percent:0;mso-height-percent:0;mso-wrap-distance-left:9pt;mso-wrap-distance-top:0;mso-wrap-distance-right:9pt;mso-wrap-distance-bottom:0;mso-position-horizontal:absolute;mso-position-horizontal-relative:text;mso-position-vertical:absolute;mso-position-vertical-relative:text;mso-width-percent:0;mso-height-percent:0;mso-width-relative:margin;mso-height-relative:margin;v-text-anchor:middle" coordsize="4229100,234950" o:gfxdata="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" path="m,234950l,117475c,52595,52595,,117475,l4073334,v64880,,117475,52595,117475,117475l4190809,117475r38291,l4170363,176213r-58738,-58738l4149916,117475r,c4149916,75180,4115629,40893,4073334,40893r-3955859,c75180,40893,40893,75180,40893,117475r,117475l,234950xe" fillcolor="black [3200]" strokecolor="black [480]" strokeweight="1pt">
                 <v:stroke joinstyle="miter"/>
                 <v:path arrowok="t" o:connecttype="custom" o:connectlocs="0,234950;0,117475;117475,0;4073334,0;4190809,117475;4190809,117475;4229100,117475;4170363,176213;4111625,117475;4149916,117475;4149916,117475;4073334,40893;117475,40893;40893,117475;40893,234950;0,234950" o:connectangles="0,0,0,0,0,0,0,0,0,0,0,0,0,0,0,0"/>
               </v:shape>
@@ -4886,7 +4886,7 @@
           </mc:Choice>
           <mc:Fallback>
             <w:pict>
-              <v:shapetype w14:anchorId="70A902F7" id="_x0000_t32" coordsize="21600,21600" o:spt="32" o:oned="t" path="m,l21600,21600e" filled="f">
+              <v:shapetype w14:anchorId="7C2A738A" id="_x0000_t32" coordsize="21600,21600" o:spt="32" o:oned="t" path="m,l21600,21600e" filled="f">
                 <v:path arrowok="t" fillok="f" o:connecttype="none"/>
                 <o:lock v:ext="edit" shapetype="t"/>
               </v:shapetype>
@@ -4961,7 +4961,7 @@
           </mc:Choice>
           <mc:Fallback>
             <w:pict>
-              <v:shape w14:anchorId="74ED6704" id="Conector de Seta Reta 3" o:spid="_x0000_s1026" type="#_x0000_t32" style="position:absolute;margin-left:26.75pt;margin-top:7.4pt;width:0;height:172.7pt;z-index:251671552;visibility:visible;mso-wrap-style:square;mso-wrap-distance-left:9pt;mso-wrap-distance-top:0;mso-wrap-distance-right:9pt;mso-wrap-distance-bottom:0;mso-position-horizontal:absolute;mso-position-horizontal-relative:text;mso-position-vertical:absolute;mso-position-vertical-relative:text" o:gfxdata="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" strokecolor="black [3213]" strokeweight=".5pt">
+              <v:shape w14:anchorId="2FB1CAE7" id="Conector de Seta Reta 3" o:spid="_x0000_s1026" type="#_x0000_t32" style="position:absolute;margin-left:26.75pt;margin-top:7.4pt;width:0;height:172.7pt;z-index:251671552;visibility:visible;mso-wrap-style:square;mso-wrap-distance-left:9pt;mso-wrap-distance-top:0;mso-wrap-distance-right:9pt;mso-wrap-distance-bottom:0;mso-position-horizontal:absolute;mso-position-horizontal-relative:text;mso-position-vertical:absolute;mso-position-vertical-relative:text" o:gfxdata="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" strokecolor="black [3213]" strokeweight=".5pt">
                 <v:stroke endarrow="block" joinstyle="miter"/>
               </v:shape>
             </w:pict>
@@ -6290,7 +6290,7 @@
           </mc:Choice>
           <mc:Fallback>
             <w:pict>
-              <v:shapetype w14:anchorId="5269C8FF" id="_x0000_t34" coordsize="21600,21600" o:spt="34" o:oned="t" adj="10800" path="m,l@0,0@0,21600,21600,21600e" filled="f">
+              <v:shapetype w14:anchorId="709A37A3" id="_x0000_t34" coordsize="21600,21600" o:spt="34" o:oned="t" adj="10800" path="m,l@0,0@0,21600,21600,21600e" filled="f">
                 <v:stroke joinstyle="miter"/>
                 <v:formulas>
                   <v:f eqn="val #0"/>
@@ -6387,7 +6387,7 @@
           </mc:Choice>
           <mc:Fallback>
             <w:pict>
-              <v:shape w14:anchorId="2CBD1A34" id="Conector Angulado 12" o:spid="_x0000_s1026" type="#_x0000_t34" style="position:absolute;margin-left:27.1pt;margin-top:5.6pt;width:99.3pt;height:27.75pt;z-index:251681792;visibility:visible;mso-wrap-style:square;mso-wrap-distance-left:9pt;mso-wrap-distance-top:0;mso-wrap-distance-right:9pt;mso-wrap-distance-bottom:0;mso-position-horizontal:absolute;mso-position-horizontal-relative:text;mso-position-vertical:absolute;mso-position-vertical-relative:text" o:gfxdata="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" adj="-36" strokecolor="black [3213]" strokeweight=".5pt">
+              <v:shape w14:anchorId="62C844A5" id="Conector Angulado 12" o:spid="_x0000_s1026" type="#_x0000_t34" style="position:absolute;margin-left:27.1pt;margin-top:5.6pt;width:99.3pt;height:27.75pt;z-index:251681792;visibility:visible;mso-wrap-style:square;mso-wrap-distance-left:9pt;mso-wrap-distance-top:0;mso-wrap-distance-right:9pt;mso-wrap-distance-bottom:0;mso-position-horizontal:absolute;mso-position-horizontal-relative:text;mso-position-vertical:absolute;mso-position-vertical-relative:text" o:gfxdata="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" adj="-36" strokecolor="black [3213]" strokeweight=".5pt">
                 <v:stroke endarrow="block"/>
               </v:shape>
             </w:pict>
@@ -6433,19 +6433,6 @@
           <w:color w:val="000000" w:themeColor="text1"/>
         </w:rPr>
       </w:pPr>
-    </w:p>
-    <w:p>
-      <w:pPr>
-        <w:pBdr>
-          <w:bottom w:val="single" w:sz="4" w:space="1" w:color="FFFFFF"/>
-        </w:pBdr>
-        <w:spacing w:line="276" w:lineRule="auto"/>
-        <w:jc w:val="both"/>
-        <w:rPr>
-          <w:rFonts w:ascii="Times New Roman" w:hAnsi="Times New Roman" w:cs="Times New Roman"/>
-          <w:color w:val="000000" w:themeColor="text1"/>
-        </w:rPr>
-      </w:pPr>
       <w:r>
         <w:rPr>
           <w:rFonts w:ascii="Times New Roman" w:hAnsi="Times New Roman" w:cs="Times New Roman"/>
@@ -6654,6 +6641,19 @@
     </w:p>
     <w:p>
       <w:pPr>
+        <w:pBdr>
+          <w:bottom w:val="single" w:sz="4" w:space="1" w:color="FFFFFF"/>
+        </w:pBdr>
+        <w:spacing w:line="276" w:lineRule="auto"/>
+        <w:jc w:val="both"/>
+        <w:rPr>
+          <w:rFonts w:ascii="Times New Roman" w:hAnsi="Times New Roman" w:cs="Times New Roman"/>
+          <w:color w:val="000000" w:themeColor="text1"/>
+        </w:rPr>
+      </w:pPr>
+    </w:p>
+    <w:p>
+      <w:pPr>
         <w:numPr>
           <w:ilvl w:val="0"/>
           <w:numId w:val="14"/>
@@ -6991,7 +6991,7 @@
     <w:p>
       <w:pPr>
         <w:pBdr>
-          <w:bottom w:val="single" w:sz="4" w:space="1" w:color="FFFFFF"/>
+          <w:bottom w:val="single" w:sz="4" w:space="0" w:color="FFFFFF"/>
         </w:pBdr>
         <w:spacing w:line="276" w:lineRule="auto"/>
         <w:jc w:val="both"/>
@@ -7011,53 +7011,1476 @@
     <w:p>
       <w:pPr>
         <w:pBdr>
-          <w:bottom w:val="single" w:sz="4" w:space="1" w:color="FFFFFF"/>
-        </w:pBdr>
-        <w:spacing w:line="276" w:lineRule="auto"/>
-        <w:jc w:val="both"/>
-        <w:rPr>
-          <w:rFonts w:ascii="Times New Roman" w:hAnsi="Times New Roman" w:cs="Times New Roman"/>
-          <w:color w:val="000000" w:themeColor="text1"/>
-        </w:rPr>
-      </w:pPr>
-    </w:p>
-    <w:p>
-      <w:pPr>
-        <w:pBdr>
-          <w:bottom w:val="single" w:sz="4" w:space="1" w:color="FFFFFF"/>
-        </w:pBdr>
-        <w:spacing w:line="276" w:lineRule="auto"/>
-        <w:jc w:val="both"/>
-        <w:rPr>
-          <w:rFonts w:ascii="Times New Roman" w:hAnsi="Times New Roman" w:cs="Times New Roman"/>
-          <w:color w:val="000000" w:themeColor="text1"/>
-        </w:rPr>
-      </w:pPr>
-    </w:p>
-    <w:p>
-      <w:pPr>
-        <w:pBdr>
-          <w:bottom w:val="single" w:sz="4" w:space="1" w:color="FFFFFF"/>
-        </w:pBdr>
-        <w:spacing w:line="276" w:lineRule="auto"/>
-        <w:jc w:val="both"/>
-        <w:rPr>
-          <w:rFonts w:ascii="Times New Roman" w:hAnsi="Times New Roman" w:cs="Times New Roman"/>
-          <w:color w:val="000000" w:themeColor="text1"/>
-        </w:rPr>
-      </w:pPr>
-    </w:p>
-    <w:p>
-      <w:pPr>
-        <w:pBdr>
-          <w:bottom w:val="single" w:sz="4" w:space="1" w:color="FFFFFF"/>
-        </w:pBdr>
-        <w:spacing w:line="276" w:lineRule="auto"/>
-        <w:jc w:val="both"/>
-        <w:rPr>
-          <w:rFonts w:ascii="Times New Roman" w:hAnsi="Times New Roman" w:cs="Times New Roman"/>
-          <w:b/>
-          <w:bCs/>
+          <w:bottom w:val="single" w:sz="4" w:space="0" w:color="FFFFFF"/>
+        </w:pBdr>
+        <w:spacing w:line="276" w:lineRule="auto"/>
+        <w:jc w:val="both"/>
+        <w:rPr>
+          <w:rFonts w:ascii="Times New Roman" w:hAnsi="Times New Roman" w:cs="Times New Roman"/>
+          <w:color w:val="000000" w:themeColor="text1"/>
+          <w:sz w:val="28"/>
+          <w:szCs w:val="28"/>
+        </w:rPr>
+      </w:pPr>
+    </w:p>
+    <w:p>
+      <w:pPr>
+        <w:pBdr>
+          <w:bottom w:val="single" w:sz="4" w:space="0" w:color="000000" w:themeColor="text1"/>
+        </w:pBdr>
+        <w:spacing w:line="276" w:lineRule="auto"/>
+        <w:jc w:val="both"/>
+        <w:rPr>
+          <w:rFonts w:ascii="Times New Roman" w:hAnsi="Times New Roman" w:cs="Times New Roman"/>
+          <w:b/>
+          <w:bCs/>
+          <w:color w:val="000000" w:themeColor="text1"/>
+          <w:sz w:val="36"/>
+          <w:szCs w:val="36"/>
+        </w:rPr>
+      </w:pPr>
+      <w:r>
+        <w:rPr>
+          <w:rFonts w:ascii="Times New Roman" w:hAnsi="Times New Roman" w:cs="Times New Roman"/>
+          <w:b/>
+          <w:bCs/>
+          <w:color w:val="000000" w:themeColor="text1"/>
+          <w:sz w:val="36"/>
+          <w:szCs w:val="36"/>
+        </w:rPr>
+        <w:t xml:space="preserve">Tipos </w:t>
+      </w:r>
+      <w:r>
+        <w:rPr>
+          <w:rFonts w:ascii="Times New Roman" w:hAnsi="Times New Roman" w:cs="Times New Roman"/>
+          <w:b/>
+          <w:bCs/>
+          <w:color w:val="000000" w:themeColor="text1"/>
+          <w:sz w:val="36"/>
+          <w:szCs w:val="36"/>
+        </w:rPr>
+        <w:t xml:space="preserve">e Técnicas </w:t>
+      </w:r>
+      <w:r>
+        <w:rPr>
+          <w:rFonts w:ascii="Times New Roman" w:hAnsi="Times New Roman" w:cs="Times New Roman"/>
+          <w:b/>
+          <w:bCs/>
+          <w:color w:val="000000" w:themeColor="text1"/>
+          <w:sz w:val="36"/>
+          <w:szCs w:val="36"/>
+        </w:rPr>
+        <w:t>de Teste</w:t>
+      </w:r>
+    </w:p>
+    <w:p>
+      <w:pPr>
+        <w:pBdr>
+          <w:bottom w:val="single" w:sz="4" w:space="0" w:color="FFFFFF"/>
+        </w:pBdr>
+        <w:spacing w:line="276" w:lineRule="auto"/>
+        <w:jc w:val="both"/>
+        <w:rPr>
+          <w:rFonts w:ascii="Times New Roman" w:hAnsi="Times New Roman" w:cs="Times New Roman"/>
+          <w:color w:val="000000" w:themeColor="text1"/>
+        </w:rPr>
+      </w:pPr>
+    </w:p>
+    <w:p>
+      <w:pPr>
+        <w:pBdr>
+          <w:bottom w:val="single" w:sz="4" w:space="0" w:color="FFFFFF"/>
+        </w:pBdr>
+        <w:spacing w:line="276" w:lineRule="auto"/>
+        <w:jc w:val="both"/>
+        <w:rPr>
+          <w:rFonts w:ascii="Times New Roman" w:hAnsi="Times New Roman" w:cs="Times New Roman"/>
+          <w:color w:val="000000" w:themeColor="text1"/>
+        </w:rPr>
+      </w:pPr>
+      <w:r>
+        <w:rPr>
+          <w:rFonts w:ascii="Times New Roman" w:hAnsi="Times New Roman" w:cs="Times New Roman"/>
+          <w:color w:val="000000" w:themeColor="text1"/>
+        </w:rPr>
+        <w:t>Os tipos de teste definem o propósito e a ênfase da avaliação:</w:t>
+      </w:r>
+    </w:p>
+    <w:p>
+      <w:pPr>
+        <w:pBdr>
+          <w:bottom w:val="single" w:sz="4" w:space="0" w:color="FFFFFF"/>
+        </w:pBdr>
+        <w:spacing w:line="276" w:lineRule="auto"/>
+        <w:jc w:val="both"/>
+        <w:rPr>
+          <w:rFonts w:ascii="Times New Roman" w:hAnsi="Times New Roman" w:cs="Times New Roman"/>
+          <w:color w:val="000000" w:themeColor="text1"/>
+        </w:rPr>
+      </w:pPr>
+    </w:p>
+    <w:p>
+      <w:pPr>
+        <w:pStyle w:val="PargrafodaLista"/>
+        <w:numPr>
+          <w:ilvl w:val="0"/>
+          <w:numId w:val="6"/>
+        </w:numPr>
+        <w:pBdr>
+          <w:bottom w:val="single" w:sz="4" w:space="0" w:color="FFFFFF"/>
+        </w:pBdr>
+        <w:spacing w:line="276" w:lineRule="auto"/>
+        <w:jc w:val="both"/>
+        <w:rPr>
+          <w:rFonts w:ascii="Times New Roman" w:hAnsi="Times New Roman" w:cs="Times New Roman"/>
+          <w:b/>
+          <w:bCs/>
+          <w:color w:val="000000" w:themeColor="text1"/>
+          <w:sz w:val="28"/>
+          <w:szCs w:val="28"/>
+        </w:rPr>
+      </w:pPr>
+      <w:r>
+        <w:rPr>
+          <w:rFonts w:ascii="Times New Roman" w:hAnsi="Times New Roman" w:cs="Times New Roman"/>
+          <w:b/>
+          <w:bCs/>
+          <w:color w:val="000000" w:themeColor="text1"/>
+          <w:sz w:val="28"/>
+          <w:szCs w:val="28"/>
+        </w:rPr>
+        <w:t xml:space="preserve">Teste Funcional: </w:t>
+      </w:r>
+    </w:p>
+    <w:p>
+      <w:pPr>
+        <w:pBdr>
+          <w:bottom w:val="single" w:sz="4" w:space="0" w:color="FFFFFF"/>
+        </w:pBdr>
+        <w:spacing w:line="276" w:lineRule="auto"/>
+        <w:jc w:val="both"/>
+        <w:rPr>
+          <w:rFonts w:ascii="Times New Roman" w:hAnsi="Times New Roman" w:cs="Times New Roman"/>
+          <w:color w:val="000000" w:themeColor="text1"/>
+        </w:rPr>
+      </w:pPr>
+      <w:r>
+        <w:rPr>
+          <w:rFonts w:ascii="Times New Roman" w:hAnsi="Times New Roman" w:cs="Times New Roman"/>
+          <w:color w:val="000000" w:themeColor="text1"/>
+        </w:rPr>
+        <w:t>Foca no funcionamento do software, analisando os serviços prestados, como geração, armazenamento, processamento, distribuição e proteção de informações.</w:t>
+      </w:r>
+    </w:p>
+    <w:p>
+      <w:pPr>
+        <w:pBdr>
+          <w:bottom w:val="single" w:sz="4" w:space="0" w:color="FFFFFF"/>
+        </w:pBdr>
+        <w:spacing w:line="276" w:lineRule="auto"/>
+        <w:jc w:val="both"/>
+        <w:rPr>
+          <w:rFonts w:ascii="Times New Roman" w:hAnsi="Times New Roman" w:cs="Times New Roman"/>
+          <w:color w:val="000000" w:themeColor="text1"/>
+        </w:rPr>
+      </w:pPr>
+    </w:p>
+    <w:p>
+      <w:pPr>
+        <w:pStyle w:val="PargrafodaLista"/>
+        <w:numPr>
+          <w:ilvl w:val="0"/>
+          <w:numId w:val="6"/>
+        </w:numPr>
+        <w:pBdr>
+          <w:bottom w:val="single" w:sz="4" w:space="0" w:color="FFFFFF"/>
+        </w:pBdr>
+        <w:spacing w:line="276" w:lineRule="auto"/>
+        <w:jc w:val="both"/>
+        <w:rPr>
+          <w:rFonts w:ascii="Times New Roman" w:hAnsi="Times New Roman" w:cs="Times New Roman"/>
+          <w:b/>
+          <w:bCs/>
+          <w:color w:val="000000" w:themeColor="text1"/>
+          <w:sz w:val="28"/>
+          <w:szCs w:val="28"/>
+        </w:rPr>
+      </w:pPr>
+      <w:r>
+        <w:rPr>
+          <w:rFonts w:ascii="Times New Roman" w:hAnsi="Times New Roman" w:cs="Times New Roman"/>
+          <w:b/>
+          <w:bCs/>
+          <w:color w:val="000000" w:themeColor="text1"/>
+          <w:sz w:val="28"/>
+          <w:szCs w:val="28"/>
+        </w:rPr>
+        <w:t xml:space="preserve">Teste Não Funcional: </w:t>
+      </w:r>
+    </w:p>
+    <w:p>
+      <w:pPr>
+        <w:pBdr>
+          <w:bottom w:val="single" w:sz="4" w:space="0" w:color="FFFFFF"/>
+        </w:pBdr>
+        <w:spacing w:line="276" w:lineRule="auto"/>
+        <w:jc w:val="both"/>
+        <w:rPr>
+          <w:rFonts w:ascii="Times New Roman" w:hAnsi="Times New Roman" w:cs="Times New Roman"/>
+          <w:color w:val="000000" w:themeColor="text1"/>
+        </w:rPr>
+      </w:pPr>
+      <w:r>
+        <w:rPr>
+          <w:rFonts w:ascii="Times New Roman" w:hAnsi="Times New Roman" w:cs="Times New Roman"/>
+          <w:color w:val="000000" w:themeColor="text1"/>
+        </w:rPr>
+        <w:t>Avalia atributos de qualidade como estética, facilidade de uso e desempenho, sem relação direta com a funcionalidade.</w:t>
+      </w:r>
+    </w:p>
+    <w:p>
+      <w:pPr>
+        <w:pBdr>
+          <w:bottom w:val="single" w:sz="4" w:space="0" w:color="FFFFFF"/>
+        </w:pBdr>
+        <w:spacing w:line="276" w:lineRule="auto"/>
+        <w:jc w:val="both"/>
+        <w:rPr>
+          <w:rFonts w:ascii="Times New Roman" w:hAnsi="Times New Roman" w:cs="Times New Roman"/>
+          <w:color w:val="000000" w:themeColor="text1"/>
+        </w:rPr>
+      </w:pPr>
+    </w:p>
+    <w:p>
+      <w:pPr>
+        <w:pStyle w:val="PargrafodaLista"/>
+        <w:numPr>
+          <w:ilvl w:val="0"/>
+          <w:numId w:val="6"/>
+        </w:numPr>
+        <w:pBdr>
+          <w:bottom w:val="single" w:sz="4" w:space="0" w:color="FFFFFF"/>
+        </w:pBdr>
+        <w:spacing w:line="276" w:lineRule="auto"/>
+        <w:jc w:val="both"/>
+        <w:rPr>
+          <w:rFonts w:ascii="Times New Roman" w:hAnsi="Times New Roman" w:cs="Times New Roman"/>
+          <w:b/>
+          <w:bCs/>
+          <w:color w:val="000000" w:themeColor="text1"/>
+          <w:sz w:val="28"/>
+          <w:szCs w:val="28"/>
+        </w:rPr>
+      </w:pPr>
+      <w:r>
+        <w:rPr>
+          <w:rFonts w:ascii="Times New Roman" w:hAnsi="Times New Roman" w:cs="Times New Roman"/>
+          <w:b/>
+          <w:bCs/>
+          <w:color w:val="000000" w:themeColor="text1"/>
+          <w:sz w:val="28"/>
+          <w:szCs w:val="28"/>
+        </w:rPr>
+        <w:t xml:space="preserve">Teste Estrutural: </w:t>
+      </w:r>
+    </w:p>
+    <w:p>
+      <w:pPr>
+        <w:pBdr>
+          <w:bottom w:val="single" w:sz="4" w:space="0" w:color="FFFFFF"/>
+        </w:pBdr>
+        <w:spacing w:line="276" w:lineRule="auto"/>
+        <w:jc w:val="both"/>
+        <w:rPr>
+          <w:rFonts w:ascii="Times New Roman" w:hAnsi="Times New Roman" w:cs="Times New Roman"/>
+          <w:color w:val="000000" w:themeColor="text1"/>
+        </w:rPr>
+      </w:pPr>
+      <w:r>
+        <w:rPr>
+          <w:rFonts w:ascii="Times New Roman" w:hAnsi="Times New Roman" w:cs="Times New Roman"/>
+          <w:color w:val="000000" w:themeColor="text1"/>
+        </w:rPr>
+        <w:t>Examina aspectos técnicos, como engenharia e arquitetura do software.</w:t>
+      </w:r>
+    </w:p>
+    <w:p>
+      <w:pPr>
+        <w:pBdr>
+          <w:bottom w:val="single" w:sz="4" w:space="0" w:color="FFFFFF"/>
+        </w:pBdr>
+        <w:spacing w:line="276" w:lineRule="auto"/>
+        <w:jc w:val="both"/>
+        <w:rPr>
+          <w:rFonts w:ascii="Times New Roman" w:hAnsi="Times New Roman" w:cs="Times New Roman"/>
+          <w:color w:val="000000" w:themeColor="text1"/>
+        </w:rPr>
+      </w:pPr>
+    </w:p>
+    <w:p>
+      <w:pPr>
+        <w:pStyle w:val="PargrafodaLista"/>
+        <w:numPr>
+          <w:ilvl w:val="0"/>
+          <w:numId w:val="6"/>
+        </w:numPr>
+        <w:pBdr>
+          <w:bottom w:val="single" w:sz="4" w:space="0" w:color="FFFFFF"/>
+        </w:pBdr>
+        <w:spacing w:line="276" w:lineRule="auto"/>
+        <w:jc w:val="both"/>
+        <w:rPr>
+          <w:rFonts w:ascii="Times New Roman" w:hAnsi="Times New Roman" w:cs="Times New Roman"/>
+          <w:b/>
+          <w:bCs/>
+          <w:color w:val="000000" w:themeColor="text1"/>
+          <w:sz w:val="28"/>
+          <w:szCs w:val="28"/>
+        </w:rPr>
+      </w:pPr>
+      <w:r>
+        <w:rPr>
+          <w:rFonts w:ascii="Times New Roman" w:hAnsi="Times New Roman" w:cs="Times New Roman"/>
+          <w:b/>
+          <w:bCs/>
+          <w:color w:val="000000" w:themeColor="text1"/>
+          <w:sz w:val="28"/>
+          <w:szCs w:val="28"/>
+        </w:rPr>
+        <w:t xml:space="preserve">Teste de Mudança: </w:t>
+      </w:r>
+    </w:p>
+    <w:p>
+      <w:pPr>
+        <w:pBdr>
+          <w:bottom w:val="single" w:sz="4" w:space="0" w:color="FFFFFF"/>
+        </w:pBdr>
+        <w:spacing w:line="276" w:lineRule="auto"/>
+        <w:jc w:val="both"/>
+        <w:rPr>
+          <w:rFonts w:ascii="Times New Roman" w:hAnsi="Times New Roman" w:cs="Times New Roman"/>
+          <w:color w:val="000000" w:themeColor="text1"/>
+        </w:rPr>
+      </w:pPr>
+      <w:r>
+        <w:rPr>
+          <w:rFonts w:ascii="Times New Roman" w:hAnsi="Times New Roman" w:cs="Times New Roman"/>
+          <w:color w:val="000000" w:themeColor="text1"/>
+        </w:rPr>
+        <w:t>Avalia componentes alterados e os impactos em partes não modificadas. Divide-se em:</w:t>
+      </w:r>
+    </w:p>
+    <w:p>
+      <w:pPr>
+        <w:pBdr>
+          <w:bottom w:val="single" w:sz="4" w:space="0" w:color="FFFFFF"/>
+        </w:pBdr>
+        <w:spacing w:line="276" w:lineRule="auto"/>
+        <w:jc w:val="both"/>
+        <w:rPr>
+          <w:rFonts w:ascii="Times New Roman" w:hAnsi="Times New Roman" w:cs="Times New Roman"/>
+          <w:color w:val="000000" w:themeColor="text1"/>
+        </w:rPr>
+      </w:pPr>
+    </w:p>
+    <w:p>
+      <w:pPr>
+        <w:pBdr>
+          <w:bottom w:val="single" w:sz="4" w:space="0" w:color="FFFFFF"/>
+        </w:pBdr>
+        <w:spacing w:line="276" w:lineRule="auto"/>
+        <w:jc w:val="both"/>
+        <w:rPr>
+          <w:rFonts w:ascii="Times New Roman" w:hAnsi="Times New Roman" w:cs="Times New Roman"/>
+          <w:color w:val="000000" w:themeColor="text1"/>
+        </w:rPr>
+      </w:pPr>
+      <w:r>
+        <w:rPr>
+          <w:rFonts w:ascii="Times New Roman" w:hAnsi="Times New Roman" w:cs="Times New Roman"/>
+          <w:b/>
+          <w:bCs/>
+          <w:color w:val="000000" w:themeColor="text1"/>
+        </w:rPr>
+        <w:t xml:space="preserve">- </w:t>
+      </w:r>
+      <w:r>
+        <w:rPr>
+          <w:rFonts w:ascii="Times New Roman" w:hAnsi="Times New Roman" w:cs="Times New Roman"/>
+          <w:b/>
+          <w:bCs/>
+          <w:color w:val="000000" w:themeColor="text1"/>
+        </w:rPr>
+        <w:t>Teste de Confirmação (</w:t>
+      </w:r>
+      <w:proofErr w:type="spellStart"/>
+      <w:r>
+        <w:rPr>
+          <w:rFonts w:ascii="Times New Roman" w:hAnsi="Times New Roman" w:cs="Times New Roman"/>
+          <w:b/>
+          <w:bCs/>
+          <w:color w:val="000000" w:themeColor="text1"/>
+        </w:rPr>
+        <w:t>Re-Teste</w:t>
+      </w:r>
+      <w:proofErr w:type="spellEnd"/>
+      <w:r>
+        <w:rPr>
+          <w:rFonts w:ascii="Times New Roman" w:hAnsi="Times New Roman" w:cs="Times New Roman"/>
+          <w:b/>
+          <w:bCs/>
+          <w:color w:val="000000" w:themeColor="text1"/>
+        </w:rPr>
+        <w:t>):</w:t>
+      </w:r>
+      <w:r>
+        <w:rPr>
+          <w:rFonts w:ascii="Times New Roman" w:hAnsi="Times New Roman" w:cs="Times New Roman"/>
+          <w:color w:val="000000" w:themeColor="text1"/>
+        </w:rPr>
+        <w:t xml:space="preserve"> </w:t>
+      </w:r>
+    </w:p>
+    <w:p>
+      <w:pPr>
+        <w:pBdr>
+          <w:bottom w:val="single" w:sz="4" w:space="0" w:color="FFFFFF"/>
+        </w:pBdr>
+        <w:spacing w:line="276" w:lineRule="auto"/>
+        <w:jc w:val="both"/>
+        <w:rPr>
+          <w:rFonts w:ascii="Times New Roman" w:hAnsi="Times New Roman" w:cs="Times New Roman"/>
+          <w:color w:val="000000" w:themeColor="text1"/>
+        </w:rPr>
+      </w:pPr>
+      <w:r>
+        <w:rPr>
+          <w:rFonts w:ascii="Times New Roman" w:hAnsi="Times New Roman" w:cs="Times New Roman"/>
+          <w:color w:val="000000" w:themeColor="text1"/>
+        </w:rPr>
+        <w:t>Verifica a eficácia, eficiência e efetividade dos componentes modificados.</w:t>
+      </w:r>
+    </w:p>
+    <w:p>
+      <w:pPr>
+        <w:pBdr>
+          <w:bottom w:val="single" w:sz="4" w:space="0" w:color="FFFFFF"/>
+        </w:pBdr>
+        <w:spacing w:line="276" w:lineRule="auto"/>
+        <w:jc w:val="both"/>
+        <w:rPr>
+          <w:rFonts w:ascii="Times New Roman" w:hAnsi="Times New Roman" w:cs="Times New Roman"/>
+          <w:color w:val="000000" w:themeColor="text1"/>
+        </w:rPr>
+      </w:pPr>
+    </w:p>
+    <w:p>
+      <w:pPr>
+        <w:pBdr>
+          <w:bottom w:val="single" w:sz="4" w:space="0" w:color="FFFFFF"/>
+        </w:pBdr>
+        <w:spacing w:line="276" w:lineRule="auto"/>
+        <w:jc w:val="both"/>
+        <w:rPr>
+          <w:rFonts w:ascii="Times New Roman" w:hAnsi="Times New Roman" w:cs="Times New Roman"/>
+          <w:b/>
+          <w:bCs/>
+          <w:color w:val="000000" w:themeColor="text1"/>
+        </w:rPr>
+      </w:pPr>
+    </w:p>
+    <w:p>
+      <w:pPr>
+        <w:pBdr>
+          <w:bottom w:val="single" w:sz="4" w:space="0" w:color="FFFFFF"/>
+        </w:pBdr>
+        <w:spacing w:line="276" w:lineRule="auto"/>
+        <w:jc w:val="both"/>
+        <w:rPr>
+          <w:rFonts w:ascii="Times New Roman" w:hAnsi="Times New Roman" w:cs="Times New Roman"/>
+          <w:color w:val="000000" w:themeColor="text1"/>
+        </w:rPr>
+      </w:pPr>
+      <w:r>
+        <w:rPr>
+          <w:rFonts w:ascii="Times New Roman" w:hAnsi="Times New Roman" w:cs="Times New Roman"/>
+          <w:b/>
+          <w:bCs/>
+          <w:color w:val="000000" w:themeColor="text1"/>
+        </w:rPr>
+        <w:t xml:space="preserve">- </w:t>
+      </w:r>
+      <w:r>
+        <w:rPr>
+          <w:rFonts w:ascii="Times New Roman" w:hAnsi="Times New Roman" w:cs="Times New Roman"/>
+          <w:b/>
+          <w:bCs/>
+          <w:color w:val="000000" w:themeColor="text1"/>
+        </w:rPr>
+        <w:t>Teste de Regressão:</w:t>
+      </w:r>
+      <w:r>
+        <w:rPr>
+          <w:rFonts w:ascii="Times New Roman" w:hAnsi="Times New Roman" w:cs="Times New Roman"/>
+          <w:color w:val="000000" w:themeColor="text1"/>
+        </w:rPr>
+        <w:t xml:space="preserve"> </w:t>
+      </w:r>
+    </w:p>
+    <w:p>
+      <w:pPr>
+        <w:pBdr>
+          <w:bottom w:val="single" w:sz="4" w:space="0" w:color="FFFFFF"/>
+        </w:pBdr>
+        <w:spacing w:line="276" w:lineRule="auto"/>
+        <w:jc w:val="both"/>
+        <w:rPr>
+          <w:rFonts w:ascii="Times New Roman" w:hAnsi="Times New Roman" w:cs="Times New Roman"/>
+          <w:color w:val="000000" w:themeColor="text1"/>
+        </w:rPr>
+      </w:pPr>
+      <w:r>
+        <w:rPr>
+          <w:rFonts w:ascii="Times New Roman" w:hAnsi="Times New Roman" w:cs="Times New Roman"/>
+          <w:color w:val="000000" w:themeColor="text1"/>
+        </w:rPr>
+        <w:t>Garante que componentes não alterados continuam funcionando corretamente após mudanças.</w:t>
+      </w:r>
+    </w:p>
+    <w:p>
+      <w:pPr>
+        <w:pBdr>
+          <w:bottom w:val="single" w:sz="4" w:space="0" w:color="FFFFFF"/>
+        </w:pBdr>
+        <w:spacing w:line="276" w:lineRule="auto"/>
+        <w:jc w:val="both"/>
+        <w:rPr>
+          <w:rFonts w:ascii="Times New Roman" w:hAnsi="Times New Roman" w:cs="Times New Roman"/>
+          <w:color w:val="000000" w:themeColor="text1"/>
+        </w:rPr>
+      </w:pPr>
+    </w:p>
+    <w:p>
+      <w:pPr>
+        <w:spacing w:line="276" w:lineRule="auto"/>
+        <w:jc w:val="both"/>
+        <w:rPr>
+          <w:rFonts w:ascii="Times New Roman" w:hAnsi="Times New Roman" w:cs="Times New Roman"/>
+          <w:b/>
+          <w:bCs/>
+          <w:color w:val="000000" w:themeColor="text1"/>
+          <w:sz w:val="36"/>
+          <w:szCs w:val="36"/>
+        </w:rPr>
+      </w:pPr>
+      <w:r>
+        <w:rPr>
+          <w:rFonts w:ascii="Times New Roman" w:hAnsi="Times New Roman" w:cs="Times New Roman"/>
+          <w:color w:val="000000" w:themeColor="text1"/>
+        </w:rPr>
+        <w:t>As</w:t>
+      </w:r>
+      <w:r>
+        <w:rPr>
+          <w:rFonts w:ascii="Times New Roman" w:hAnsi="Times New Roman" w:cs="Times New Roman"/>
+          <w:b/>
+          <w:bCs/>
+          <w:color w:val="000000" w:themeColor="text1"/>
+        </w:rPr>
+        <w:t xml:space="preserve"> </w:t>
+      </w:r>
+      <w:r>
+        <w:rPr>
+          <w:rFonts w:ascii="Times New Roman" w:hAnsi="Times New Roman" w:cs="Times New Roman"/>
+          <w:color w:val="000000" w:themeColor="text1"/>
+        </w:rPr>
+        <w:t>técnicas direcionam como realizar os testes:</w:t>
+      </w:r>
+    </w:p>
+    <w:p>
+      <w:pPr>
+        <w:pBdr>
+          <w:bottom w:val="single" w:sz="4" w:space="0" w:color="FFFFFF"/>
+        </w:pBdr>
+        <w:spacing w:line="276" w:lineRule="auto"/>
+        <w:jc w:val="both"/>
+        <w:rPr>
+          <w:rFonts w:ascii="Times New Roman" w:hAnsi="Times New Roman" w:cs="Times New Roman"/>
+          <w:color w:val="000000" w:themeColor="text1"/>
+        </w:rPr>
+      </w:pPr>
+    </w:p>
+    <w:p>
+      <w:pPr>
+        <w:pStyle w:val="PargrafodaLista"/>
+        <w:numPr>
+          <w:ilvl w:val="0"/>
+          <w:numId w:val="6"/>
+        </w:numPr>
+        <w:pBdr>
+          <w:bottom w:val="single" w:sz="4" w:space="0" w:color="FFFFFF"/>
+        </w:pBdr>
+        <w:spacing w:line="276" w:lineRule="auto"/>
+        <w:jc w:val="both"/>
+        <w:rPr>
+          <w:rFonts w:ascii="Times New Roman" w:hAnsi="Times New Roman" w:cs="Times New Roman"/>
+          <w:b/>
+          <w:bCs/>
+          <w:color w:val="000000" w:themeColor="text1"/>
+          <w:sz w:val="28"/>
+          <w:szCs w:val="28"/>
+        </w:rPr>
+      </w:pPr>
+      <w:r>
+        <w:rPr>
+          <w:rFonts w:ascii="Times New Roman" w:hAnsi="Times New Roman" w:cs="Times New Roman"/>
+          <w:b/>
+          <w:bCs/>
+          <w:color w:val="000000" w:themeColor="text1"/>
+          <w:sz w:val="28"/>
+          <w:szCs w:val="28"/>
+        </w:rPr>
+        <w:t xml:space="preserve">Caixa Preta: </w:t>
+      </w:r>
+    </w:p>
+    <w:p>
+      <w:pPr>
+        <w:pBdr>
+          <w:bottom w:val="single" w:sz="4" w:space="0" w:color="FFFFFF"/>
+        </w:pBdr>
+        <w:spacing w:line="276" w:lineRule="auto"/>
+        <w:jc w:val="both"/>
+        <w:rPr>
+          <w:rFonts w:ascii="Times New Roman" w:hAnsi="Times New Roman" w:cs="Times New Roman"/>
+          <w:color w:val="000000" w:themeColor="text1"/>
+        </w:rPr>
+      </w:pPr>
+      <w:r>
+        <w:rPr>
+          <w:rFonts w:ascii="Times New Roman" w:hAnsi="Times New Roman" w:cs="Times New Roman"/>
+          <w:color w:val="000000" w:themeColor="text1"/>
+        </w:rPr>
+        <w:t>Avalia o software sem considerar sua construção interna, testando entradas e saídas esperadas.</w:t>
+      </w:r>
+    </w:p>
+    <w:p>
+      <w:pPr>
+        <w:pBdr>
+          <w:bottom w:val="single" w:sz="4" w:space="0" w:color="FFFFFF"/>
+        </w:pBdr>
+        <w:spacing w:line="276" w:lineRule="auto"/>
+        <w:jc w:val="both"/>
+        <w:rPr>
+          <w:rFonts w:ascii="Times New Roman" w:hAnsi="Times New Roman" w:cs="Times New Roman"/>
+          <w:color w:val="000000" w:themeColor="text1"/>
+        </w:rPr>
+      </w:pPr>
+    </w:p>
+    <w:p>
+      <w:pPr>
+        <w:pStyle w:val="PargrafodaLista"/>
+        <w:numPr>
+          <w:ilvl w:val="0"/>
+          <w:numId w:val="6"/>
+        </w:numPr>
+        <w:pBdr>
+          <w:bottom w:val="single" w:sz="4" w:space="0" w:color="FFFFFF"/>
+        </w:pBdr>
+        <w:spacing w:line="276" w:lineRule="auto"/>
+        <w:jc w:val="both"/>
+        <w:rPr>
+          <w:rFonts w:ascii="Times New Roman" w:hAnsi="Times New Roman" w:cs="Times New Roman"/>
+          <w:b/>
+          <w:bCs/>
+          <w:color w:val="000000" w:themeColor="text1"/>
+          <w:sz w:val="28"/>
+          <w:szCs w:val="28"/>
+        </w:rPr>
+      </w:pPr>
+      <w:r>
+        <w:rPr>
+          <w:rFonts w:ascii="Times New Roman" w:hAnsi="Times New Roman" w:cs="Times New Roman"/>
+          <w:b/>
+          <w:bCs/>
+          <w:color w:val="000000" w:themeColor="text1"/>
+          <w:sz w:val="28"/>
+          <w:szCs w:val="28"/>
+        </w:rPr>
+        <w:t xml:space="preserve">Caixa Branca: </w:t>
+      </w:r>
+    </w:p>
+    <w:p>
+      <w:pPr>
+        <w:pBdr>
+          <w:bottom w:val="single" w:sz="4" w:space="0" w:color="FFFFFF"/>
+        </w:pBdr>
+        <w:spacing w:line="276" w:lineRule="auto"/>
+        <w:jc w:val="both"/>
+        <w:rPr>
+          <w:rFonts w:ascii="Times New Roman" w:hAnsi="Times New Roman" w:cs="Times New Roman"/>
+          <w:color w:val="000000" w:themeColor="text1"/>
+        </w:rPr>
+      </w:pPr>
+      <w:r>
+        <w:rPr>
+          <w:rFonts w:ascii="Times New Roman" w:hAnsi="Times New Roman" w:cs="Times New Roman"/>
+          <w:color w:val="000000" w:themeColor="text1"/>
+        </w:rPr>
+        <w:t>Examina o código e a lógica interna, avaliando trechos específicos do programa</w:t>
+      </w:r>
+    </w:p>
+    <w:p>
+      <w:pPr>
+        <w:pBdr>
+          <w:bottom w:val="single" w:sz="4" w:space="0" w:color="FFFFFF"/>
+        </w:pBdr>
+        <w:spacing w:line="276" w:lineRule="auto"/>
+        <w:jc w:val="both"/>
+        <w:rPr>
+          <w:rFonts w:ascii="Times New Roman" w:hAnsi="Times New Roman" w:cs="Times New Roman"/>
+          <w:color w:val="000000" w:themeColor="text1"/>
+        </w:rPr>
+      </w:pPr>
+    </w:p>
+    <w:p>
+      <w:pPr>
+        <w:pBdr>
+          <w:bottom w:val="single" w:sz="4" w:space="0" w:color="FFFFFF"/>
+        </w:pBdr>
+        <w:spacing w:line="276" w:lineRule="auto"/>
+        <w:jc w:val="both"/>
+        <w:rPr>
+          <w:rFonts w:ascii="Times New Roman" w:hAnsi="Times New Roman" w:cs="Times New Roman"/>
+          <w:b/>
+          <w:bCs/>
+          <w:color w:val="000000" w:themeColor="text1"/>
+          <w:sz w:val="32"/>
+          <w:szCs w:val="32"/>
+        </w:rPr>
+      </w:pPr>
+      <w:r>
+        <w:rPr>
+          <w:rFonts w:ascii="Times New Roman" w:hAnsi="Times New Roman" w:cs="Times New Roman"/>
+          <w:b/>
+          <w:bCs/>
+          <w:color w:val="000000" w:themeColor="text1"/>
+          <w:sz w:val="32"/>
+          <w:szCs w:val="32"/>
+        </w:rPr>
+        <w:t>Exemplo Prático: Software de Planilha</w:t>
+      </w:r>
+    </w:p>
+    <w:p>
+      <w:pPr>
+        <w:pBdr>
+          <w:bottom w:val="single" w:sz="4" w:space="0" w:color="FFFFFF"/>
+        </w:pBdr>
+        <w:spacing w:line="276" w:lineRule="auto"/>
+        <w:jc w:val="both"/>
+        <w:rPr>
+          <w:rFonts w:ascii="Times New Roman" w:hAnsi="Times New Roman" w:cs="Times New Roman"/>
+          <w:b/>
+          <w:bCs/>
+          <w:color w:val="000000" w:themeColor="text1"/>
+          <w:sz w:val="32"/>
+          <w:szCs w:val="32"/>
+        </w:rPr>
+      </w:pPr>
+    </w:p>
+    <w:p>
+      <w:pPr>
+        <w:pBdr>
+          <w:bottom w:val="single" w:sz="4" w:space="0" w:color="FFFFFF"/>
+        </w:pBdr>
+        <w:spacing w:line="276" w:lineRule="auto"/>
+        <w:jc w:val="both"/>
+        <w:rPr>
+          <w:rFonts w:ascii="Times New Roman" w:hAnsi="Times New Roman" w:cs="Times New Roman"/>
+          <w:b/>
+          <w:bCs/>
+          <w:color w:val="000000" w:themeColor="text1"/>
+        </w:rPr>
+      </w:pPr>
+      <w:r>
+        <w:rPr>
+          <w:rFonts w:ascii="Times New Roman" w:hAnsi="Times New Roman" w:cs="Times New Roman"/>
+          <w:b/>
+          <w:bCs/>
+          <w:color w:val="000000" w:themeColor="text1"/>
+        </w:rPr>
+        <w:t xml:space="preserve">Testes </w:t>
+      </w:r>
+      <w:r>
+        <w:rPr>
+          <w:rFonts w:ascii="Times New Roman" w:hAnsi="Times New Roman" w:cs="Times New Roman"/>
+          <w:b/>
+          <w:bCs/>
+          <w:color w:val="000000" w:themeColor="text1"/>
+        </w:rPr>
+        <w:t xml:space="preserve">Funcionais: </w:t>
+      </w:r>
+    </w:p>
+    <w:p>
+      <w:pPr>
+        <w:pBdr>
+          <w:bottom w:val="single" w:sz="4" w:space="0" w:color="FFFFFF"/>
+        </w:pBdr>
+        <w:spacing w:line="276" w:lineRule="auto"/>
+        <w:jc w:val="both"/>
+        <w:rPr>
+          <w:rFonts w:ascii="Times New Roman" w:hAnsi="Times New Roman" w:cs="Times New Roman"/>
+          <w:b/>
+          <w:bCs/>
+          <w:color w:val="000000" w:themeColor="text1"/>
+        </w:rPr>
+      </w:pPr>
+      <w:r>
+        <w:rPr>
+          <w:rFonts w:ascii="Times New Roman" w:hAnsi="Times New Roman" w:cs="Times New Roman"/>
+          <w:color w:val="000000" w:themeColor="text1"/>
+        </w:rPr>
+        <w:t>Tabular dados, somar, calcular percentuais.</w:t>
+      </w:r>
+    </w:p>
+    <w:p>
+      <w:pPr>
+        <w:pBdr>
+          <w:bottom w:val="single" w:sz="4" w:space="0" w:color="FFFFFF"/>
+        </w:pBdr>
+        <w:spacing w:line="276" w:lineRule="auto"/>
+        <w:jc w:val="both"/>
+        <w:rPr>
+          <w:rFonts w:ascii="Times New Roman" w:hAnsi="Times New Roman" w:cs="Times New Roman"/>
+          <w:color w:val="000000" w:themeColor="text1"/>
+        </w:rPr>
+      </w:pPr>
+    </w:p>
+    <w:p>
+      <w:pPr>
+        <w:pBdr>
+          <w:bottom w:val="single" w:sz="4" w:space="0" w:color="FFFFFF"/>
+        </w:pBdr>
+        <w:spacing w:line="276" w:lineRule="auto"/>
+        <w:jc w:val="both"/>
+        <w:rPr>
+          <w:rFonts w:ascii="Times New Roman" w:hAnsi="Times New Roman" w:cs="Times New Roman"/>
+          <w:b/>
+          <w:bCs/>
+          <w:color w:val="000000" w:themeColor="text1"/>
+        </w:rPr>
+      </w:pPr>
+      <w:r>
+        <w:rPr>
+          <w:rFonts w:ascii="Times New Roman" w:hAnsi="Times New Roman" w:cs="Times New Roman"/>
+          <w:b/>
+          <w:bCs/>
+          <w:color w:val="000000" w:themeColor="text1"/>
+        </w:rPr>
+        <w:t xml:space="preserve">Testes </w:t>
+      </w:r>
+      <w:r>
+        <w:rPr>
+          <w:rFonts w:ascii="Times New Roman" w:hAnsi="Times New Roman" w:cs="Times New Roman"/>
+          <w:b/>
+          <w:bCs/>
+          <w:color w:val="000000" w:themeColor="text1"/>
+        </w:rPr>
+        <w:t xml:space="preserve">Não Funcionais: </w:t>
+      </w:r>
+    </w:p>
+    <w:p>
+      <w:pPr>
+        <w:pBdr>
+          <w:bottom w:val="single" w:sz="4" w:space="0" w:color="FFFFFF"/>
+        </w:pBdr>
+        <w:spacing w:line="276" w:lineRule="auto"/>
+        <w:jc w:val="both"/>
+        <w:rPr>
+          <w:rFonts w:ascii="Times New Roman" w:hAnsi="Times New Roman" w:cs="Times New Roman"/>
+          <w:b/>
+          <w:bCs/>
+          <w:color w:val="000000" w:themeColor="text1"/>
+        </w:rPr>
+      </w:pPr>
+      <w:r>
+        <w:rPr>
+          <w:rFonts w:ascii="Times New Roman" w:hAnsi="Times New Roman" w:cs="Times New Roman"/>
+          <w:color w:val="000000" w:themeColor="text1"/>
+        </w:rPr>
+        <w:t>Beleza dos gráficos, facilidade para digitar fórmulas.</w:t>
+      </w:r>
+    </w:p>
+    <w:p>
+      <w:pPr>
+        <w:pBdr>
+          <w:bottom w:val="single" w:sz="4" w:space="0" w:color="FFFFFF"/>
+        </w:pBdr>
+        <w:spacing w:line="276" w:lineRule="auto"/>
+        <w:jc w:val="both"/>
+        <w:rPr>
+          <w:rFonts w:ascii="Times New Roman" w:hAnsi="Times New Roman" w:cs="Times New Roman"/>
+          <w:color w:val="000000" w:themeColor="text1"/>
+        </w:rPr>
+      </w:pPr>
+    </w:p>
+    <w:p>
+      <w:pPr>
+        <w:pBdr>
+          <w:bottom w:val="single" w:sz="4" w:space="0" w:color="FFFFFF"/>
+        </w:pBdr>
+        <w:spacing w:line="276" w:lineRule="auto"/>
+        <w:jc w:val="both"/>
+        <w:rPr>
+          <w:rFonts w:ascii="Times New Roman" w:hAnsi="Times New Roman" w:cs="Times New Roman"/>
+          <w:b/>
+          <w:bCs/>
+          <w:color w:val="000000" w:themeColor="text1"/>
+        </w:rPr>
+      </w:pPr>
+      <w:r>
+        <w:rPr>
+          <w:rFonts w:ascii="Times New Roman" w:hAnsi="Times New Roman" w:cs="Times New Roman"/>
+          <w:b/>
+          <w:bCs/>
+          <w:color w:val="000000" w:themeColor="text1"/>
+        </w:rPr>
+        <w:t xml:space="preserve">Testes </w:t>
+      </w:r>
+      <w:r>
+        <w:rPr>
+          <w:rFonts w:ascii="Times New Roman" w:hAnsi="Times New Roman" w:cs="Times New Roman"/>
+          <w:b/>
+          <w:bCs/>
+          <w:color w:val="000000" w:themeColor="text1"/>
+        </w:rPr>
+        <w:t xml:space="preserve">Estruturais: </w:t>
+      </w:r>
+    </w:p>
+    <w:p>
+      <w:pPr>
+        <w:pBdr>
+          <w:bottom w:val="single" w:sz="4" w:space="0" w:color="FFFFFF"/>
+        </w:pBdr>
+        <w:spacing w:line="276" w:lineRule="auto"/>
+        <w:jc w:val="both"/>
+        <w:rPr>
+          <w:rFonts w:ascii="Times New Roman" w:hAnsi="Times New Roman" w:cs="Times New Roman"/>
+          <w:b/>
+          <w:bCs/>
+          <w:color w:val="000000" w:themeColor="text1"/>
+        </w:rPr>
+      </w:pPr>
+      <w:r>
+        <w:rPr>
+          <w:rFonts w:ascii="Times New Roman" w:hAnsi="Times New Roman" w:cs="Times New Roman"/>
+          <w:color w:val="000000" w:themeColor="text1"/>
+        </w:rPr>
+        <w:t>Integração OLE com PowerPoint/MS-Word e banco de dados MS-SQL.</w:t>
+      </w:r>
+    </w:p>
+    <w:p>
+      <w:pPr>
+        <w:pBdr>
+          <w:bottom w:val="single" w:sz="4" w:space="0" w:color="FFFFFF"/>
+        </w:pBdr>
+        <w:spacing w:line="276" w:lineRule="auto"/>
+        <w:jc w:val="both"/>
+        <w:rPr>
+          <w:rFonts w:ascii="Times New Roman" w:hAnsi="Times New Roman" w:cs="Times New Roman"/>
+          <w:color w:val="000000" w:themeColor="text1"/>
+        </w:rPr>
+      </w:pPr>
+    </w:p>
+    <w:p>
+      <w:pPr>
+        <w:pBdr>
+          <w:bottom w:val="single" w:sz="4" w:space="0" w:color="FFFFFF"/>
+        </w:pBdr>
+        <w:spacing w:line="276" w:lineRule="auto"/>
+        <w:jc w:val="both"/>
+        <w:rPr>
+          <w:rFonts w:ascii="Times New Roman" w:hAnsi="Times New Roman" w:cs="Times New Roman"/>
+          <w:b/>
+          <w:bCs/>
+          <w:color w:val="000000" w:themeColor="text1"/>
+        </w:rPr>
+      </w:pPr>
+      <w:r>
+        <w:rPr>
+          <w:rFonts w:ascii="Times New Roman" w:hAnsi="Times New Roman" w:cs="Times New Roman"/>
+          <w:b/>
+          <w:bCs/>
+          <w:color w:val="000000" w:themeColor="text1"/>
+        </w:rPr>
+        <w:t xml:space="preserve">Técnica da </w:t>
+      </w:r>
+      <w:r>
+        <w:rPr>
+          <w:rFonts w:ascii="Times New Roman" w:hAnsi="Times New Roman" w:cs="Times New Roman"/>
+          <w:b/>
+          <w:bCs/>
+          <w:color w:val="000000" w:themeColor="text1"/>
+        </w:rPr>
+        <w:t xml:space="preserve">Caixa Preta: </w:t>
+      </w:r>
+    </w:p>
+    <w:p>
+      <w:pPr>
+        <w:pBdr>
+          <w:bottom w:val="single" w:sz="4" w:space="0" w:color="FFFFFF"/>
+        </w:pBdr>
+        <w:spacing w:line="276" w:lineRule="auto"/>
+        <w:jc w:val="both"/>
+        <w:rPr>
+          <w:rFonts w:ascii="Times New Roman" w:hAnsi="Times New Roman" w:cs="Times New Roman"/>
+          <w:color w:val="000000" w:themeColor="text1"/>
+        </w:rPr>
+      </w:pPr>
+      <w:r>
+        <w:rPr>
+          <w:rFonts w:ascii="Times New Roman" w:hAnsi="Times New Roman" w:cs="Times New Roman"/>
+          <w:color w:val="000000" w:themeColor="text1"/>
+        </w:rPr>
+        <w:t>Preencher células, aplicar fórmulas, verificar resultados.</w:t>
+      </w:r>
+    </w:p>
+    <w:p>
+      <w:pPr>
+        <w:pBdr>
+          <w:bottom w:val="single" w:sz="4" w:space="0" w:color="FFFFFF"/>
+        </w:pBdr>
+        <w:spacing w:line="276" w:lineRule="auto"/>
+        <w:jc w:val="both"/>
+        <w:rPr>
+          <w:rFonts w:ascii="Times New Roman" w:hAnsi="Times New Roman" w:cs="Times New Roman"/>
+          <w:color w:val="000000" w:themeColor="text1"/>
+        </w:rPr>
+      </w:pPr>
+    </w:p>
+    <w:p>
+      <w:pPr>
+        <w:pBdr>
+          <w:bottom w:val="single" w:sz="4" w:space="0" w:color="FFFFFF"/>
+        </w:pBdr>
+        <w:spacing w:line="276" w:lineRule="auto"/>
+        <w:jc w:val="both"/>
+        <w:rPr>
+          <w:rFonts w:ascii="Times New Roman" w:hAnsi="Times New Roman" w:cs="Times New Roman"/>
+          <w:b/>
+          <w:bCs/>
+          <w:color w:val="000000" w:themeColor="text1"/>
+        </w:rPr>
+      </w:pPr>
+      <w:r>
+        <w:rPr>
+          <w:rFonts w:ascii="Times New Roman" w:hAnsi="Times New Roman" w:cs="Times New Roman"/>
+          <w:b/>
+          <w:bCs/>
+          <w:color w:val="000000" w:themeColor="text1"/>
+        </w:rPr>
+        <w:t xml:space="preserve">Técnica da </w:t>
+      </w:r>
+      <w:r>
+        <w:rPr>
+          <w:rFonts w:ascii="Times New Roman" w:hAnsi="Times New Roman" w:cs="Times New Roman"/>
+          <w:b/>
+          <w:bCs/>
+          <w:color w:val="000000" w:themeColor="text1"/>
+        </w:rPr>
+        <w:t xml:space="preserve">Caixa Branca: </w:t>
+      </w:r>
+    </w:p>
+    <w:p>
+      <w:pPr>
+        <w:pBdr>
+          <w:bottom w:val="single" w:sz="4" w:space="0" w:color="FFFFFF"/>
+        </w:pBdr>
+        <w:spacing w:line="276" w:lineRule="auto"/>
+        <w:jc w:val="both"/>
+        <w:rPr>
+          <w:rFonts w:ascii="Times New Roman" w:hAnsi="Times New Roman" w:cs="Times New Roman"/>
+          <w:color w:val="000000" w:themeColor="text1"/>
+        </w:rPr>
+      </w:pPr>
+      <w:r>
+        <w:rPr>
+          <w:rFonts w:ascii="Times New Roman" w:hAnsi="Times New Roman" w:cs="Times New Roman"/>
+          <w:color w:val="000000" w:themeColor="text1"/>
+        </w:rPr>
+        <w:t>Inspecionar código-fonte, acompanhar parâmetros e variáveis.</w:t>
+      </w:r>
+    </w:p>
+    <w:p>
+      <w:pPr>
+        <w:pBdr>
+          <w:bottom w:val="single" w:sz="4" w:space="0" w:color="FFFFFF"/>
+        </w:pBdr>
+        <w:spacing w:line="276" w:lineRule="auto"/>
+        <w:jc w:val="both"/>
+        <w:rPr>
+          <w:rFonts w:ascii="Times New Roman" w:hAnsi="Times New Roman" w:cs="Times New Roman"/>
+          <w:color w:val="000000" w:themeColor="text1"/>
+        </w:rPr>
+      </w:pPr>
+    </w:p>
+    <w:p>
+      <w:pPr>
+        <w:pBdr>
+          <w:bottom w:val="single" w:sz="4" w:space="0" w:color="000000" w:themeColor="text1"/>
+        </w:pBdr>
+        <w:spacing w:line="276" w:lineRule="auto"/>
+        <w:jc w:val="both"/>
+        <w:rPr>
+          <w:rFonts w:ascii="Times New Roman" w:hAnsi="Times New Roman" w:cs="Times New Roman"/>
+          <w:b/>
+          <w:bCs/>
+          <w:color w:val="000000" w:themeColor="text1"/>
+          <w:sz w:val="36"/>
+          <w:szCs w:val="36"/>
+        </w:rPr>
+      </w:pPr>
+      <w:r>
+        <w:rPr>
+          <w:rFonts w:ascii="Times New Roman" w:hAnsi="Times New Roman" w:cs="Times New Roman"/>
+          <w:b/>
+          <w:bCs/>
+          <w:color w:val="000000" w:themeColor="text1"/>
+          <w:sz w:val="36"/>
+          <w:szCs w:val="36"/>
+        </w:rPr>
+        <w:t>Teste Unit</w:t>
+      </w:r>
+      <w:r>
+        <w:rPr>
+          <w:rFonts w:ascii="Times New Roman" w:hAnsi="Times New Roman" w:cs="Times New Roman"/>
+          <w:b/>
+          <w:bCs/>
+          <w:color w:val="000000" w:themeColor="text1"/>
+          <w:sz w:val="36"/>
+          <w:szCs w:val="36"/>
+        </w:rPr>
+        <w:t>ário</w:t>
+      </w:r>
+    </w:p>
+    <w:p>
+      <w:pPr>
+        <w:pBdr>
+          <w:bottom w:val="single" w:sz="4" w:space="0" w:color="FFFFFF"/>
+        </w:pBdr>
+        <w:spacing w:line="276" w:lineRule="auto"/>
+        <w:jc w:val="both"/>
+        <w:rPr>
+          <w:rFonts w:ascii="Times New Roman" w:hAnsi="Times New Roman" w:cs="Times New Roman"/>
+          <w:color w:val="000000" w:themeColor="text1"/>
+        </w:rPr>
+      </w:pPr>
+    </w:p>
+    <w:p>
+      <w:pPr>
+        <w:pBdr>
+          <w:bottom w:val="single" w:sz="4" w:space="0" w:color="FFFFFF"/>
+        </w:pBdr>
+        <w:spacing w:line="276" w:lineRule="auto"/>
+        <w:jc w:val="both"/>
+        <w:rPr>
+          <w:rFonts w:ascii="Times New Roman" w:hAnsi="Times New Roman" w:cs="Times New Roman"/>
+          <w:color w:val="000000" w:themeColor="text1"/>
+        </w:rPr>
+      </w:pPr>
+      <w:r>
+        <w:rPr>
+          <w:rFonts w:ascii="Times New Roman" w:hAnsi="Times New Roman" w:cs="Times New Roman"/>
+          <w:color w:val="000000" w:themeColor="text1"/>
+        </w:rPr>
+        <w:t>Os testes unitários isolam a funcionalidade de um componente, analisando seu comportamento sem interferências externas. Em programação orientada a objetos, isso inclui testar métodos de classes específicas, mascarando chamadas externas e simulando retornos.</w:t>
+      </w:r>
+    </w:p>
+    <w:p>
+      <w:pPr>
+        <w:pBdr>
+          <w:bottom w:val="single" w:sz="4" w:space="0" w:color="FFFFFF"/>
+        </w:pBdr>
+        <w:spacing w:line="276" w:lineRule="auto"/>
+        <w:jc w:val="both"/>
+        <w:rPr>
+          <w:rFonts w:ascii="Times New Roman" w:hAnsi="Times New Roman" w:cs="Times New Roman"/>
+          <w:color w:val="000000" w:themeColor="text1"/>
+        </w:rPr>
+      </w:pPr>
+    </w:p>
+    <w:p>
+      <w:pPr>
+        <w:pBdr>
+          <w:bottom w:val="single" w:sz="4" w:space="0" w:color="FFFFFF"/>
+        </w:pBdr>
+        <w:spacing w:line="276" w:lineRule="auto"/>
+        <w:jc w:val="both"/>
+        <w:rPr>
+          <w:rFonts w:ascii="Times New Roman" w:hAnsi="Times New Roman" w:cs="Times New Roman"/>
+          <w:color w:val="000000" w:themeColor="text1"/>
+        </w:rPr>
+      </w:pPr>
+      <w:r>
+        <w:rPr>
+          <w:rFonts w:ascii="Times New Roman" w:hAnsi="Times New Roman" w:cs="Times New Roman"/>
+          <w:color w:val="000000" w:themeColor="text1"/>
+        </w:rPr>
+        <w:t>Para realizar testes funcionais de caixa branca, são utilizados métodos como:</w:t>
+      </w:r>
+    </w:p>
+    <w:p>
+      <w:pPr>
+        <w:pBdr>
+          <w:bottom w:val="single" w:sz="4" w:space="0" w:color="FFFFFF"/>
+        </w:pBdr>
+        <w:spacing w:line="276" w:lineRule="auto"/>
+        <w:jc w:val="both"/>
+        <w:rPr>
+          <w:rFonts w:ascii="Times New Roman" w:hAnsi="Times New Roman" w:cs="Times New Roman"/>
+          <w:color w:val="000000" w:themeColor="text1"/>
+        </w:rPr>
+      </w:pPr>
+    </w:p>
+    <w:p>
+      <w:pPr>
+        <w:pBdr>
+          <w:bottom w:val="single" w:sz="4" w:space="0" w:color="FFFFFF"/>
+        </w:pBdr>
+        <w:spacing w:line="276" w:lineRule="auto"/>
+        <w:jc w:val="both"/>
+        <w:rPr>
+          <w:rFonts w:ascii="Times New Roman" w:hAnsi="Times New Roman" w:cs="Times New Roman"/>
+          <w:color w:val="000000" w:themeColor="text1"/>
+        </w:rPr>
+      </w:pPr>
+    </w:p>
+    <w:p>
+      <w:pPr>
+        <w:pBdr>
+          <w:bottom w:val="single" w:sz="4" w:space="0" w:color="FFFFFF"/>
+        </w:pBdr>
+        <w:spacing w:line="276" w:lineRule="auto"/>
+        <w:jc w:val="both"/>
+        <w:rPr>
+          <w:rFonts w:ascii="Times New Roman" w:hAnsi="Times New Roman" w:cs="Times New Roman"/>
+          <w:color w:val="000000" w:themeColor="text1"/>
+        </w:rPr>
+      </w:pPr>
+    </w:p>
+    <w:p>
+      <w:pPr>
+        <w:numPr>
+          <w:ilvl w:val="0"/>
+          <w:numId w:val="23"/>
+        </w:numPr>
+        <w:pBdr>
+          <w:bottom w:val="single" w:sz="4" w:space="0" w:color="FFFFFF"/>
+        </w:pBdr>
+        <w:spacing w:line="276" w:lineRule="auto"/>
+        <w:jc w:val="both"/>
+        <w:rPr>
+          <w:rFonts w:ascii="Times New Roman" w:hAnsi="Times New Roman" w:cs="Times New Roman"/>
+          <w:b/>
+          <w:bCs/>
+          <w:color w:val="000000" w:themeColor="text1"/>
+          <w:sz w:val="28"/>
+          <w:szCs w:val="28"/>
+        </w:rPr>
+      </w:pPr>
+      <w:r>
+        <w:rPr>
+          <w:rFonts w:ascii="Times New Roman" w:hAnsi="Times New Roman" w:cs="Times New Roman"/>
+          <w:b/>
+          <w:bCs/>
+          <w:color w:val="000000" w:themeColor="text1"/>
+          <w:sz w:val="28"/>
+          <w:szCs w:val="28"/>
+        </w:rPr>
+        <w:t xml:space="preserve">Inicialização de Variáveis: </w:t>
+      </w:r>
+    </w:p>
+    <w:p>
+      <w:pPr>
+        <w:pBdr>
+          <w:bottom w:val="single" w:sz="4" w:space="0" w:color="FFFFFF"/>
+        </w:pBdr>
+        <w:spacing w:line="276" w:lineRule="auto"/>
+        <w:ind w:left="360"/>
+        <w:jc w:val="both"/>
+        <w:rPr>
+          <w:rFonts w:ascii="Times New Roman" w:hAnsi="Times New Roman" w:cs="Times New Roman"/>
+          <w:color w:val="000000" w:themeColor="text1"/>
+        </w:rPr>
+      </w:pPr>
+      <w:r>
+        <w:rPr>
+          <w:rFonts w:ascii="Times New Roman" w:hAnsi="Times New Roman" w:cs="Times New Roman"/>
+          <w:color w:val="000000" w:themeColor="text1"/>
+        </w:rPr>
+        <w:t>Falhas intermitentes podem ocorrer pela ausência de inicialização. Antes de iniciar os testes, é preciso mapear variáveis, verificar seu uso inicial e corrigir problemas de não inicialização.</w:t>
+      </w:r>
+    </w:p>
+    <w:p>
+      <w:pPr>
+        <w:numPr>
+          <w:ilvl w:val="0"/>
+          <w:numId w:val="23"/>
+        </w:numPr>
+        <w:pBdr>
+          <w:bottom w:val="single" w:sz="4" w:space="0" w:color="FFFFFF"/>
+        </w:pBdr>
+        <w:spacing w:line="276" w:lineRule="auto"/>
+        <w:jc w:val="both"/>
+        <w:rPr>
+          <w:rFonts w:ascii="Times New Roman" w:hAnsi="Times New Roman" w:cs="Times New Roman"/>
+          <w:color w:val="000000" w:themeColor="text1"/>
+        </w:rPr>
+      </w:pPr>
+      <w:r>
+        <w:rPr>
+          <w:rFonts w:ascii="Times New Roman" w:hAnsi="Times New Roman" w:cs="Times New Roman"/>
+          <w:color w:val="000000" w:themeColor="text1"/>
+        </w:rPr>
+        <w:t>Complexidade Ciclomática: Método baseado em grafos, determina o número mínimo de testes necessários para cobrir caminhos independentes em pontos de decisão.</w:t>
+      </w:r>
+    </w:p>
+    <w:p>
+      <w:pPr>
+        <w:numPr>
+          <w:ilvl w:val="0"/>
+          <w:numId w:val="23"/>
+        </w:numPr>
+        <w:pBdr>
+          <w:bottom w:val="single" w:sz="4" w:space="0" w:color="FFFFFF"/>
+        </w:pBdr>
+        <w:spacing w:line="276" w:lineRule="auto"/>
+        <w:jc w:val="both"/>
+        <w:rPr>
+          <w:rFonts w:ascii="Times New Roman" w:hAnsi="Times New Roman" w:cs="Times New Roman"/>
+          <w:color w:val="000000" w:themeColor="text1"/>
+        </w:rPr>
+      </w:pPr>
+      <w:r>
+        <w:rPr>
+          <w:rFonts w:ascii="Times New Roman" w:hAnsi="Times New Roman" w:cs="Times New Roman"/>
+          <w:color w:val="000000" w:themeColor="text1"/>
+        </w:rPr>
+        <w:t>Teste de Enlace: Avalia loops em três condições: sem entrada, com entrada única e com reexecução. Testes começam do loop mais interno para o mais externo.</w:t>
+      </w:r>
+    </w:p>
+    <w:p>
+      <w:pPr>
+        <w:numPr>
+          <w:ilvl w:val="0"/>
+          <w:numId w:val="23"/>
+        </w:numPr>
+        <w:pBdr>
+          <w:bottom w:val="single" w:sz="4" w:space="0" w:color="FFFFFF"/>
+        </w:pBdr>
+        <w:spacing w:line="276" w:lineRule="auto"/>
+        <w:jc w:val="both"/>
+        <w:rPr>
+          <w:rFonts w:ascii="Times New Roman" w:hAnsi="Times New Roman" w:cs="Times New Roman"/>
+          <w:color w:val="000000" w:themeColor="text1"/>
+        </w:rPr>
+      </w:pPr>
+      <w:r>
+        <w:rPr>
+          <w:rFonts w:ascii="Times New Roman" w:hAnsi="Times New Roman" w:cs="Times New Roman"/>
+          <w:color w:val="000000" w:themeColor="text1"/>
+        </w:rPr>
+        <w:t>Teste de Limites: Avalia valores próximos aos limites inferiores e superiores, testando cenários críticos que impactam decisões lógicas.</w:t>
+      </w:r>
+    </w:p>
+    <w:p>
+      <w:pPr>
+        <w:numPr>
+          <w:ilvl w:val="0"/>
+          <w:numId w:val="23"/>
+        </w:numPr>
+        <w:pBdr>
+          <w:bottom w:val="single" w:sz="4" w:space="0" w:color="FFFFFF"/>
+        </w:pBdr>
+        <w:spacing w:line="276" w:lineRule="auto"/>
+        <w:jc w:val="both"/>
+        <w:rPr>
+          <w:rFonts w:ascii="Times New Roman" w:hAnsi="Times New Roman" w:cs="Times New Roman"/>
+          <w:color w:val="000000" w:themeColor="text1"/>
+        </w:rPr>
+      </w:pPr>
+      <w:r>
+        <w:rPr>
+          <w:rFonts w:ascii="Times New Roman" w:hAnsi="Times New Roman" w:cs="Times New Roman"/>
+          <w:color w:val="000000" w:themeColor="text1"/>
+        </w:rPr>
+        <w:t>Partição de Condição/Equivalência: Examina grupos de dados que levam às mesmas decisões, incluindo valores não numéricos, ampliando os casos definidos por testes de limites.</w:t>
+      </w:r>
+    </w:p>
+    <w:p>
+      <w:pPr>
+        <w:pBdr>
+          <w:bottom w:val="single" w:sz="4" w:space="0" w:color="FFFFFF"/>
+        </w:pBdr>
+        <w:spacing w:line="276" w:lineRule="auto"/>
+        <w:jc w:val="both"/>
+        <w:rPr>
+          <w:rFonts w:ascii="Times New Roman" w:hAnsi="Times New Roman" w:cs="Times New Roman"/>
+          <w:color w:val="000000" w:themeColor="text1"/>
+        </w:rPr>
+      </w:pPr>
+      <w:r>
+        <w:rPr>
+          <w:rFonts w:ascii="Times New Roman" w:hAnsi="Times New Roman" w:cs="Times New Roman"/>
+          <w:color w:val="000000" w:themeColor="text1"/>
+        </w:rPr>
+        <w:t>Automação e IA na Criação de Testes</w:t>
+      </w:r>
+    </w:p>
+    <w:p>
+      <w:pPr>
+        <w:pBdr>
+          <w:bottom w:val="single" w:sz="4" w:space="0" w:color="FFFFFF"/>
+        </w:pBdr>
+        <w:spacing w:line="276" w:lineRule="auto"/>
+        <w:jc w:val="both"/>
+        <w:rPr>
+          <w:rFonts w:ascii="Times New Roman" w:hAnsi="Times New Roman" w:cs="Times New Roman"/>
+          <w:color w:val="000000" w:themeColor="text1"/>
+        </w:rPr>
+      </w:pPr>
+      <w:r>
+        <w:rPr>
+          <w:rFonts w:ascii="Times New Roman" w:hAnsi="Times New Roman" w:cs="Times New Roman"/>
+          <w:color w:val="000000" w:themeColor="text1"/>
+        </w:rPr>
+        <w:t xml:space="preserve">Automação de testes unitários com scripts e IA generativa ajuda a otimizar o esforço de testes. Porém, a IA não substitui o planejamento criterioso. É essencial orientar adequadamente as ferramentas de </w:t>
+      </w:r>
+      <w:proofErr w:type="gramStart"/>
+      <w:r>
+        <w:rPr>
+          <w:rFonts w:ascii="Times New Roman" w:hAnsi="Times New Roman" w:cs="Times New Roman"/>
+          <w:color w:val="000000" w:themeColor="text1"/>
+        </w:rPr>
+        <w:t>IA, definindo</w:t>
+      </w:r>
+      <w:proofErr w:type="gramEnd"/>
+      <w:r>
+        <w:rPr>
+          <w:rFonts w:ascii="Times New Roman" w:hAnsi="Times New Roman" w:cs="Times New Roman"/>
+          <w:color w:val="000000" w:themeColor="text1"/>
+        </w:rPr>
+        <w:t xml:space="preserve"> o que, quando e como testar, garantindo uma cobertura eficiente e eficaz dos casos necessários.</w:t>
+      </w:r>
+    </w:p>
+    <w:p>
+      <w:pPr>
+        <w:pBdr>
+          <w:bottom w:val="single" w:sz="4" w:space="0" w:color="FFFFFF"/>
+        </w:pBdr>
+        <w:spacing w:line="276" w:lineRule="auto"/>
+        <w:jc w:val="both"/>
+        <w:rPr>
+          <w:rFonts w:ascii="Times New Roman" w:hAnsi="Times New Roman" w:cs="Times New Roman"/>
           <w:color w:val="000000" w:themeColor="text1"/>
         </w:rPr>
       </w:pPr>
@@ -7488,6 +8911,155 @@
     </w:lvl>
   </w:abstractNum>
   <w:abstractNum w:abstractNumId="3" w15:restartNumberingAfterBreak="0">
+    <w:nsid w:val="0AD37F43"/>
+    <w:multiLevelType w:val="multilevel"/>
+    <w:tmpl w:val="F77CD802"/>
+    <w:lvl w:ilvl="0">
+      <w:start w:val="1"/>
+      <w:numFmt w:val="bullet"/>
+      <w:lvlText w:val=""/>
+      <w:lvlJc w:val="left"/>
+      <w:pPr>
+        <w:tabs>
+          <w:tab w:val="num" w:pos="720"/>
+        </w:tabs>
+        <w:ind w:left="720" w:hanging="360"/>
+      </w:pPr>
+      <w:rPr>
+        <w:rFonts w:ascii="Symbol" w:hAnsi="Symbol" w:hint="default"/>
+        <w:sz w:val="20"/>
+      </w:rPr>
+    </w:lvl>
+    <w:lvl w:ilvl="1" w:tentative="1">
+      <w:start w:val="1"/>
+      <w:numFmt w:val="bullet"/>
+      <w:lvlText w:val="o"/>
+      <w:lvlJc w:val="left"/>
+      <w:pPr>
+        <w:tabs>
+          <w:tab w:val="num" w:pos="1440"/>
+        </w:tabs>
+        <w:ind w:left="1440" w:hanging="360"/>
+      </w:pPr>
+      <w:rPr>
+        <w:rFonts w:ascii="Courier New" w:hAnsi="Courier New" w:hint="default"/>
+        <w:sz w:val="20"/>
+      </w:rPr>
+    </w:lvl>
+    <w:lvl w:ilvl="2" w:tentative="1">
+      <w:start w:val="1"/>
+      <w:numFmt w:val="bullet"/>
+      <w:lvlText w:val=""/>
+      <w:lvlJc w:val="left"/>
+      <w:pPr>
+        <w:tabs>
+          <w:tab w:val="num" w:pos="2160"/>
+        </w:tabs>
+        <w:ind w:left="2160" w:hanging="360"/>
+      </w:pPr>
+      <w:rPr>
+        <w:rFonts w:ascii="Wingdings" w:hAnsi="Wingdings" w:hint="default"/>
+        <w:sz w:val="20"/>
+      </w:rPr>
+    </w:lvl>
+    <w:lvl w:ilvl="3" w:tentative="1">
+      <w:start w:val="1"/>
+      <w:numFmt w:val="bullet"/>
+      <w:lvlText w:val=""/>
+      <w:lvlJc w:val="left"/>
+      <w:pPr>
+        <w:tabs>
+          <w:tab w:val="num" w:pos="2880"/>
+        </w:tabs>
+        <w:ind w:left="2880" w:hanging="360"/>
+      </w:pPr>
+      <w:rPr>
+        <w:rFonts w:ascii="Wingdings" w:hAnsi="Wingdings" w:hint="default"/>
+        <w:sz w:val="20"/>
+      </w:rPr>
+    </w:lvl>
+    <w:lvl w:ilvl="4" w:tentative="1">
+      <w:start w:val="1"/>
+      <w:numFmt w:val="bullet"/>
+      <w:lvlText w:val=""/>
+      <w:lvlJc w:val="left"/>
+      <w:pPr>
+        <w:tabs>
+          <w:tab w:val="num" w:pos="3600"/>
+        </w:tabs>
+        <w:ind w:left="3600" w:hanging="360"/>
+      </w:pPr>
+      <w:rPr>
+        <w:rFonts w:ascii="Wingdings" w:hAnsi="Wingdings" w:hint="default"/>
+        <w:sz w:val="20"/>
+      </w:rPr>
+    </w:lvl>
+    <w:lvl w:ilvl="5" w:tentative="1">
+      <w:start w:val="1"/>
+      <w:numFmt w:val="bullet"/>
+      <w:lvlText w:val=""/>
+      <w:lvlJc w:val="left"/>
+      <w:pPr>
+        <w:tabs>
+          <w:tab w:val="num" w:pos="4320"/>
+        </w:tabs>
+        <w:ind w:left="4320" w:hanging="360"/>
+      </w:pPr>
+      <w:rPr>
+        <w:rFonts w:ascii="Wingdings" w:hAnsi="Wingdings" w:hint="default"/>
+        <w:sz w:val="20"/>
+      </w:rPr>
+    </w:lvl>
+    <w:lvl w:ilvl="6" w:tentative="1">
+      <w:start w:val="1"/>
+      <w:numFmt w:val="bullet"/>
+      <w:lvlText w:val=""/>
+      <w:lvlJc w:val="left"/>
+      <w:pPr>
+        <w:tabs>
+          <w:tab w:val="num" w:pos="5040"/>
+        </w:tabs>
+        <w:ind w:left="5040" w:hanging="360"/>
+      </w:pPr>
+      <w:rPr>
+        <w:rFonts w:ascii="Wingdings" w:hAnsi="Wingdings" w:hint="default"/>
+        <w:sz w:val="20"/>
+      </w:rPr>
+    </w:lvl>
+    <w:lvl w:ilvl="7" w:tentative="1">
+      <w:start w:val="1"/>
+      <w:numFmt w:val="bullet"/>
+      <w:lvlText w:val=""/>
+      <w:lvlJc w:val="left"/>
+      <w:pPr>
+        <w:tabs>
+          <w:tab w:val="num" w:pos="5760"/>
+        </w:tabs>
+        <w:ind w:left="5760" w:hanging="360"/>
+      </w:pPr>
+      <w:rPr>
+        <w:rFonts w:ascii="Wingdings" w:hAnsi="Wingdings" w:hint="default"/>
+        <w:sz w:val="20"/>
+      </w:rPr>
+    </w:lvl>
+    <w:lvl w:ilvl="8" w:tentative="1">
+      <w:start w:val="1"/>
+      <w:numFmt w:val="bullet"/>
+      <w:lvlText w:val=""/>
+      <w:lvlJc w:val="left"/>
+      <w:pPr>
+        <w:tabs>
+          <w:tab w:val="num" w:pos="6480"/>
+        </w:tabs>
+        <w:ind w:left="6480" w:hanging="360"/>
+      </w:pPr>
+      <w:rPr>
+        <w:rFonts w:ascii="Wingdings" w:hAnsi="Wingdings" w:hint="default"/>
+        <w:sz w:val="20"/>
+      </w:rPr>
+    </w:lvl>
+  </w:abstractNum>
+  <w:abstractNum w:abstractNumId="4" w15:restartNumberingAfterBreak="0">
     <w:nsid w:val="12795B05"/>
     <w:multiLevelType w:val="hybridMultilevel"/>
     <w:tmpl w:val="39086F54"/>
@@ -7600,10 +9172,10 @@
       </w:rPr>
     </w:lvl>
   </w:abstractNum>
-  <w:abstractNum w:abstractNumId="4" w15:restartNumberingAfterBreak="0">
+  <w:abstractNum w:abstractNumId="5" w15:restartNumberingAfterBreak="0">
     <w:nsid w:val="14400963"/>
     <w:multiLevelType w:val="hybridMultilevel"/>
-    <w:tmpl w:val="3B1C16FE"/>
+    <w:tmpl w:val="400A35E4"/>
     <w:lvl w:ilvl="0" w:tplc="FCD40D8E">
       <w:start w:val="1"/>
       <w:numFmt w:val="bullet"/>
@@ -7715,7 +9287,7 @@
       </w:rPr>
     </w:lvl>
   </w:abstractNum>
-  <w:abstractNum w:abstractNumId="5" w15:restartNumberingAfterBreak="0">
+  <w:abstractNum w:abstractNumId="6" w15:restartNumberingAfterBreak="0">
     <w:nsid w:val="185708AC"/>
     <w:multiLevelType w:val="hybridMultilevel"/>
     <w:tmpl w:val="030C2376"/>
@@ -7830,7 +9402,305 @@
       </w:rPr>
     </w:lvl>
   </w:abstractNum>
-  <w:abstractNum w:abstractNumId="6" w15:restartNumberingAfterBreak="0">
+  <w:abstractNum w:abstractNumId="7" w15:restartNumberingAfterBreak="0">
+    <w:nsid w:val="1B0B2F69"/>
+    <w:multiLevelType w:val="multilevel"/>
+    <w:tmpl w:val="039A8A0A"/>
+    <w:lvl w:ilvl="0">
+      <w:start w:val="1"/>
+      <w:numFmt w:val="bullet"/>
+      <w:lvlText w:val=""/>
+      <w:lvlJc w:val="left"/>
+      <w:pPr>
+        <w:tabs>
+          <w:tab w:val="num" w:pos="720"/>
+        </w:tabs>
+        <w:ind w:left="720" w:hanging="360"/>
+      </w:pPr>
+      <w:rPr>
+        <w:rFonts w:ascii="Symbol" w:hAnsi="Symbol" w:hint="default"/>
+        <w:sz w:val="20"/>
+      </w:rPr>
+    </w:lvl>
+    <w:lvl w:ilvl="1">
+      <w:start w:val="1"/>
+      <w:numFmt w:val="bullet"/>
+      <w:lvlText w:val="o"/>
+      <w:lvlJc w:val="left"/>
+      <w:pPr>
+        <w:tabs>
+          <w:tab w:val="num" w:pos="1440"/>
+        </w:tabs>
+        <w:ind w:left="1440" w:hanging="360"/>
+      </w:pPr>
+      <w:rPr>
+        <w:rFonts w:ascii="Courier New" w:hAnsi="Courier New" w:hint="default"/>
+        <w:sz w:val="20"/>
+      </w:rPr>
+    </w:lvl>
+    <w:lvl w:ilvl="2" w:tentative="1">
+      <w:start w:val="1"/>
+      <w:numFmt w:val="bullet"/>
+      <w:lvlText w:val=""/>
+      <w:lvlJc w:val="left"/>
+      <w:pPr>
+        <w:tabs>
+          <w:tab w:val="num" w:pos="2160"/>
+        </w:tabs>
+        <w:ind w:left="2160" w:hanging="360"/>
+      </w:pPr>
+      <w:rPr>
+        <w:rFonts w:ascii="Wingdings" w:hAnsi="Wingdings" w:hint="default"/>
+        <w:sz w:val="20"/>
+      </w:rPr>
+    </w:lvl>
+    <w:lvl w:ilvl="3" w:tentative="1">
+      <w:start w:val="1"/>
+      <w:numFmt w:val="bullet"/>
+      <w:lvlText w:val=""/>
+      <w:lvlJc w:val="left"/>
+      <w:pPr>
+        <w:tabs>
+          <w:tab w:val="num" w:pos="2880"/>
+        </w:tabs>
+        <w:ind w:left="2880" w:hanging="360"/>
+      </w:pPr>
+      <w:rPr>
+        <w:rFonts w:ascii="Wingdings" w:hAnsi="Wingdings" w:hint="default"/>
+        <w:sz w:val="20"/>
+      </w:rPr>
+    </w:lvl>
+    <w:lvl w:ilvl="4" w:tentative="1">
+      <w:start w:val="1"/>
+      <w:numFmt w:val="bullet"/>
+      <w:lvlText w:val=""/>
+      <w:lvlJc w:val="left"/>
+      <w:pPr>
+        <w:tabs>
+          <w:tab w:val="num" w:pos="3600"/>
+        </w:tabs>
+        <w:ind w:left="3600" w:hanging="360"/>
+      </w:pPr>
+      <w:rPr>
+        <w:rFonts w:ascii="Wingdings" w:hAnsi="Wingdings" w:hint="default"/>
+        <w:sz w:val="20"/>
+      </w:rPr>
+    </w:lvl>
+    <w:lvl w:ilvl="5" w:tentative="1">
+      <w:start w:val="1"/>
+      <w:numFmt w:val="bullet"/>
+      <w:lvlText w:val=""/>
+      <w:lvlJc w:val="left"/>
+      <w:pPr>
+        <w:tabs>
+          <w:tab w:val="num" w:pos="4320"/>
+        </w:tabs>
+        <w:ind w:left="4320" w:hanging="360"/>
+      </w:pPr>
+      <w:rPr>
+        <w:rFonts w:ascii="Wingdings" w:hAnsi="Wingdings" w:hint="default"/>
+        <w:sz w:val="20"/>
+      </w:rPr>
+    </w:lvl>
+    <w:lvl w:ilvl="6" w:tentative="1">
+      <w:start w:val="1"/>
+      <w:numFmt w:val="bullet"/>
+      <w:lvlText w:val=""/>
+      <w:lvlJc w:val="left"/>
+      <w:pPr>
+        <w:tabs>
+          <w:tab w:val="num" w:pos="5040"/>
+        </w:tabs>
+        <w:ind w:left="5040" w:hanging="360"/>
+      </w:pPr>
+      <w:rPr>
+        <w:rFonts w:ascii="Wingdings" w:hAnsi="Wingdings" w:hint="default"/>
+        <w:sz w:val="20"/>
+      </w:rPr>
+    </w:lvl>
+    <w:lvl w:ilvl="7" w:tentative="1">
+      <w:start w:val="1"/>
+      <w:numFmt w:val="bullet"/>
+      <w:lvlText w:val=""/>
+      <w:lvlJc w:val="left"/>
+      <w:pPr>
+        <w:tabs>
+          <w:tab w:val="num" w:pos="5760"/>
+        </w:tabs>
+        <w:ind w:left="5760" w:hanging="360"/>
+      </w:pPr>
+      <w:rPr>
+        <w:rFonts w:ascii="Wingdings" w:hAnsi="Wingdings" w:hint="default"/>
+        <w:sz w:val="20"/>
+      </w:rPr>
+    </w:lvl>
+    <w:lvl w:ilvl="8" w:tentative="1">
+      <w:start w:val="1"/>
+      <w:numFmt w:val="bullet"/>
+      <w:lvlText w:val=""/>
+      <w:lvlJc w:val="left"/>
+      <w:pPr>
+        <w:tabs>
+          <w:tab w:val="num" w:pos="6480"/>
+        </w:tabs>
+        <w:ind w:left="6480" w:hanging="360"/>
+      </w:pPr>
+      <w:rPr>
+        <w:rFonts w:ascii="Wingdings" w:hAnsi="Wingdings" w:hint="default"/>
+        <w:sz w:val="20"/>
+      </w:rPr>
+    </w:lvl>
+  </w:abstractNum>
+  <w:abstractNum w:abstractNumId="8" w15:restartNumberingAfterBreak="0">
+    <w:nsid w:val="20575B15"/>
+    <w:multiLevelType w:val="multilevel"/>
+    <w:tmpl w:val="11C06A18"/>
+    <w:lvl w:ilvl="0">
+      <w:start w:val="1"/>
+      <w:numFmt w:val="bullet"/>
+      <w:lvlText w:val=""/>
+      <w:lvlJc w:val="left"/>
+      <w:pPr>
+        <w:tabs>
+          <w:tab w:val="num" w:pos="720"/>
+        </w:tabs>
+        <w:ind w:left="720" w:hanging="360"/>
+      </w:pPr>
+      <w:rPr>
+        <w:rFonts w:ascii="Symbol" w:hAnsi="Symbol" w:hint="default"/>
+        <w:sz w:val="20"/>
+      </w:rPr>
+    </w:lvl>
+    <w:lvl w:ilvl="1" w:tentative="1">
+      <w:start w:val="1"/>
+      <w:numFmt w:val="bullet"/>
+      <w:lvlText w:val="o"/>
+      <w:lvlJc w:val="left"/>
+      <w:pPr>
+        <w:tabs>
+          <w:tab w:val="num" w:pos="1440"/>
+        </w:tabs>
+        <w:ind w:left="1440" w:hanging="360"/>
+      </w:pPr>
+      <w:rPr>
+        <w:rFonts w:ascii="Courier New" w:hAnsi="Courier New" w:hint="default"/>
+        <w:sz w:val="20"/>
+      </w:rPr>
+    </w:lvl>
+    <w:lvl w:ilvl="2" w:tentative="1">
+      <w:start w:val="1"/>
+      <w:numFmt w:val="bullet"/>
+      <w:lvlText w:val=""/>
+      <w:lvlJc w:val="left"/>
+      <w:pPr>
+        <w:tabs>
+          <w:tab w:val="num" w:pos="2160"/>
+        </w:tabs>
+        <w:ind w:left="2160" w:hanging="360"/>
+      </w:pPr>
+      <w:rPr>
+        <w:rFonts w:ascii="Wingdings" w:hAnsi="Wingdings" w:hint="default"/>
+        <w:sz w:val="20"/>
+      </w:rPr>
+    </w:lvl>
+    <w:lvl w:ilvl="3" w:tentative="1">
+      <w:start w:val="1"/>
+      <w:numFmt w:val="bullet"/>
+      <w:lvlText w:val=""/>
+      <w:lvlJc w:val="left"/>
+      <w:pPr>
+        <w:tabs>
+          <w:tab w:val="num" w:pos="2880"/>
+        </w:tabs>
+        <w:ind w:left="2880" w:hanging="360"/>
+      </w:pPr>
+      <w:rPr>
+        <w:rFonts w:ascii="Wingdings" w:hAnsi="Wingdings" w:hint="default"/>
+        <w:sz w:val="20"/>
+      </w:rPr>
+    </w:lvl>
+    <w:lvl w:ilvl="4" w:tentative="1">
+      <w:start w:val="1"/>
+      <w:numFmt w:val="bullet"/>
+      <w:lvlText w:val=""/>
+      <w:lvlJc w:val="left"/>
+      <w:pPr>
+        <w:tabs>
+          <w:tab w:val="num" w:pos="3600"/>
+        </w:tabs>
+        <w:ind w:left="3600" w:hanging="360"/>
+      </w:pPr>
+      <w:rPr>
+        <w:rFonts w:ascii="Wingdings" w:hAnsi="Wingdings" w:hint="default"/>
+        <w:sz w:val="20"/>
+      </w:rPr>
+    </w:lvl>
+    <w:lvl w:ilvl="5" w:tentative="1">
+      <w:start w:val="1"/>
+      <w:numFmt w:val="bullet"/>
+      <w:lvlText w:val=""/>
+      <w:lvlJc w:val="left"/>
+      <w:pPr>
+        <w:tabs>
+          <w:tab w:val="num" w:pos="4320"/>
+        </w:tabs>
+        <w:ind w:left="4320" w:hanging="360"/>
+      </w:pPr>
+      <w:rPr>
+        <w:rFonts w:ascii="Wingdings" w:hAnsi="Wingdings" w:hint="default"/>
+        <w:sz w:val="20"/>
+      </w:rPr>
+    </w:lvl>
+    <w:lvl w:ilvl="6" w:tentative="1">
+      <w:start w:val="1"/>
+      <w:numFmt w:val="bullet"/>
+      <w:lvlText w:val=""/>
+      <w:lvlJc w:val="left"/>
+      <w:pPr>
+        <w:tabs>
+          <w:tab w:val="num" w:pos="5040"/>
+        </w:tabs>
+        <w:ind w:left="5040" w:hanging="360"/>
+      </w:pPr>
+      <w:rPr>
+        <w:rFonts w:ascii="Wingdings" w:hAnsi="Wingdings" w:hint="default"/>
+        <w:sz w:val="20"/>
+      </w:rPr>
+    </w:lvl>
+    <w:lvl w:ilvl="7" w:tentative="1">
+      <w:start w:val="1"/>
+      <w:numFmt w:val="bullet"/>
+      <w:lvlText w:val=""/>
+      <w:lvlJc w:val="left"/>
+      <w:pPr>
+        <w:tabs>
+          <w:tab w:val="num" w:pos="5760"/>
+        </w:tabs>
+        <w:ind w:left="5760" w:hanging="360"/>
+      </w:pPr>
+      <w:rPr>
+        <w:rFonts w:ascii="Wingdings" w:hAnsi="Wingdings" w:hint="default"/>
+        <w:sz w:val="20"/>
+      </w:rPr>
+    </w:lvl>
+    <w:lvl w:ilvl="8" w:tentative="1">
+      <w:start w:val="1"/>
+      <w:numFmt w:val="bullet"/>
+      <w:lvlText w:val=""/>
+      <w:lvlJc w:val="left"/>
+      <w:pPr>
+        <w:tabs>
+          <w:tab w:val="num" w:pos="6480"/>
+        </w:tabs>
+        <w:ind w:left="6480" w:hanging="360"/>
+      </w:pPr>
+      <w:rPr>
+        <w:rFonts w:ascii="Wingdings" w:hAnsi="Wingdings" w:hint="default"/>
+        <w:sz w:val="20"/>
+      </w:rPr>
+    </w:lvl>
+  </w:abstractNum>
+  <w:abstractNum w:abstractNumId="9" w15:restartNumberingAfterBreak="0">
     <w:nsid w:val="345D22F5"/>
     <w:multiLevelType w:val="hybridMultilevel"/>
     <w:tmpl w:val="C4080EFA"/>
@@ -7945,7 +9815,156 @@
       </w:rPr>
     </w:lvl>
   </w:abstractNum>
-  <w:abstractNum w:abstractNumId="7" w15:restartNumberingAfterBreak="0">
+  <w:abstractNum w:abstractNumId="10" w15:restartNumberingAfterBreak="0">
+    <w:nsid w:val="368134EF"/>
+    <w:multiLevelType w:val="multilevel"/>
+    <w:tmpl w:val="EE1C485C"/>
+    <w:lvl w:ilvl="0">
+      <w:start w:val="1"/>
+      <w:numFmt w:val="bullet"/>
+      <w:lvlText w:val=""/>
+      <w:lvlJc w:val="left"/>
+      <w:pPr>
+        <w:tabs>
+          <w:tab w:val="num" w:pos="720"/>
+        </w:tabs>
+        <w:ind w:left="720" w:hanging="360"/>
+      </w:pPr>
+      <w:rPr>
+        <w:rFonts w:ascii="Symbol" w:hAnsi="Symbol" w:hint="default"/>
+        <w:sz w:val="20"/>
+      </w:rPr>
+    </w:lvl>
+    <w:lvl w:ilvl="1" w:tentative="1">
+      <w:start w:val="1"/>
+      <w:numFmt w:val="bullet"/>
+      <w:lvlText w:val=""/>
+      <w:lvlJc w:val="left"/>
+      <w:pPr>
+        <w:tabs>
+          <w:tab w:val="num" w:pos="1440"/>
+        </w:tabs>
+        <w:ind w:left="1440" w:hanging="360"/>
+      </w:pPr>
+      <w:rPr>
+        <w:rFonts w:ascii="Symbol" w:hAnsi="Symbol" w:hint="default"/>
+        <w:sz w:val="20"/>
+      </w:rPr>
+    </w:lvl>
+    <w:lvl w:ilvl="2" w:tentative="1">
+      <w:start w:val="1"/>
+      <w:numFmt w:val="bullet"/>
+      <w:lvlText w:val=""/>
+      <w:lvlJc w:val="left"/>
+      <w:pPr>
+        <w:tabs>
+          <w:tab w:val="num" w:pos="2160"/>
+        </w:tabs>
+        <w:ind w:left="2160" w:hanging="360"/>
+      </w:pPr>
+      <w:rPr>
+        <w:rFonts w:ascii="Symbol" w:hAnsi="Symbol" w:hint="default"/>
+        <w:sz w:val="20"/>
+      </w:rPr>
+    </w:lvl>
+    <w:lvl w:ilvl="3" w:tentative="1">
+      <w:start w:val="1"/>
+      <w:numFmt w:val="bullet"/>
+      <w:lvlText w:val=""/>
+      <w:lvlJc w:val="left"/>
+      <w:pPr>
+        <w:tabs>
+          <w:tab w:val="num" w:pos="2880"/>
+        </w:tabs>
+        <w:ind w:left="2880" w:hanging="360"/>
+      </w:pPr>
+      <w:rPr>
+        <w:rFonts w:ascii="Symbol" w:hAnsi="Symbol" w:hint="default"/>
+        <w:sz w:val="20"/>
+      </w:rPr>
+    </w:lvl>
+    <w:lvl w:ilvl="4" w:tentative="1">
+      <w:start w:val="1"/>
+      <w:numFmt w:val="bullet"/>
+      <w:lvlText w:val=""/>
+      <w:lvlJc w:val="left"/>
+      <w:pPr>
+        <w:tabs>
+          <w:tab w:val="num" w:pos="3600"/>
+        </w:tabs>
+        <w:ind w:left="3600" w:hanging="360"/>
+      </w:pPr>
+      <w:rPr>
+        <w:rFonts w:ascii="Symbol" w:hAnsi="Symbol" w:hint="default"/>
+        <w:sz w:val="20"/>
+      </w:rPr>
+    </w:lvl>
+    <w:lvl w:ilvl="5" w:tentative="1">
+      <w:start w:val="1"/>
+      <w:numFmt w:val="bullet"/>
+      <w:lvlText w:val=""/>
+      <w:lvlJc w:val="left"/>
+      <w:pPr>
+        <w:tabs>
+          <w:tab w:val="num" w:pos="4320"/>
+        </w:tabs>
+        <w:ind w:left="4320" w:hanging="360"/>
+      </w:pPr>
+      <w:rPr>
+        <w:rFonts w:ascii="Symbol" w:hAnsi="Symbol" w:hint="default"/>
+        <w:sz w:val="20"/>
+      </w:rPr>
+    </w:lvl>
+    <w:lvl w:ilvl="6" w:tentative="1">
+      <w:start w:val="1"/>
+      <w:numFmt w:val="bullet"/>
+      <w:lvlText w:val=""/>
+      <w:lvlJc w:val="left"/>
+      <w:pPr>
+        <w:tabs>
+          <w:tab w:val="num" w:pos="5040"/>
+        </w:tabs>
+        <w:ind w:left="5040" w:hanging="360"/>
+      </w:pPr>
+      <w:rPr>
+        <w:rFonts w:ascii="Symbol" w:hAnsi="Symbol" w:hint="default"/>
+        <w:sz w:val="20"/>
+      </w:rPr>
+    </w:lvl>
+    <w:lvl w:ilvl="7" w:tentative="1">
+      <w:start w:val="1"/>
+      <w:numFmt w:val="bullet"/>
+      <w:lvlText w:val=""/>
+      <w:lvlJc w:val="left"/>
+      <w:pPr>
+        <w:tabs>
+          <w:tab w:val="num" w:pos="5760"/>
+        </w:tabs>
+        <w:ind w:left="5760" w:hanging="360"/>
+      </w:pPr>
+      <w:rPr>
+        <w:rFonts w:ascii="Symbol" w:hAnsi="Symbol" w:hint="default"/>
+        <w:sz w:val="20"/>
+      </w:rPr>
+    </w:lvl>
+    <w:lvl w:ilvl="8" w:tentative="1">
+      <w:start w:val="1"/>
+      <w:numFmt w:val="bullet"/>
+      <w:lvlText w:val=""/>
+      <w:lvlJc w:val="left"/>
+      <w:pPr>
+        <w:tabs>
+          <w:tab w:val="num" w:pos="6480"/>
+        </w:tabs>
+        <w:ind w:left="6480" w:hanging="360"/>
+      </w:pPr>
+      <w:rPr>
+        <w:rFonts w:ascii="Symbol" w:hAnsi="Symbol" w:hint="default"/>
+        <w:sz w:val="20"/>
+      </w:rPr>
+    </w:lvl>
+  </w:abstractNum>
+  <w:abstractNum w:abstractNumId="11" w15:restartNumberingAfterBreak="0">
     <w:nsid w:val="37DF2680"/>
     <w:multiLevelType w:val="multilevel"/>
     <w:tmpl w:val="60AE5DBE"/>
@@ -8094,7 +10113,156 @@
       </w:rPr>
     </w:lvl>
   </w:abstractNum>
-  <w:abstractNum w:abstractNumId="8" w15:restartNumberingAfterBreak="0">
+  <w:abstractNum w:abstractNumId="12" w15:restartNumberingAfterBreak="0">
+    <w:nsid w:val="488A1B89"/>
+    <w:multiLevelType w:val="multilevel"/>
+    <w:tmpl w:val="2BF018A4"/>
+    <w:lvl w:ilvl="0">
+      <w:start w:val="1"/>
+      <w:numFmt w:val="bullet"/>
+      <w:lvlText w:val=""/>
+      <w:lvlJc w:val="left"/>
+      <w:pPr>
+        <w:tabs>
+          <w:tab w:val="num" w:pos="720"/>
+        </w:tabs>
+        <w:ind w:left="720" w:hanging="360"/>
+      </w:pPr>
+      <w:rPr>
+        <w:rFonts w:ascii="Symbol" w:hAnsi="Symbol" w:hint="default"/>
+        <w:sz w:val="20"/>
+      </w:rPr>
+    </w:lvl>
+    <w:lvl w:ilvl="1" w:tentative="1">
+      <w:start w:val="1"/>
+      <w:numFmt w:val="bullet"/>
+      <w:lvlText w:val=""/>
+      <w:lvlJc w:val="left"/>
+      <w:pPr>
+        <w:tabs>
+          <w:tab w:val="num" w:pos="1440"/>
+        </w:tabs>
+        <w:ind w:left="1440" w:hanging="360"/>
+      </w:pPr>
+      <w:rPr>
+        <w:rFonts w:ascii="Symbol" w:hAnsi="Symbol" w:hint="default"/>
+        <w:sz w:val="20"/>
+      </w:rPr>
+    </w:lvl>
+    <w:lvl w:ilvl="2" w:tentative="1">
+      <w:start w:val="1"/>
+      <w:numFmt w:val="bullet"/>
+      <w:lvlText w:val=""/>
+      <w:lvlJc w:val="left"/>
+      <w:pPr>
+        <w:tabs>
+          <w:tab w:val="num" w:pos="2160"/>
+        </w:tabs>
+        <w:ind w:left="2160" w:hanging="360"/>
+      </w:pPr>
+      <w:rPr>
+        <w:rFonts w:ascii="Symbol" w:hAnsi="Symbol" w:hint="default"/>
+        <w:sz w:val="20"/>
+      </w:rPr>
+    </w:lvl>
+    <w:lvl w:ilvl="3" w:tentative="1">
+      <w:start w:val="1"/>
+      <w:numFmt w:val="bullet"/>
+      <w:lvlText w:val=""/>
+      <w:lvlJc w:val="left"/>
+      <w:pPr>
+        <w:tabs>
+          <w:tab w:val="num" w:pos="2880"/>
+        </w:tabs>
+        <w:ind w:left="2880" w:hanging="360"/>
+      </w:pPr>
+      <w:rPr>
+        <w:rFonts w:ascii="Symbol" w:hAnsi="Symbol" w:hint="default"/>
+        <w:sz w:val="20"/>
+      </w:rPr>
+    </w:lvl>
+    <w:lvl w:ilvl="4" w:tentative="1">
+      <w:start w:val="1"/>
+      <w:numFmt w:val="bullet"/>
+      <w:lvlText w:val=""/>
+      <w:lvlJc w:val="left"/>
+      <w:pPr>
+        <w:tabs>
+          <w:tab w:val="num" w:pos="3600"/>
+        </w:tabs>
+        <w:ind w:left="3600" w:hanging="360"/>
+      </w:pPr>
+      <w:rPr>
+        <w:rFonts w:ascii="Symbol" w:hAnsi="Symbol" w:hint="default"/>
+        <w:sz w:val="20"/>
+      </w:rPr>
+    </w:lvl>
+    <w:lvl w:ilvl="5" w:tentative="1">
+      <w:start w:val="1"/>
+      <w:numFmt w:val="bullet"/>
+      <w:lvlText w:val=""/>
+      <w:lvlJc w:val="left"/>
+      <w:pPr>
+        <w:tabs>
+          <w:tab w:val="num" w:pos="4320"/>
+        </w:tabs>
+        <w:ind w:left="4320" w:hanging="360"/>
+      </w:pPr>
+      <w:rPr>
+        <w:rFonts w:ascii="Symbol" w:hAnsi="Symbol" w:hint="default"/>
+        <w:sz w:val="20"/>
+      </w:rPr>
+    </w:lvl>
+    <w:lvl w:ilvl="6" w:tentative="1">
+      <w:start w:val="1"/>
+      <w:numFmt w:val="bullet"/>
+      <w:lvlText w:val=""/>
+      <w:lvlJc w:val="left"/>
+      <w:pPr>
+        <w:tabs>
+          <w:tab w:val="num" w:pos="5040"/>
+        </w:tabs>
+        <w:ind w:left="5040" w:hanging="360"/>
+      </w:pPr>
+      <w:rPr>
+        <w:rFonts w:ascii="Symbol" w:hAnsi="Symbol" w:hint="default"/>
+        <w:sz w:val="20"/>
+      </w:rPr>
+    </w:lvl>
+    <w:lvl w:ilvl="7" w:tentative="1">
+      <w:start w:val="1"/>
+      <w:numFmt w:val="bullet"/>
+      <w:lvlText w:val=""/>
+      <w:lvlJc w:val="left"/>
+      <w:pPr>
+        <w:tabs>
+          <w:tab w:val="num" w:pos="5760"/>
+        </w:tabs>
+        <w:ind w:left="5760" w:hanging="360"/>
+      </w:pPr>
+      <w:rPr>
+        <w:rFonts w:ascii="Symbol" w:hAnsi="Symbol" w:hint="default"/>
+        <w:sz w:val="20"/>
+      </w:rPr>
+    </w:lvl>
+    <w:lvl w:ilvl="8" w:tentative="1">
+      <w:start w:val="1"/>
+      <w:numFmt w:val="bullet"/>
+      <w:lvlText w:val=""/>
+      <w:lvlJc w:val="left"/>
+      <w:pPr>
+        <w:tabs>
+          <w:tab w:val="num" w:pos="6480"/>
+        </w:tabs>
+        <w:ind w:left="6480" w:hanging="360"/>
+      </w:pPr>
+      <w:rPr>
+        <w:rFonts w:ascii="Symbol" w:hAnsi="Symbol" w:hint="default"/>
+        <w:sz w:val="20"/>
+      </w:rPr>
+    </w:lvl>
+  </w:abstractNum>
+  <w:abstractNum w:abstractNumId="13" w15:restartNumberingAfterBreak="0">
     <w:nsid w:val="4CE35D0B"/>
     <w:multiLevelType w:val="hybridMultilevel"/>
     <w:tmpl w:val="30E8A35E"/>
@@ -8209,7 +10377,7 @@
       </w:rPr>
     </w:lvl>
   </w:abstractNum>
-  <w:abstractNum w:abstractNumId="9" w15:restartNumberingAfterBreak="0">
+  <w:abstractNum w:abstractNumId="14" w15:restartNumberingAfterBreak="0">
     <w:nsid w:val="4CFD4DE6"/>
     <w:multiLevelType w:val="multilevel"/>
     <w:tmpl w:val="6EE82366"/>
@@ -8358,7 +10526,7 @@
       </w:rPr>
     </w:lvl>
   </w:abstractNum>
-  <w:abstractNum w:abstractNumId="10" w15:restartNumberingAfterBreak="0">
+  <w:abstractNum w:abstractNumId="15" w15:restartNumberingAfterBreak="0">
     <w:nsid w:val="50C60285"/>
     <w:multiLevelType w:val="hybridMultilevel"/>
     <w:tmpl w:val="95E4C174"/>
@@ -8473,7 +10641,7 @@
       </w:rPr>
     </w:lvl>
   </w:abstractNum>
-  <w:abstractNum w:abstractNumId="11" w15:restartNumberingAfterBreak="0">
+  <w:abstractNum w:abstractNumId="16" w15:restartNumberingAfterBreak="0">
     <w:nsid w:val="5B5D420B"/>
     <w:multiLevelType w:val="hybridMultilevel"/>
     <w:tmpl w:val="27BE2A18"/>
@@ -8588,7 +10756,454 @@
       </w:rPr>
     </w:lvl>
   </w:abstractNum>
-  <w:abstractNum w:abstractNumId="12" w15:restartNumberingAfterBreak="0">
+  <w:abstractNum w:abstractNumId="17" w15:restartNumberingAfterBreak="0">
+    <w:nsid w:val="73112C46"/>
+    <w:multiLevelType w:val="multilevel"/>
+    <w:tmpl w:val="5176947C"/>
+    <w:lvl w:ilvl="0">
+      <w:start w:val="1"/>
+      <w:numFmt w:val="bullet"/>
+      <w:lvlText w:val=""/>
+      <w:lvlJc w:val="left"/>
+      <w:pPr>
+        <w:tabs>
+          <w:tab w:val="num" w:pos="720"/>
+        </w:tabs>
+        <w:ind w:left="720" w:hanging="360"/>
+      </w:pPr>
+      <w:rPr>
+        <w:rFonts w:ascii="Symbol" w:hAnsi="Symbol" w:hint="default"/>
+        <w:sz w:val="20"/>
+      </w:rPr>
+    </w:lvl>
+    <w:lvl w:ilvl="1" w:tentative="1">
+      <w:start w:val="1"/>
+      <w:numFmt w:val="bullet"/>
+      <w:lvlText w:val="o"/>
+      <w:lvlJc w:val="left"/>
+      <w:pPr>
+        <w:tabs>
+          <w:tab w:val="num" w:pos="1440"/>
+        </w:tabs>
+        <w:ind w:left="1440" w:hanging="360"/>
+      </w:pPr>
+      <w:rPr>
+        <w:rFonts w:ascii="Courier New" w:hAnsi="Courier New" w:hint="default"/>
+        <w:sz w:val="20"/>
+      </w:rPr>
+    </w:lvl>
+    <w:lvl w:ilvl="2" w:tentative="1">
+      <w:start w:val="1"/>
+      <w:numFmt w:val="bullet"/>
+      <w:lvlText w:val=""/>
+      <w:lvlJc w:val="left"/>
+      <w:pPr>
+        <w:tabs>
+          <w:tab w:val="num" w:pos="2160"/>
+        </w:tabs>
+        <w:ind w:left="2160" w:hanging="360"/>
+      </w:pPr>
+      <w:rPr>
+        <w:rFonts w:ascii="Wingdings" w:hAnsi="Wingdings" w:hint="default"/>
+        <w:sz w:val="20"/>
+      </w:rPr>
+    </w:lvl>
+    <w:lvl w:ilvl="3" w:tentative="1">
+      <w:start w:val="1"/>
+      <w:numFmt w:val="bullet"/>
+      <w:lvlText w:val=""/>
+      <w:lvlJc w:val="left"/>
+      <w:pPr>
+        <w:tabs>
+          <w:tab w:val="num" w:pos="2880"/>
+        </w:tabs>
+        <w:ind w:left="2880" w:hanging="360"/>
+      </w:pPr>
+      <w:rPr>
+        <w:rFonts w:ascii="Wingdings" w:hAnsi="Wingdings" w:hint="default"/>
+        <w:sz w:val="20"/>
+      </w:rPr>
+    </w:lvl>
+    <w:lvl w:ilvl="4" w:tentative="1">
+      <w:start w:val="1"/>
+      <w:numFmt w:val="bullet"/>
+      <w:lvlText w:val=""/>
+      <w:lvlJc w:val="left"/>
+      <w:pPr>
+        <w:tabs>
+          <w:tab w:val="num" w:pos="3600"/>
+        </w:tabs>
+        <w:ind w:left="3600" w:hanging="360"/>
+      </w:pPr>
+      <w:rPr>
+        <w:rFonts w:ascii="Wingdings" w:hAnsi="Wingdings" w:hint="default"/>
+        <w:sz w:val="20"/>
+      </w:rPr>
+    </w:lvl>
+    <w:lvl w:ilvl="5" w:tentative="1">
+      <w:start w:val="1"/>
+      <w:numFmt w:val="bullet"/>
+      <w:lvlText w:val=""/>
+      <w:lvlJc w:val="left"/>
+      <w:pPr>
+        <w:tabs>
+          <w:tab w:val="num" w:pos="4320"/>
+        </w:tabs>
+        <w:ind w:left="4320" w:hanging="360"/>
+      </w:pPr>
+      <w:rPr>
+        <w:rFonts w:ascii="Wingdings" w:hAnsi="Wingdings" w:hint="default"/>
+        <w:sz w:val="20"/>
+      </w:rPr>
+    </w:lvl>
+    <w:lvl w:ilvl="6" w:tentative="1">
+      <w:start w:val="1"/>
+      <w:numFmt w:val="bullet"/>
+      <w:lvlText w:val=""/>
+      <w:lvlJc w:val="left"/>
+      <w:pPr>
+        <w:tabs>
+          <w:tab w:val="num" w:pos="5040"/>
+        </w:tabs>
+        <w:ind w:left="5040" w:hanging="360"/>
+      </w:pPr>
+      <w:rPr>
+        <w:rFonts w:ascii="Wingdings" w:hAnsi="Wingdings" w:hint="default"/>
+        <w:sz w:val="20"/>
+      </w:rPr>
+    </w:lvl>
+    <w:lvl w:ilvl="7" w:tentative="1">
+      <w:start w:val="1"/>
+      <w:numFmt w:val="bullet"/>
+      <w:lvlText w:val=""/>
+      <w:lvlJc w:val="left"/>
+      <w:pPr>
+        <w:tabs>
+          <w:tab w:val="num" w:pos="5760"/>
+        </w:tabs>
+        <w:ind w:left="5760" w:hanging="360"/>
+      </w:pPr>
+      <w:rPr>
+        <w:rFonts w:ascii="Wingdings" w:hAnsi="Wingdings" w:hint="default"/>
+        <w:sz w:val="20"/>
+      </w:rPr>
+    </w:lvl>
+    <w:lvl w:ilvl="8" w:tentative="1">
+      <w:start w:val="1"/>
+      <w:numFmt w:val="bullet"/>
+      <w:lvlText w:val=""/>
+      <w:lvlJc w:val="left"/>
+      <w:pPr>
+        <w:tabs>
+          <w:tab w:val="num" w:pos="6480"/>
+        </w:tabs>
+        <w:ind w:left="6480" w:hanging="360"/>
+      </w:pPr>
+      <w:rPr>
+        <w:rFonts w:ascii="Wingdings" w:hAnsi="Wingdings" w:hint="default"/>
+        <w:sz w:val="20"/>
+      </w:rPr>
+    </w:lvl>
+  </w:abstractNum>
+  <w:abstractNum w:abstractNumId="18" w15:restartNumberingAfterBreak="0">
+    <w:nsid w:val="777F24F5"/>
+    <w:multiLevelType w:val="multilevel"/>
+    <w:tmpl w:val="ED8A7A38"/>
+    <w:lvl w:ilvl="0">
+      <w:start w:val="1"/>
+      <w:numFmt w:val="bullet"/>
+      <w:lvlText w:val=""/>
+      <w:lvlJc w:val="left"/>
+      <w:pPr>
+        <w:tabs>
+          <w:tab w:val="num" w:pos="720"/>
+        </w:tabs>
+        <w:ind w:left="720" w:hanging="360"/>
+      </w:pPr>
+      <w:rPr>
+        <w:rFonts w:ascii="Symbol" w:hAnsi="Symbol" w:hint="default"/>
+        <w:sz w:val="20"/>
+      </w:rPr>
+    </w:lvl>
+    <w:lvl w:ilvl="1" w:tentative="1">
+      <w:start w:val="1"/>
+      <w:numFmt w:val="bullet"/>
+      <w:lvlText w:val=""/>
+      <w:lvlJc w:val="left"/>
+      <w:pPr>
+        <w:tabs>
+          <w:tab w:val="num" w:pos="1440"/>
+        </w:tabs>
+        <w:ind w:left="1440" w:hanging="360"/>
+      </w:pPr>
+      <w:rPr>
+        <w:rFonts w:ascii="Symbol" w:hAnsi="Symbol" w:hint="default"/>
+        <w:sz w:val="20"/>
+      </w:rPr>
+    </w:lvl>
+    <w:lvl w:ilvl="2" w:tentative="1">
+      <w:start w:val="1"/>
+      <w:numFmt w:val="bullet"/>
+      <w:lvlText w:val=""/>
+      <w:lvlJc w:val="left"/>
+      <w:pPr>
+        <w:tabs>
+          <w:tab w:val="num" w:pos="2160"/>
+        </w:tabs>
+        <w:ind w:left="2160" w:hanging="360"/>
+      </w:pPr>
+      <w:rPr>
+        <w:rFonts w:ascii="Symbol" w:hAnsi="Symbol" w:hint="default"/>
+        <w:sz w:val="20"/>
+      </w:rPr>
+    </w:lvl>
+    <w:lvl w:ilvl="3" w:tentative="1">
+      <w:start w:val="1"/>
+      <w:numFmt w:val="bullet"/>
+      <w:lvlText w:val=""/>
+      <w:lvlJc w:val="left"/>
+      <w:pPr>
+        <w:tabs>
+          <w:tab w:val="num" w:pos="2880"/>
+        </w:tabs>
+        <w:ind w:left="2880" w:hanging="360"/>
+      </w:pPr>
+      <w:rPr>
+        <w:rFonts w:ascii="Symbol" w:hAnsi="Symbol" w:hint="default"/>
+        <w:sz w:val="20"/>
+      </w:rPr>
+    </w:lvl>
+    <w:lvl w:ilvl="4" w:tentative="1">
+      <w:start w:val="1"/>
+      <w:numFmt w:val="bullet"/>
+      <w:lvlText w:val=""/>
+      <w:lvlJc w:val="left"/>
+      <w:pPr>
+        <w:tabs>
+          <w:tab w:val="num" w:pos="3600"/>
+        </w:tabs>
+        <w:ind w:left="3600" w:hanging="360"/>
+      </w:pPr>
+      <w:rPr>
+        <w:rFonts w:ascii="Symbol" w:hAnsi="Symbol" w:hint="default"/>
+        <w:sz w:val="20"/>
+      </w:rPr>
+    </w:lvl>
+    <w:lvl w:ilvl="5" w:tentative="1">
+      <w:start w:val="1"/>
+      <w:numFmt w:val="bullet"/>
+      <w:lvlText w:val=""/>
+      <w:lvlJc w:val="left"/>
+      <w:pPr>
+        <w:tabs>
+          <w:tab w:val="num" w:pos="4320"/>
+        </w:tabs>
+        <w:ind w:left="4320" w:hanging="360"/>
+      </w:pPr>
+      <w:rPr>
+        <w:rFonts w:ascii="Symbol" w:hAnsi="Symbol" w:hint="default"/>
+        <w:sz w:val="20"/>
+      </w:rPr>
+    </w:lvl>
+    <w:lvl w:ilvl="6" w:tentative="1">
+      <w:start w:val="1"/>
+      <w:numFmt w:val="bullet"/>
+      <w:lvlText w:val=""/>
+      <w:lvlJc w:val="left"/>
+      <w:pPr>
+        <w:tabs>
+          <w:tab w:val="num" w:pos="5040"/>
+        </w:tabs>
+        <w:ind w:left="5040" w:hanging="360"/>
+      </w:pPr>
+      <w:rPr>
+        <w:rFonts w:ascii="Symbol" w:hAnsi="Symbol" w:hint="default"/>
+        <w:sz w:val="20"/>
+      </w:rPr>
+    </w:lvl>
+    <w:lvl w:ilvl="7" w:tentative="1">
+      <w:start w:val="1"/>
+      <w:numFmt w:val="bullet"/>
+      <w:lvlText w:val=""/>
+      <w:lvlJc w:val="left"/>
+      <w:pPr>
+        <w:tabs>
+          <w:tab w:val="num" w:pos="5760"/>
+        </w:tabs>
+        <w:ind w:left="5760" w:hanging="360"/>
+      </w:pPr>
+      <w:rPr>
+        <w:rFonts w:ascii="Symbol" w:hAnsi="Symbol" w:hint="default"/>
+        <w:sz w:val="20"/>
+      </w:rPr>
+    </w:lvl>
+    <w:lvl w:ilvl="8" w:tentative="1">
+      <w:start w:val="1"/>
+      <w:numFmt w:val="bullet"/>
+      <w:lvlText w:val=""/>
+      <w:lvlJc w:val="left"/>
+      <w:pPr>
+        <w:tabs>
+          <w:tab w:val="num" w:pos="6480"/>
+        </w:tabs>
+        <w:ind w:left="6480" w:hanging="360"/>
+      </w:pPr>
+      <w:rPr>
+        <w:rFonts w:ascii="Symbol" w:hAnsi="Symbol" w:hint="default"/>
+        <w:sz w:val="20"/>
+      </w:rPr>
+    </w:lvl>
+  </w:abstractNum>
+  <w:abstractNum w:abstractNumId="19" w15:restartNumberingAfterBreak="0">
+    <w:nsid w:val="7A640F29"/>
+    <w:multiLevelType w:val="multilevel"/>
+    <w:tmpl w:val="AD7AB1A4"/>
+    <w:lvl w:ilvl="0">
+      <w:start w:val="1"/>
+      <w:numFmt w:val="bullet"/>
+      <w:lvlText w:val=""/>
+      <w:lvlJc w:val="left"/>
+      <w:pPr>
+        <w:tabs>
+          <w:tab w:val="num" w:pos="720"/>
+        </w:tabs>
+        <w:ind w:left="720" w:hanging="360"/>
+      </w:pPr>
+      <w:rPr>
+        <w:rFonts w:ascii="Symbol" w:hAnsi="Symbol" w:hint="default"/>
+        <w:sz w:val="20"/>
+      </w:rPr>
+    </w:lvl>
+    <w:lvl w:ilvl="1" w:tentative="1">
+      <w:start w:val="1"/>
+      <w:numFmt w:val="bullet"/>
+      <w:lvlText w:val="o"/>
+      <w:lvlJc w:val="left"/>
+      <w:pPr>
+        <w:tabs>
+          <w:tab w:val="num" w:pos="1440"/>
+        </w:tabs>
+        <w:ind w:left="1440" w:hanging="360"/>
+      </w:pPr>
+      <w:rPr>
+        <w:rFonts w:ascii="Courier New" w:hAnsi="Courier New" w:hint="default"/>
+        <w:sz w:val="20"/>
+      </w:rPr>
+    </w:lvl>
+    <w:lvl w:ilvl="2" w:tentative="1">
+      <w:start w:val="1"/>
+      <w:numFmt w:val="bullet"/>
+      <w:lvlText w:val=""/>
+      <w:lvlJc w:val="left"/>
+      <w:pPr>
+        <w:tabs>
+          <w:tab w:val="num" w:pos="2160"/>
+        </w:tabs>
+        <w:ind w:left="2160" w:hanging="360"/>
+      </w:pPr>
+      <w:rPr>
+        <w:rFonts w:ascii="Wingdings" w:hAnsi="Wingdings" w:hint="default"/>
+        <w:sz w:val="20"/>
+      </w:rPr>
+    </w:lvl>
+    <w:lvl w:ilvl="3" w:tentative="1">
+      <w:start w:val="1"/>
+      <w:numFmt w:val="bullet"/>
+      <w:lvlText w:val=""/>
+      <w:lvlJc w:val="left"/>
+      <w:pPr>
+        <w:tabs>
+          <w:tab w:val="num" w:pos="2880"/>
+        </w:tabs>
+        <w:ind w:left="2880" w:hanging="360"/>
+      </w:pPr>
+      <w:rPr>
+        <w:rFonts w:ascii="Wingdings" w:hAnsi="Wingdings" w:hint="default"/>
+        <w:sz w:val="20"/>
+      </w:rPr>
+    </w:lvl>
+    <w:lvl w:ilvl="4" w:tentative="1">
+      <w:start w:val="1"/>
+      <w:numFmt w:val="bullet"/>
+      <w:lvlText w:val=""/>
+      <w:lvlJc w:val="left"/>
+      <w:pPr>
+        <w:tabs>
+          <w:tab w:val="num" w:pos="3600"/>
+        </w:tabs>
+        <w:ind w:left="3600" w:hanging="360"/>
+      </w:pPr>
+      <w:rPr>
+        <w:rFonts w:ascii="Wingdings" w:hAnsi="Wingdings" w:hint="default"/>
+        <w:sz w:val="20"/>
+      </w:rPr>
+    </w:lvl>
+    <w:lvl w:ilvl="5" w:tentative="1">
+      <w:start w:val="1"/>
+      <w:numFmt w:val="bullet"/>
+      <w:lvlText w:val=""/>
+      <w:lvlJc w:val="left"/>
+      <w:pPr>
+        <w:tabs>
+          <w:tab w:val="num" w:pos="4320"/>
+        </w:tabs>
+        <w:ind w:left="4320" w:hanging="360"/>
+      </w:pPr>
+      <w:rPr>
+        <w:rFonts w:ascii="Wingdings" w:hAnsi="Wingdings" w:hint="default"/>
+        <w:sz w:val="20"/>
+      </w:rPr>
+    </w:lvl>
+    <w:lvl w:ilvl="6" w:tentative="1">
+      <w:start w:val="1"/>
+      <w:numFmt w:val="bullet"/>
+      <w:lvlText w:val=""/>
+      <w:lvlJc w:val="left"/>
+      <w:pPr>
+        <w:tabs>
+          <w:tab w:val="num" w:pos="5040"/>
+        </w:tabs>
+        <w:ind w:left="5040" w:hanging="360"/>
+      </w:pPr>
+      <w:rPr>
+        <w:rFonts w:ascii="Wingdings" w:hAnsi="Wingdings" w:hint="default"/>
+        <w:sz w:val="20"/>
+      </w:rPr>
+    </w:lvl>
+    <w:lvl w:ilvl="7" w:tentative="1">
+      <w:start w:val="1"/>
+      <w:numFmt w:val="bullet"/>
+      <w:lvlText w:val=""/>
+      <w:lvlJc w:val="left"/>
+      <w:pPr>
+        <w:tabs>
+          <w:tab w:val="num" w:pos="5760"/>
+        </w:tabs>
+        <w:ind w:left="5760" w:hanging="360"/>
+      </w:pPr>
+      <w:rPr>
+        <w:rFonts w:ascii="Wingdings" w:hAnsi="Wingdings" w:hint="default"/>
+        <w:sz w:val="20"/>
+      </w:rPr>
+    </w:lvl>
+    <w:lvl w:ilvl="8" w:tentative="1">
+      <w:start w:val="1"/>
+      <w:numFmt w:val="bullet"/>
+      <w:lvlText w:val=""/>
+      <w:lvlJc w:val="left"/>
+      <w:pPr>
+        <w:tabs>
+          <w:tab w:val="num" w:pos="6480"/>
+        </w:tabs>
+        <w:ind w:left="6480" w:hanging="360"/>
+      </w:pPr>
+      <w:rPr>
+        <w:rFonts w:ascii="Wingdings" w:hAnsi="Wingdings" w:hint="default"/>
+        <w:sz w:val="20"/>
+      </w:rPr>
+    </w:lvl>
+  </w:abstractNum>
+  <w:abstractNum w:abstractNumId="20" w15:restartNumberingAfterBreak="0">
     <w:nsid w:val="7B5405D5"/>
     <w:multiLevelType w:val="hybridMultilevel"/>
     <w:tmpl w:val="5612829A"/>
@@ -8702,7 +11317,7 @@
       </w:rPr>
     </w:lvl>
   </w:abstractNum>
-  <w:abstractNum w:abstractNumId="13" w15:restartNumberingAfterBreak="0">
+  <w:abstractNum w:abstractNumId="21" w15:restartNumberingAfterBreak="0">
     <w:nsid w:val="7C9E06F9"/>
     <w:multiLevelType w:val="multilevel"/>
     <w:tmpl w:val="48E6203C"/>
@@ -8851,7 +11466,7 @@
       </w:rPr>
     </w:lvl>
   </w:abstractNum>
-  <w:abstractNum w:abstractNumId="14" w15:restartNumberingAfterBreak="0">
+  <w:abstractNum w:abstractNumId="22" w15:restartNumberingAfterBreak="0">
     <w:nsid w:val="7CB200F5"/>
     <w:multiLevelType w:val="hybridMultilevel"/>
     <w:tmpl w:val="5EAC6AD8"/>
@@ -8966,31 +11581,31 @@
     </w:lvl>
   </w:abstractNum>
   <w:num w:numId="1" w16cid:durableId="1340429955">
-    <w:abstractNumId w:val="7"/>
+    <w:abstractNumId w:val="11"/>
   </w:num>
   <w:num w:numId="2" w16cid:durableId="562259872">
-    <w:abstractNumId w:val="9"/>
+    <w:abstractNumId w:val="14"/>
   </w:num>
   <w:num w:numId="3" w16cid:durableId="1335113167">
-    <w:abstractNumId w:val="3"/>
+    <w:abstractNumId w:val="4"/>
   </w:num>
   <w:num w:numId="4" w16cid:durableId="1724407351">
-    <w:abstractNumId w:val="14"/>
+    <w:abstractNumId w:val="22"/>
   </w:num>
   <w:num w:numId="5" w16cid:durableId="1453671902">
-    <w:abstractNumId w:val="11"/>
+    <w:abstractNumId w:val="16"/>
   </w:num>
   <w:num w:numId="6" w16cid:durableId="1817721396">
-    <w:abstractNumId w:val="4"/>
+    <w:abstractNumId w:val="5"/>
   </w:num>
   <w:num w:numId="7" w16cid:durableId="1587113856">
-    <w:abstractNumId w:val="10"/>
+    <w:abstractNumId w:val="15"/>
   </w:num>
   <w:num w:numId="8" w16cid:durableId="946697737">
-    <w:abstractNumId w:val="8"/>
+    <w:abstractNumId w:val="13"/>
   </w:num>
   <w:num w:numId="9" w16cid:durableId="1349328603">
-    <w:abstractNumId w:val="5"/>
+    <w:abstractNumId w:val="6"/>
   </w:num>
   <w:num w:numId="10" w16cid:durableId="334460702">
     <w:abstractNumId w:val="2"/>
@@ -8999,16 +11614,40 @@
     <w:abstractNumId w:val="1"/>
   </w:num>
   <w:num w:numId="12" w16cid:durableId="1657999685">
-    <w:abstractNumId w:val="12"/>
+    <w:abstractNumId w:val="20"/>
   </w:num>
   <w:num w:numId="13" w16cid:durableId="1313100143">
-    <w:abstractNumId w:val="6"/>
+    <w:abstractNumId w:val="9"/>
   </w:num>
   <w:num w:numId="14" w16cid:durableId="2049254632">
-    <w:abstractNumId w:val="13"/>
+    <w:abstractNumId w:val="21"/>
   </w:num>
   <w:num w:numId="15" w16cid:durableId="551431782">
     <w:abstractNumId w:val="0"/>
+  </w:num>
+  <w:num w:numId="16" w16cid:durableId="329723090">
+    <w:abstractNumId w:val="18"/>
+  </w:num>
+  <w:num w:numId="17" w16cid:durableId="729496608">
+    <w:abstractNumId w:val="10"/>
+  </w:num>
+  <w:num w:numId="18" w16cid:durableId="386808368">
+    <w:abstractNumId w:val="7"/>
+  </w:num>
+  <w:num w:numId="19" w16cid:durableId="55204176">
+    <w:abstractNumId w:val="17"/>
+  </w:num>
+  <w:num w:numId="20" w16cid:durableId="997683521">
+    <w:abstractNumId w:val="8"/>
+  </w:num>
+  <w:num w:numId="21" w16cid:durableId="1351444783">
+    <w:abstractNumId w:val="12"/>
+  </w:num>
+  <w:num w:numId="22" w16cid:durableId="576018242">
+    <w:abstractNumId w:val="3"/>
+  </w:num>
+  <w:num w:numId="23" w16cid:durableId="697507287">
+    <w:abstractNumId w:val="19"/>
   </w:num>
 </w:numbering>
 </file>

</xml_diff>

<commit_message>
Estudo - AI Testing
</commit_message>
<xml_diff>
--- a/Resumão.docx
+++ b/Resumão.docx
@@ -6426,9 +6426,6 @@
     </w:p>
     <w:p>
       <w:pPr>
-        <w:pBdr>
-          <w:bottom w:val="single" w:sz="4" w:space="0" w:color="auto"/>
-        </w:pBdr>
         <w:spacing w:line="276" w:lineRule="auto"/>
         <w:jc w:val="both"/>
         <w:rPr>
@@ -6454,24 +6451,18 @@
     </w:p>
     <w:p>
       <w:pPr>
-        <w:pBdr>
-          <w:bottom w:val="single" w:sz="4" w:space="0" w:color="FFFFFF"/>
-        </w:pBdr>
-        <w:spacing w:line="276" w:lineRule="auto"/>
-        <w:jc w:val="both"/>
-        <w:rPr>
-          <w:rFonts w:ascii="Times New Roman" w:hAnsi="Times New Roman" w:cs="Times New Roman"/>
-          <w:b/>
-          <w:bCs/>
-          <w:color w:val="000000" w:themeColor="text1"/>
-        </w:rPr>
-      </w:pPr>
-    </w:p>
-    <w:p>
-      <w:pPr>
-        <w:pBdr>
-          <w:bottom w:val="single" w:sz="4" w:space="0" w:color="FFFFFF"/>
-        </w:pBdr>
+        <w:spacing w:line="276" w:lineRule="auto"/>
+        <w:jc w:val="both"/>
+        <w:rPr>
+          <w:rFonts w:ascii="Times New Roman" w:hAnsi="Times New Roman" w:cs="Times New Roman"/>
+          <w:b/>
+          <w:bCs/>
+          <w:color w:val="000000" w:themeColor="text1"/>
+        </w:rPr>
+      </w:pPr>
+    </w:p>
+    <w:p>
+      <w:pPr>
         <w:spacing w:line="276" w:lineRule="auto"/>
         <w:jc w:val="both"/>
         <w:rPr>
@@ -6496,22 +6487,16 @@
     </w:p>
     <w:p>
       <w:pPr>
-        <w:pBdr>
-          <w:bottom w:val="single" w:sz="4" w:space="0" w:color="FFFFFF"/>
-        </w:pBdr>
-        <w:spacing w:line="276" w:lineRule="auto"/>
-        <w:jc w:val="both"/>
-        <w:rPr>
-          <w:rFonts w:ascii="Times New Roman" w:hAnsi="Times New Roman" w:cs="Times New Roman"/>
-          <w:color w:val="000000" w:themeColor="text1"/>
-        </w:rPr>
-      </w:pPr>
-    </w:p>
-    <w:p>
-      <w:pPr>
-        <w:pBdr>
-          <w:bottom w:val="single" w:sz="4" w:space="0" w:color="FFFFFF"/>
-        </w:pBdr>
+        <w:spacing w:line="276" w:lineRule="auto"/>
+        <w:jc w:val="both"/>
+        <w:rPr>
+          <w:rFonts w:ascii="Times New Roman" w:hAnsi="Times New Roman" w:cs="Times New Roman"/>
+          <w:color w:val="000000" w:themeColor="text1"/>
+        </w:rPr>
+      </w:pPr>
+    </w:p>
+    <w:p>
+      <w:pPr>
         <w:spacing w:line="276" w:lineRule="auto"/>
         <w:jc w:val="both"/>
         <w:rPr>
@@ -6529,22 +6514,16 @@
     </w:p>
     <w:p>
       <w:pPr>
-        <w:pBdr>
-          <w:bottom w:val="single" w:sz="4" w:space="0" w:color="FFFFFF"/>
-        </w:pBdr>
-        <w:spacing w:line="276" w:lineRule="auto"/>
-        <w:jc w:val="both"/>
-        <w:rPr>
-          <w:rFonts w:ascii="Times New Roman" w:hAnsi="Times New Roman" w:cs="Times New Roman"/>
-          <w:color w:val="000000" w:themeColor="text1"/>
-        </w:rPr>
-      </w:pPr>
-    </w:p>
-    <w:p>
-      <w:pPr>
-        <w:pBdr>
-          <w:bottom w:val="single" w:sz="4" w:space="0" w:color="FFFFFF"/>
-        </w:pBdr>
+        <w:spacing w:line="276" w:lineRule="auto"/>
+        <w:jc w:val="both"/>
+        <w:rPr>
+          <w:rFonts w:ascii="Times New Roman" w:hAnsi="Times New Roman" w:cs="Times New Roman"/>
+          <w:color w:val="000000" w:themeColor="text1"/>
+        </w:rPr>
+      </w:pPr>
+    </w:p>
+    <w:p>
+      <w:pPr>
         <w:spacing w:line="276" w:lineRule="auto"/>
         <w:jc w:val="both"/>
         <w:rPr>
@@ -6568,145 +6547,547 @@
     </w:p>
     <w:p>
       <w:pPr>
+        <w:spacing w:line="276" w:lineRule="auto"/>
+        <w:jc w:val="center"/>
+        <w:rPr>
+          <w:rFonts w:ascii="Times New Roman" w:hAnsi="Times New Roman" w:cs="Times New Roman"/>
+          <w:color w:val="000000" w:themeColor="text1"/>
+        </w:rPr>
+      </w:pPr>
+      <w:r>
+        <w:rPr>
+          <w:rFonts w:ascii="Times New Roman" w:hAnsi="Times New Roman" w:cs="Times New Roman"/>
+          <w:color w:val="000000" w:themeColor="text1"/>
+        </w:rPr>
+        <w:t xml:space="preserve">Crie um teste para avaliar o funcionamento da </w:t>
+      </w:r>
+      <w:r>
+        <w:rPr>
+          <w:rFonts w:ascii="Times New Roman" w:hAnsi="Times New Roman" w:cs="Times New Roman"/>
+          <w:color w:val="000000" w:themeColor="text1"/>
+        </w:rPr>
+        <w:br/>
+      </w:r>
+      <w:r>
+        <w:rPr>
+          <w:rFonts w:ascii="Times New Roman" w:hAnsi="Times New Roman" w:cs="Times New Roman"/>
+          <w:color w:val="000000" w:themeColor="text1"/>
+        </w:rPr>
+        <w:t>aplicação</w:t>
+      </w:r>
+      <w:r>
+        <w:rPr>
+          <w:rFonts w:ascii="Times New Roman" w:hAnsi="Times New Roman" w:cs="Times New Roman"/>
+          <w:color w:val="000000" w:themeColor="text1"/>
+        </w:rPr>
+        <w:t xml:space="preserve"> → </w:t>
+      </w:r>
+      <w:r>
+        <w:rPr>
+          <w:rFonts w:ascii="Times New Roman" w:hAnsi="Times New Roman" w:cs="Times New Roman"/>
+          <w:color w:val="000000" w:themeColor="text1"/>
+        </w:rPr>
+        <w:t>Execute o teste e confirme a falha inicial</w:t>
+      </w:r>
+      <w:r>
+        <w:rPr>
+          <w:rFonts w:ascii="Times New Roman" w:hAnsi="Times New Roman" w:cs="Times New Roman"/>
+          <w:color w:val="000000" w:themeColor="text1"/>
+        </w:rPr>
+        <w:t xml:space="preserve"> → </w:t>
+      </w:r>
+      <w:r>
+        <w:rPr>
+          <w:rFonts w:ascii="Times New Roman" w:hAnsi="Times New Roman" w:cs="Times New Roman"/>
+          <w:color w:val="000000" w:themeColor="text1"/>
+        </w:rPr>
+        <w:t>Desenvolva um código para passar no teste</w:t>
+      </w:r>
+      <w:r>
+        <w:rPr>
+          <w:rFonts w:ascii="Times New Roman" w:hAnsi="Times New Roman" w:cs="Times New Roman"/>
+          <w:color w:val="000000" w:themeColor="text1"/>
+        </w:rPr>
+        <w:t xml:space="preserve"> → </w:t>
+      </w:r>
+      <w:proofErr w:type="spellStart"/>
+      <w:r>
+        <w:rPr>
+          <w:rFonts w:ascii="Times New Roman" w:hAnsi="Times New Roman" w:cs="Times New Roman"/>
+          <w:color w:val="000000" w:themeColor="text1"/>
+        </w:rPr>
+        <w:t>Refatore</w:t>
+      </w:r>
+      <w:proofErr w:type="spellEnd"/>
+      <w:r>
+        <w:rPr>
+          <w:rFonts w:ascii="Times New Roman" w:hAnsi="Times New Roman" w:cs="Times New Roman"/>
+          <w:color w:val="000000" w:themeColor="text1"/>
+        </w:rPr>
+        <w:t xml:space="preserve"> o </w:t>
+      </w:r>
+      <w:r>
+        <w:rPr>
+          <w:rFonts w:ascii="Times New Roman" w:hAnsi="Times New Roman" w:cs="Times New Roman"/>
+          <w:color w:val="000000" w:themeColor="text1"/>
+        </w:rPr>
+        <w:br/>
+      </w:r>
+      <w:r>
+        <w:rPr>
+          <w:rFonts w:ascii="Times New Roman" w:hAnsi="Times New Roman" w:cs="Times New Roman"/>
+          <w:color w:val="000000" w:themeColor="text1"/>
+        </w:rPr>
+        <w:t>código</w:t>
+      </w:r>
+      <w:r>
+        <w:rPr>
+          <w:rFonts w:ascii="Times New Roman" w:hAnsi="Times New Roman" w:cs="Times New Roman"/>
+          <w:color w:val="000000" w:themeColor="text1"/>
+        </w:rPr>
+        <w:t xml:space="preserve"> → </w:t>
+      </w:r>
+      <w:r>
+        <w:rPr>
+          <w:rFonts w:ascii="Times New Roman" w:hAnsi="Times New Roman" w:cs="Times New Roman"/>
+          <w:color w:val="000000" w:themeColor="text1"/>
+        </w:rPr>
+        <w:t>Selecione outro item de backlog e repita o processo.</w:t>
+      </w:r>
+    </w:p>
+    <w:p>
+      <w:pPr>
+        <w:spacing w:line="276" w:lineRule="auto"/>
+        <w:jc w:val="both"/>
+        <w:rPr>
+          <w:rFonts w:ascii="Times New Roman" w:hAnsi="Times New Roman" w:cs="Times New Roman"/>
+          <w:b/>
+          <w:bCs/>
+          <w:color w:val="000000" w:themeColor="text1"/>
+        </w:rPr>
+      </w:pPr>
+    </w:p>
+    <w:p>
+      <w:pPr>
         <w:pBdr>
-          <w:bottom w:val="single" w:sz="4" w:space="0" w:color="FFFFFF"/>
+          <w:bottom w:val="single" w:sz="4" w:space="1" w:color="auto"/>
         </w:pBdr>
         <w:spacing w:line="276" w:lineRule="auto"/>
-        <w:jc w:val="center"/>
-        <w:rPr>
-          <w:rFonts w:ascii="Times New Roman" w:hAnsi="Times New Roman" w:cs="Times New Roman"/>
-          <w:color w:val="000000" w:themeColor="text1"/>
-        </w:rPr>
-      </w:pPr>
-      <w:r>
-        <w:rPr>
-          <w:rFonts w:ascii="Times New Roman" w:hAnsi="Times New Roman" w:cs="Times New Roman"/>
-          <w:color w:val="000000" w:themeColor="text1"/>
-        </w:rPr>
-        <w:t xml:space="preserve">Crie um teste para avaliar o funcionamento da </w:t>
-      </w:r>
-      <w:r>
-        <w:rPr>
-          <w:rFonts w:ascii="Times New Roman" w:hAnsi="Times New Roman" w:cs="Times New Roman"/>
-          <w:color w:val="000000" w:themeColor="text1"/>
-        </w:rPr>
-        <w:br/>
-      </w:r>
-      <w:r>
-        <w:rPr>
-          <w:rFonts w:ascii="Times New Roman" w:hAnsi="Times New Roman" w:cs="Times New Roman"/>
-          <w:color w:val="000000" w:themeColor="text1"/>
-        </w:rPr>
-        <w:t>aplicação</w:t>
-      </w:r>
-      <w:r>
-        <w:rPr>
-          <w:rFonts w:ascii="Times New Roman" w:hAnsi="Times New Roman" w:cs="Times New Roman"/>
-          <w:color w:val="000000" w:themeColor="text1"/>
-        </w:rPr>
-        <w:t xml:space="preserve"> → </w:t>
-      </w:r>
-      <w:r>
-        <w:rPr>
-          <w:rFonts w:ascii="Times New Roman" w:hAnsi="Times New Roman" w:cs="Times New Roman"/>
-          <w:color w:val="000000" w:themeColor="text1"/>
-        </w:rPr>
-        <w:t>Execute o teste e confirme a falha inicial</w:t>
-      </w:r>
-      <w:r>
-        <w:rPr>
-          <w:rFonts w:ascii="Times New Roman" w:hAnsi="Times New Roman" w:cs="Times New Roman"/>
-          <w:color w:val="000000" w:themeColor="text1"/>
-        </w:rPr>
-        <w:t xml:space="preserve"> → </w:t>
-      </w:r>
-      <w:r>
-        <w:rPr>
-          <w:rFonts w:ascii="Times New Roman" w:hAnsi="Times New Roman" w:cs="Times New Roman"/>
-          <w:color w:val="000000" w:themeColor="text1"/>
-        </w:rPr>
-        <w:t>Desenvolva um código para passar no teste</w:t>
-      </w:r>
-      <w:r>
-        <w:rPr>
-          <w:rFonts w:ascii="Times New Roman" w:hAnsi="Times New Roman" w:cs="Times New Roman"/>
-          <w:color w:val="000000" w:themeColor="text1"/>
-        </w:rPr>
-        <w:t xml:space="preserve"> → </w:t>
+        <w:jc w:val="both"/>
+        <w:rPr>
+          <w:rFonts w:ascii="Times New Roman" w:hAnsi="Times New Roman" w:cs="Times New Roman"/>
+          <w:b/>
+          <w:bCs/>
+          <w:color w:val="000000" w:themeColor="text1"/>
+          <w:sz w:val="32"/>
+          <w:szCs w:val="32"/>
+        </w:rPr>
+      </w:pPr>
+      <w:r>
+        <w:rPr>
+          <w:rFonts w:ascii="Times New Roman" w:hAnsi="Times New Roman" w:cs="Times New Roman"/>
+          <w:b/>
+          <w:bCs/>
+          <w:color w:val="000000" w:themeColor="text1"/>
+          <w:sz w:val="32"/>
+          <w:szCs w:val="32"/>
+        </w:rPr>
+        <w:t xml:space="preserve">AI </w:t>
       </w:r>
       <w:proofErr w:type="spellStart"/>
       <w:r>
         <w:rPr>
           <w:rFonts w:ascii="Times New Roman" w:hAnsi="Times New Roman" w:cs="Times New Roman"/>
-          <w:color w:val="000000" w:themeColor="text1"/>
-        </w:rPr>
-        <w:t>Refatore</w:t>
+          <w:b/>
+          <w:bCs/>
+          <w:color w:val="000000" w:themeColor="text1"/>
+          <w:sz w:val="32"/>
+          <w:szCs w:val="32"/>
+        </w:rPr>
+        <w:t>Testin</w:t>
+      </w:r>
+      <w:r>
+        <w:rPr>
+          <w:rFonts w:ascii="Times New Roman" w:hAnsi="Times New Roman" w:cs="Times New Roman"/>
+          <w:b/>
+          <w:bCs/>
+          <w:color w:val="000000" w:themeColor="text1"/>
+          <w:sz w:val="32"/>
+          <w:szCs w:val="32"/>
+        </w:rPr>
+        <w:t>g</w:t>
       </w:r>
       <w:proofErr w:type="spellEnd"/>
-      <w:r>
-        <w:rPr>
-          <w:rFonts w:ascii="Times New Roman" w:hAnsi="Times New Roman" w:cs="Times New Roman"/>
-          <w:color w:val="000000" w:themeColor="text1"/>
-        </w:rPr>
-        <w:t xml:space="preserve"> o </w:t>
-      </w:r>
-      <w:r>
-        <w:rPr>
-          <w:rFonts w:ascii="Times New Roman" w:hAnsi="Times New Roman" w:cs="Times New Roman"/>
-          <w:color w:val="000000" w:themeColor="text1"/>
-        </w:rPr>
-        <w:br/>
-      </w:r>
-      <w:r>
-        <w:rPr>
-          <w:rFonts w:ascii="Times New Roman" w:hAnsi="Times New Roman" w:cs="Times New Roman"/>
-          <w:color w:val="000000" w:themeColor="text1"/>
-        </w:rPr>
-        <w:t>código</w:t>
-      </w:r>
-      <w:r>
-        <w:rPr>
-          <w:rFonts w:ascii="Times New Roman" w:hAnsi="Times New Roman" w:cs="Times New Roman"/>
-          <w:color w:val="000000" w:themeColor="text1"/>
-        </w:rPr>
-        <w:t xml:space="preserve"> → </w:t>
-      </w:r>
-      <w:r>
-        <w:rPr>
-          <w:rFonts w:ascii="Times New Roman" w:hAnsi="Times New Roman" w:cs="Times New Roman"/>
-          <w:color w:val="000000" w:themeColor="text1"/>
-        </w:rPr>
-        <w:t>Selecione outro item de backlog e repita o processo.</w:t>
-      </w:r>
-    </w:p>
-    <w:p>
-      <w:pPr>
-        <w:pBdr>
-          <w:bottom w:val="single" w:sz="4" w:space="0" w:color="FFFFFF"/>
-        </w:pBdr>
-        <w:spacing w:line="276" w:lineRule="auto"/>
-        <w:jc w:val="both"/>
-        <w:rPr>
-          <w:rFonts w:ascii="Times New Roman" w:hAnsi="Times New Roman" w:cs="Times New Roman"/>
-          <w:b/>
-          <w:bCs/>
-          <w:color w:val="000000" w:themeColor="text1"/>
-        </w:rPr>
-      </w:pPr>
-    </w:p>
-    <w:p>
-      <w:pPr>
-        <w:pBdr>
-          <w:bottom w:val="single" w:sz="4" w:space="0" w:color="FFFFFF"/>
-        </w:pBdr>
-        <w:spacing w:line="276" w:lineRule="auto"/>
-        <w:rPr>
-          <w:rFonts w:ascii="Times New Roman" w:hAnsi="Times New Roman" w:cs="Times New Roman"/>
-          <w:color w:val="000000" w:themeColor="text1"/>
-        </w:rPr>
-      </w:pPr>
-      <w:proofErr w:type="spellStart"/>
-      <w:r>
+    </w:p>
+    <w:p>
+      <w:pPr>
+        <w:spacing w:line="276" w:lineRule="auto"/>
+        <w:jc w:val="both"/>
+        <w:rPr>
+          <w:rFonts w:ascii="Times New Roman" w:hAnsi="Times New Roman" w:cs="Times New Roman"/>
+          <w:b/>
+          <w:bCs/>
+          <w:color w:val="000000" w:themeColor="text1"/>
+          <w:sz w:val="32"/>
+          <w:szCs w:val="32"/>
+        </w:rPr>
+      </w:pPr>
+    </w:p>
+    <w:p>
+      <w:pPr>
+        <w:spacing w:line="276" w:lineRule="auto"/>
+        <w:jc w:val="both"/>
+        <w:rPr>
+          <w:rFonts w:ascii="Times New Roman" w:hAnsi="Times New Roman" w:cs="Times New Roman"/>
+          <w:color w:val="000000" w:themeColor="text1"/>
+        </w:rPr>
+      </w:pPr>
+      <w:r>
+        <w:rPr>
+          <w:rFonts w:ascii="Times New Roman" w:hAnsi="Times New Roman" w:cs="Times New Roman"/>
+          <w:color w:val="000000" w:themeColor="text1"/>
+        </w:rPr>
+        <w:t>As aplicações de IA possuem características que as distinguem dos sistemas tradicionais de informação, pois exigem a validação de conexões de ideias e simulações de reações humanas em um processo contínuo e dinâmico. Isso torna mais complexas as estimativas de esforço e a avaliação da qualidade.</w:t>
+      </w:r>
+    </w:p>
+    <w:p>
+      <w:pPr>
+        <w:spacing w:line="276" w:lineRule="auto"/>
+        <w:jc w:val="both"/>
+        <w:rPr>
+          <w:rFonts w:ascii="Times New Roman" w:hAnsi="Times New Roman" w:cs="Times New Roman"/>
+          <w:color w:val="000000" w:themeColor="text1"/>
+        </w:rPr>
+      </w:pPr>
+    </w:p>
+    <w:p>
+      <w:pPr>
+        <w:spacing w:line="276" w:lineRule="auto"/>
+        <w:jc w:val="both"/>
+        <w:rPr>
+          <w:rFonts w:ascii="Times New Roman" w:hAnsi="Times New Roman" w:cs="Times New Roman"/>
+          <w:color w:val="000000" w:themeColor="text1"/>
+        </w:rPr>
+      </w:pPr>
+      <w:r>
+        <w:rPr>
+          <w:rFonts w:ascii="Times New Roman" w:hAnsi="Times New Roman" w:cs="Times New Roman"/>
+          <w:color w:val="000000" w:themeColor="text1"/>
+        </w:rPr>
+        <w:t>Na IA, a validação se baseia em dois conceitos principais: a "verdade básica", que representa os dados considerados factuais, e as "respostas esperadas", que devem estar alinhadas a esses dados. Além disso, o processo de validação envolve métricas como:</w:t>
+      </w:r>
+    </w:p>
+    <w:p>
+      <w:pPr>
+        <w:spacing w:line="276" w:lineRule="auto"/>
+        <w:jc w:val="both"/>
+        <w:rPr>
+          <w:rFonts w:ascii="Times New Roman" w:hAnsi="Times New Roman" w:cs="Times New Roman"/>
+          <w:color w:val="000000" w:themeColor="text1"/>
+        </w:rPr>
+      </w:pPr>
+    </w:p>
+    <w:p>
+      <w:pPr>
+        <w:pStyle w:val="PargrafodaLista"/>
+        <w:numPr>
+          <w:ilvl w:val="0"/>
+          <w:numId w:val="57"/>
+        </w:numPr>
+        <w:spacing w:line="276" w:lineRule="auto"/>
+        <w:jc w:val="both"/>
+        <w:rPr>
+          <w:rFonts w:ascii="Times New Roman" w:hAnsi="Times New Roman" w:cs="Times New Roman"/>
+          <w:color w:val="000000" w:themeColor="text1"/>
+        </w:rPr>
+      </w:pPr>
+      <w:r>
+        <w:rPr>
+          <w:rFonts w:ascii="Times New Roman" w:hAnsi="Times New Roman" w:cs="Times New Roman"/>
+          <w:b/>
+          <w:bCs/>
+          <w:color w:val="000000" w:themeColor="text1"/>
+        </w:rPr>
+        <w:t>Riscos de respostas inadequadas</w:t>
+      </w:r>
+      <w:r>
+        <w:rPr>
+          <w:rFonts w:ascii="Times New Roman" w:hAnsi="Times New Roman" w:cs="Times New Roman"/>
+          <w:color w:val="000000" w:themeColor="text1"/>
+        </w:rPr>
+        <w:t>:</w:t>
+      </w:r>
+      <w:r>
+        <w:rPr>
+          <w:rFonts w:ascii="Times New Roman" w:hAnsi="Times New Roman" w:cs="Times New Roman"/>
+          <w:color w:val="000000" w:themeColor="text1"/>
+        </w:rPr>
+        <w:t xml:space="preserve"> </w:t>
+      </w:r>
+    </w:p>
+    <w:p>
+      <w:pPr>
+        <w:spacing w:line="276" w:lineRule="auto"/>
+        <w:jc w:val="both"/>
+        <w:rPr>
+          <w:rFonts w:ascii="Times New Roman" w:hAnsi="Times New Roman" w:cs="Times New Roman"/>
+          <w:color w:val="000000" w:themeColor="text1"/>
+        </w:rPr>
+      </w:pPr>
+      <w:r>
+        <w:rPr>
+          <w:rFonts w:ascii="Times New Roman" w:hAnsi="Times New Roman" w:cs="Times New Roman"/>
+          <w:color w:val="000000" w:themeColor="text1"/>
+        </w:rPr>
+        <w:t>I</w:t>
+      </w:r>
+      <w:r>
+        <w:rPr>
+          <w:rFonts w:ascii="Times New Roman" w:hAnsi="Times New Roman" w:cs="Times New Roman"/>
+          <w:color w:val="000000" w:themeColor="text1"/>
+        </w:rPr>
+        <w:t>ncluindo discurso de ódio, conteúdo violento, sexual ou que incite crimes e automutilação.</w:t>
+      </w:r>
+    </w:p>
+    <w:p>
+      <w:pPr>
+        <w:spacing w:line="276" w:lineRule="auto"/>
+        <w:jc w:val="both"/>
+        <w:rPr>
+          <w:rFonts w:ascii="Times New Roman" w:hAnsi="Times New Roman" w:cs="Times New Roman"/>
+          <w:b/>
+          <w:bCs/>
+          <w:color w:val="000000" w:themeColor="text1"/>
+        </w:rPr>
+      </w:pPr>
+    </w:p>
+    <w:p>
+      <w:pPr>
+        <w:pStyle w:val="PargrafodaLista"/>
+        <w:numPr>
+          <w:ilvl w:val="0"/>
+          <w:numId w:val="57"/>
+        </w:numPr>
+        <w:spacing w:line="276" w:lineRule="auto"/>
+        <w:jc w:val="both"/>
+        <w:rPr>
+          <w:rFonts w:ascii="Times New Roman" w:hAnsi="Times New Roman" w:cs="Times New Roman"/>
+          <w:color w:val="000000" w:themeColor="text1"/>
+        </w:rPr>
+      </w:pPr>
+      <w:r>
+        <w:rPr>
+          <w:rFonts w:ascii="Times New Roman" w:hAnsi="Times New Roman" w:cs="Times New Roman"/>
+          <w:b/>
+          <w:bCs/>
+          <w:color w:val="000000" w:themeColor="text1"/>
+        </w:rPr>
+        <w:t>Qualidade das respostas</w:t>
+      </w:r>
+      <w:r>
+        <w:rPr>
+          <w:rFonts w:ascii="Times New Roman" w:hAnsi="Times New Roman" w:cs="Times New Roman"/>
+          <w:color w:val="000000" w:themeColor="text1"/>
+        </w:rPr>
+        <w:t>:</w:t>
+      </w:r>
+    </w:p>
+    <w:p>
+      <w:pPr>
+        <w:spacing w:line="276" w:lineRule="auto"/>
+        <w:jc w:val="both"/>
+        <w:rPr>
+          <w:rFonts w:ascii="Times New Roman" w:hAnsi="Times New Roman" w:cs="Times New Roman"/>
+          <w:color w:val="000000" w:themeColor="text1"/>
+        </w:rPr>
+      </w:pPr>
+      <w:r>
+        <w:rPr>
+          <w:rFonts w:ascii="Times New Roman" w:hAnsi="Times New Roman" w:cs="Times New Roman"/>
+          <w:color w:val="000000" w:themeColor="text1"/>
+        </w:rPr>
+        <w:t>A</w:t>
+      </w:r>
+      <w:r>
+        <w:rPr>
+          <w:rFonts w:ascii="Times New Roman" w:hAnsi="Times New Roman" w:cs="Times New Roman"/>
+          <w:color w:val="000000" w:themeColor="text1"/>
+        </w:rPr>
+        <w:t>nalisando coerência, fluência, relevância e fundamentação para o contexto.</w:t>
+      </w:r>
+    </w:p>
+    <w:p>
+      <w:pPr>
+        <w:spacing w:line="276" w:lineRule="auto"/>
+        <w:jc w:val="both"/>
+        <w:rPr>
+          <w:rFonts w:ascii="Times New Roman" w:hAnsi="Times New Roman" w:cs="Times New Roman"/>
+          <w:b/>
+          <w:bCs/>
+          <w:color w:val="000000" w:themeColor="text1"/>
+        </w:rPr>
+      </w:pPr>
+    </w:p>
+    <w:p>
+      <w:pPr>
+        <w:spacing w:line="276" w:lineRule="auto"/>
+        <w:jc w:val="both"/>
+        <w:rPr>
+          <w:rFonts w:ascii="Times New Roman" w:hAnsi="Times New Roman" w:cs="Times New Roman"/>
+          <w:b/>
+          <w:bCs/>
+          <w:color w:val="000000" w:themeColor="text1"/>
+        </w:rPr>
+      </w:pPr>
+    </w:p>
+    <w:p>
+      <w:pPr>
+        <w:pStyle w:val="PargrafodaLista"/>
+        <w:numPr>
+          <w:ilvl w:val="0"/>
+          <w:numId w:val="57"/>
+        </w:numPr>
+        <w:spacing w:line="276" w:lineRule="auto"/>
+        <w:jc w:val="both"/>
+        <w:rPr>
+          <w:rFonts w:ascii="Times New Roman" w:hAnsi="Times New Roman" w:cs="Times New Roman"/>
+          <w:color w:val="000000" w:themeColor="text1"/>
+        </w:rPr>
+      </w:pPr>
+      <w:r>
+        <w:rPr>
+          <w:rFonts w:ascii="Times New Roman" w:hAnsi="Times New Roman" w:cs="Times New Roman"/>
+          <w:b/>
+          <w:bCs/>
+          <w:color w:val="000000" w:themeColor="text1"/>
+        </w:rPr>
+        <w:lastRenderedPageBreak/>
+        <w:t>Interpretação de sentimentos</w:t>
+      </w:r>
+      <w:r>
+        <w:rPr>
+          <w:rFonts w:ascii="Times New Roman" w:hAnsi="Times New Roman" w:cs="Times New Roman"/>
+          <w:b/>
+          <w:bCs/>
+          <w:color w:val="000000" w:themeColor="text1"/>
+        </w:rPr>
+        <w:t>:</w:t>
+      </w:r>
+      <w:r>
+        <w:rPr>
+          <w:rFonts w:ascii="Times New Roman" w:hAnsi="Times New Roman" w:cs="Times New Roman"/>
+          <w:color w:val="000000" w:themeColor="text1"/>
+        </w:rPr>
+        <w:t xml:space="preserve"> </w:t>
+      </w:r>
+    </w:p>
+    <w:p>
+      <w:pPr>
+        <w:spacing w:line="276" w:lineRule="auto"/>
+        <w:jc w:val="both"/>
+        <w:rPr>
+          <w:rFonts w:ascii="Times New Roman" w:hAnsi="Times New Roman" w:cs="Times New Roman"/>
+          <w:color w:val="000000" w:themeColor="text1"/>
+        </w:rPr>
+      </w:pPr>
+      <w:r>
+        <w:rPr>
+          <w:rFonts w:ascii="Times New Roman" w:hAnsi="Times New Roman" w:cs="Times New Roman"/>
+          <w:color w:val="000000" w:themeColor="text1"/>
+        </w:rPr>
+        <w:t>V</w:t>
+      </w:r>
+      <w:r>
+        <w:rPr>
+          <w:rFonts w:ascii="Times New Roman" w:hAnsi="Times New Roman" w:cs="Times New Roman"/>
+          <w:color w:val="000000" w:themeColor="text1"/>
+        </w:rPr>
+        <w:t>erificando respostas adequadas a interações neutras, negativas ou positivas.</w:t>
+      </w:r>
+    </w:p>
+    <w:p>
+      <w:pPr>
+        <w:spacing w:line="276" w:lineRule="auto"/>
+        <w:jc w:val="both"/>
+        <w:rPr>
+          <w:rFonts w:ascii="Times New Roman" w:hAnsi="Times New Roman" w:cs="Times New Roman"/>
+          <w:color w:val="000000" w:themeColor="text1"/>
+        </w:rPr>
+      </w:pPr>
+    </w:p>
+    <w:p>
+      <w:pPr>
+        <w:pStyle w:val="PargrafodaLista"/>
+        <w:numPr>
+          <w:ilvl w:val="0"/>
+          <w:numId w:val="57"/>
+        </w:numPr>
+        <w:spacing w:line="276" w:lineRule="auto"/>
+        <w:jc w:val="both"/>
+        <w:rPr>
+          <w:rFonts w:ascii="Times New Roman" w:hAnsi="Times New Roman" w:cs="Times New Roman"/>
+          <w:color w:val="000000" w:themeColor="text1"/>
+        </w:rPr>
+      </w:pPr>
+      <w:r>
+        <w:rPr>
+          <w:rFonts w:ascii="Times New Roman" w:hAnsi="Times New Roman" w:cs="Times New Roman"/>
+          <w:b/>
+          <w:bCs/>
+          <w:color w:val="000000" w:themeColor="text1"/>
+        </w:rPr>
+        <w:t>Jailbreaks</w:t>
+      </w:r>
+      <w:r>
+        <w:rPr>
+          <w:rFonts w:ascii="Times New Roman" w:hAnsi="Times New Roman" w:cs="Times New Roman"/>
+          <w:b/>
+          <w:bCs/>
+          <w:color w:val="000000" w:themeColor="text1"/>
+        </w:rPr>
+        <w:t>:</w:t>
+      </w:r>
+    </w:p>
+    <w:p>
+      <w:pPr>
+        <w:spacing w:line="276" w:lineRule="auto"/>
+        <w:jc w:val="both"/>
+        <w:rPr>
+          <w:rFonts w:ascii="Times New Roman" w:hAnsi="Times New Roman" w:cs="Times New Roman"/>
+          <w:color w:val="000000" w:themeColor="text1"/>
+        </w:rPr>
+      </w:pPr>
+      <w:r>
+        <w:rPr>
+          <w:rFonts w:ascii="Times New Roman" w:hAnsi="Times New Roman" w:cs="Times New Roman"/>
+          <w:color w:val="000000" w:themeColor="text1"/>
+        </w:rPr>
+        <w:t>Q</w:t>
+      </w:r>
+      <w:r>
+        <w:rPr>
+          <w:rFonts w:ascii="Times New Roman" w:hAnsi="Times New Roman" w:cs="Times New Roman"/>
+          <w:color w:val="000000" w:themeColor="text1"/>
+        </w:rPr>
+        <w:t>uando a IA quebra restrições impostas às suas respostas.</w:t>
+      </w:r>
+    </w:p>
+    <w:p>
+      <w:pPr>
+        <w:spacing w:line="276" w:lineRule="auto"/>
+        <w:jc w:val="both"/>
+        <w:rPr>
+          <w:rFonts w:ascii="Times New Roman" w:hAnsi="Times New Roman" w:cs="Times New Roman"/>
+          <w:b/>
+          <w:bCs/>
+          <w:color w:val="000000" w:themeColor="text1"/>
+        </w:rPr>
+      </w:pPr>
+    </w:p>
+    <w:p>
+      <w:pPr>
+        <w:spacing w:line="276" w:lineRule="auto"/>
+        <w:jc w:val="both"/>
         <w:rPr>
           <w:rFonts w:ascii="Times New Roman" w:hAnsi="Times New Roman" w:cs="Times New Roman"/>
           <w:b/>
@@ -6715,9 +7096,7 @@
           <w:sz w:val="28"/>
           <w:szCs w:val="28"/>
         </w:rPr>
-        <w:t>JUnit</w:t>
-      </w:r>
-      <w:proofErr w:type="spellEnd"/>
+      </w:pPr>
       <w:r>
         <w:rPr>
           <w:rFonts w:ascii="Times New Roman" w:hAnsi="Times New Roman" w:cs="Times New Roman"/>
@@ -6727,9 +7106,13 @@
           <w:sz w:val="28"/>
           <w:szCs w:val="28"/>
         </w:rPr>
-        <w:t xml:space="preserve"> e Automação de Testes</w:t>
-      </w:r>
-      <w:r>
+        <w:t>Métricas de Qualidade em IA</w:t>
+      </w:r>
+    </w:p>
+    <w:p>
+      <w:pPr>
+        <w:spacing w:line="276" w:lineRule="auto"/>
+        <w:jc w:val="both"/>
         <w:rPr>
           <w:rFonts w:ascii="Times New Roman" w:hAnsi="Times New Roman" w:cs="Times New Roman"/>
           <w:b/>
@@ -6738,300 +7121,442 @@
           <w:sz w:val="28"/>
           <w:szCs w:val="28"/>
         </w:rPr>
-        <w:t>:</w:t>
-      </w:r>
-    </w:p>
-    <w:p>
-      <w:pPr>
-        <w:pBdr>
-          <w:bottom w:val="single" w:sz="4" w:space="0" w:color="FFFFFF"/>
-        </w:pBdr>
-        <w:spacing w:line="276" w:lineRule="auto"/>
-        <w:jc w:val="both"/>
-        <w:rPr>
-          <w:rFonts w:ascii="Times New Roman" w:hAnsi="Times New Roman" w:cs="Times New Roman"/>
-          <w:color w:val="000000" w:themeColor="text1"/>
-        </w:rPr>
-      </w:pPr>
-      <w:r>
-        <w:rPr>
-          <w:rFonts w:ascii="Times New Roman" w:hAnsi="Times New Roman" w:cs="Times New Roman"/>
-          <w:color w:val="000000" w:themeColor="text1"/>
-        </w:rPr>
-        <w:t xml:space="preserve">O </w:t>
-      </w:r>
-      <w:proofErr w:type="spellStart"/>
-      <w:r>
-        <w:rPr>
-          <w:rFonts w:ascii="Times New Roman" w:hAnsi="Times New Roman" w:cs="Times New Roman"/>
-          <w:color w:val="000000" w:themeColor="text1"/>
-        </w:rPr>
-        <w:t>JUnit</w:t>
-      </w:r>
-      <w:proofErr w:type="spellEnd"/>
-      <w:r>
-        <w:rPr>
-          <w:rFonts w:ascii="Times New Roman" w:hAnsi="Times New Roman" w:cs="Times New Roman"/>
-          <w:color w:val="000000" w:themeColor="text1"/>
-        </w:rPr>
-        <w:t xml:space="preserve"> é uma ferramenta que permite a automação de testes unitários por script. Ele pode ser usado tanto em </w:t>
-      </w:r>
-      <w:r>
-        <w:rPr>
-          <w:rFonts w:ascii="Times New Roman" w:hAnsi="Times New Roman" w:cs="Times New Roman"/>
-          <w:color w:val="000000" w:themeColor="text1"/>
-        </w:rPr>
-        <w:t>programação orientada a testes</w:t>
-      </w:r>
-      <w:r>
-        <w:rPr>
-          <w:rFonts w:ascii="Times New Roman" w:hAnsi="Times New Roman" w:cs="Times New Roman"/>
-          <w:color w:val="000000" w:themeColor="text1"/>
-        </w:rPr>
-        <w:t xml:space="preserve"> quanto em processos tradicionais de desenvolvimento.</w:t>
-      </w:r>
-    </w:p>
-    <w:p>
-      <w:pPr>
-        <w:pBdr>
-          <w:bottom w:val="single" w:sz="4" w:space="0" w:color="FFFFFF"/>
-        </w:pBdr>
-        <w:spacing w:line="276" w:lineRule="auto"/>
-        <w:jc w:val="both"/>
-        <w:rPr>
-          <w:rFonts w:ascii="Times New Roman" w:hAnsi="Times New Roman" w:cs="Times New Roman"/>
-          <w:b/>
-          <w:bCs/>
-          <w:color w:val="000000" w:themeColor="text1"/>
-        </w:rPr>
-      </w:pPr>
-    </w:p>
-    <w:p>
-      <w:pPr>
-        <w:pBdr>
-          <w:bottom w:val="single" w:sz="4" w:space="0" w:color="FFFFFF"/>
-        </w:pBdr>
-        <w:spacing w:line="276" w:lineRule="auto"/>
-        <w:jc w:val="both"/>
-        <w:rPr>
-          <w:rFonts w:ascii="Times New Roman" w:hAnsi="Times New Roman" w:cs="Times New Roman"/>
-          <w:color w:val="000000" w:themeColor="text1"/>
-        </w:rPr>
-      </w:pPr>
-      <w:r>
-        <w:rPr>
-          <w:rFonts w:ascii="Times New Roman" w:hAnsi="Times New Roman" w:cs="Times New Roman"/>
-          <w:b/>
-          <w:bCs/>
-          <w:color w:val="000000" w:themeColor="text1"/>
-        </w:rPr>
-        <w:t xml:space="preserve">Benefícios do </w:t>
-      </w:r>
-      <w:proofErr w:type="spellStart"/>
-      <w:r>
-        <w:rPr>
-          <w:rFonts w:ascii="Times New Roman" w:hAnsi="Times New Roman" w:cs="Times New Roman"/>
-          <w:b/>
-          <w:bCs/>
-          <w:color w:val="000000" w:themeColor="text1"/>
-        </w:rPr>
-        <w:t>JUnit</w:t>
-      </w:r>
-      <w:proofErr w:type="spellEnd"/>
-      <w:r>
-        <w:rPr>
-          <w:rFonts w:ascii="Times New Roman" w:hAnsi="Times New Roman" w:cs="Times New Roman"/>
-          <w:b/>
-          <w:bCs/>
-          <w:color w:val="000000" w:themeColor="text1"/>
-        </w:rPr>
-        <w:t>:</w:t>
-      </w:r>
+      </w:pPr>
+      <w:r>
+        <w:rPr>
+          <w:rFonts w:ascii="Times New Roman" w:hAnsi="Times New Roman" w:cs="Times New Roman"/>
+          <w:color w:val="000000" w:themeColor="text1"/>
+        </w:rPr>
+        <w:t>Os modelos de IA preveem respostas com base em dados acumulados e podem ser avaliados por sua acuracidade (percentual de respostas corretas) e precisão (nível de exatidão das respostas positivas). Essas métricas são estruturadas com base nos seguintes cenários:</w:t>
+      </w:r>
+    </w:p>
+    <w:p>
+      <w:pPr>
+        <w:spacing w:line="276" w:lineRule="auto"/>
+        <w:rPr>
+          <w:rFonts w:ascii="Times New Roman" w:hAnsi="Times New Roman" w:cs="Times New Roman"/>
+          <w:color w:val="000000" w:themeColor="text1"/>
+        </w:rPr>
+      </w:pPr>
     </w:p>
     <w:p>
       <w:pPr>
         <w:numPr>
           <w:ilvl w:val="0"/>
-          <w:numId w:val="48"/>
+          <w:numId w:val="55"/>
         </w:numPr>
-        <w:pBdr>
-          <w:bottom w:val="single" w:sz="4" w:space="0" w:color="FFFFFF"/>
-        </w:pBdr>
-        <w:spacing w:line="276" w:lineRule="auto"/>
-        <w:jc w:val="both"/>
-        <w:rPr>
-          <w:rFonts w:ascii="Times New Roman" w:hAnsi="Times New Roman" w:cs="Times New Roman"/>
-          <w:color w:val="000000" w:themeColor="text1"/>
-        </w:rPr>
-      </w:pPr>
-      <w:r>
-        <w:rPr>
-          <w:rFonts w:ascii="Times New Roman" w:hAnsi="Times New Roman" w:cs="Times New Roman"/>
-          <w:color w:val="000000" w:themeColor="text1"/>
-        </w:rPr>
-        <w:t>Padroniza o formato dos testes</w:t>
-      </w:r>
-      <w:r>
-        <w:rPr>
-          <w:rFonts w:ascii="Times New Roman" w:hAnsi="Times New Roman" w:cs="Times New Roman"/>
-          <w:color w:val="000000" w:themeColor="text1"/>
-        </w:rPr>
-        <w:t>;</w:t>
-      </w:r>
+        <w:spacing w:line="276" w:lineRule="auto"/>
+        <w:jc w:val="both"/>
+        <w:rPr>
+          <w:rFonts w:ascii="Times New Roman" w:hAnsi="Times New Roman" w:cs="Times New Roman"/>
+          <w:color w:val="000000" w:themeColor="text1"/>
+        </w:rPr>
+      </w:pPr>
+      <w:r>
+        <w:rPr>
+          <w:rFonts w:ascii="Times New Roman" w:hAnsi="Times New Roman" w:cs="Times New Roman"/>
+          <w:b/>
+          <w:bCs/>
+          <w:color w:val="000000" w:themeColor="text1"/>
+        </w:rPr>
+        <w:t>Verdadeiro Positivo (VP):</w:t>
+      </w:r>
+      <w:r>
+        <w:rPr>
+          <w:rFonts w:ascii="Times New Roman" w:hAnsi="Times New Roman" w:cs="Times New Roman"/>
+          <w:color w:val="000000" w:themeColor="text1"/>
+        </w:rPr>
+        <w:t> </w:t>
+      </w:r>
+    </w:p>
+    <w:p>
+      <w:pPr>
+        <w:spacing w:line="276" w:lineRule="auto"/>
+        <w:jc w:val="both"/>
+        <w:rPr>
+          <w:rFonts w:ascii="Times New Roman" w:hAnsi="Times New Roman" w:cs="Times New Roman"/>
+          <w:color w:val="000000" w:themeColor="text1"/>
+        </w:rPr>
+      </w:pPr>
+      <w:r>
+        <w:rPr>
+          <w:rFonts w:ascii="Times New Roman" w:hAnsi="Times New Roman" w:cs="Times New Roman"/>
+          <w:color w:val="000000" w:themeColor="text1"/>
+        </w:rPr>
+        <w:t>C</w:t>
+      </w:r>
+      <w:r>
+        <w:rPr>
+          <w:rFonts w:ascii="Times New Roman" w:hAnsi="Times New Roman" w:cs="Times New Roman"/>
+          <w:color w:val="000000" w:themeColor="text1"/>
+        </w:rPr>
+        <w:t>asos positivos corretamente classificados.</w:t>
+      </w:r>
+    </w:p>
+    <w:p>
+      <w:pPr>
+        <w:spacing w:line="276" w:lineRule="auto"/>
+        <w:jc w:val="both"/>
+        <w:rPr>
+          <w:rFonts w:ascii="Times New Roman" w:hAnsi="Times New Roman" w:cs="Times New Roman"/>
+          <w:color w:val="000000" w:themeColor="text1"/>
+        </w:rPr>
+      </w:pPr>
     </w:p>
     <w:p>
       <w:pPr>
         <w:numPr>
           <w:ilvl w:val="0"/>
-          <w:numId w:val="48"/>
+          <w:numId w:val="55"/>
         </w:numPr>
-        <w:pBdr>
-          <w:bottom w:val="single" w:sz="4" w:space="0" w:color="FFFFFF"/>
-        </w:pBdr>
-        <w:spacing w:line="276" w:lineRule="auto"/>
-        <w:jc w:val="both"/>
-        <w:rPr>
-          <w:rFonts w:ascii="Times New Roman" w:hAnsi="Times New Roman" w:cs="Times New Roman"/>
-          <w:color w:val="000000" w:themeColor="text1"/>
-        </w:rPr>
-      </w:pPr>
-      <w:r>
-        <w:rPr>
-          <w:rFonts w:ascii="Times New Roman" w:hAnsi="Times New Roman" w:cs="Times New Roman"/>
-          <w:color w:val="000000" w:themeColor="text1"/>
-        </w:rPr>
-        <w:t>Documenta casos de teste</w:t>
-      </w:r>
-      <w:r>
-        <w:rPr>
-          <w:rFonts w:ascii="Times New Roman" w:hAnsi="Times New Roman" w:cs="Times New Roman"/>
-          <w:color w:val="000000" w:themeColor="text1"/>
-        </w:rPr>
-        <w:t>;</w:t>
-      </w:r>
+        <w:spacing w:line="276" w:lineRule="auto"/>
+        <w:jc w:val="both"/>
+        <w:rPr>
+          <w:rFonts w:ascii="Times New Roman" w:hAnsi="Times New Roman" w:cs="Times New Roman"/>
+          <w:color w:val="000000" w:themeColor="text1"/>
+        </w:rPr>
+      </w:pPr>
+      <w:r>
+        <w:rPr>
+          <w:rFonts w:ascii="Times New Roman" w:hAnsi="Times New Roman" w:cs="Times New Roman"/>
+          <w:b/>
+          <w:bCs/>
+          <w:color w:val="000000" w:themeColor="text1"/>
+        </w:rPr>
+        <w:t>Verdadeiro Negativo (VN):</w:t>
+      </w:r>
+      <w:r>
+        <w:rPr>
+          <w:rFonts w:ascii="Times New Roman" w:hAnsi="Times New Roman" w:cs="Times New Roman"/>
+          <w:color w:val="000000" w:themeColor="text1"/>
+        </w:rPr>
+        <w:t> </w:t>
+      </w:r>
+    </w:p>
+    <w:p>
+      <w:pPr>
+        <w:spacing w:line="276" w:lineRule="auto"/>
+        <w:jc w:val="both"/>
+        <w:rPr>
+          <w:rFonts w:ascii="Times New Roman" w:hAnsi="Times New Roman" w:cs="Times New Roman"/>
+          <w:color w:val="000000" w:themeColor="text1"/>
+        </w:rPr>
+      </w:pPr>
+      <w:r>
+        <w:rPr>
+          <w:rFonts w:ascii="Times New Roman" w:hAnsi="Times New Roman" w:cs="Times New Roman"/>
+          <w:color w:val="000000" w:themeColor="text1"/>
+        </w:rPr>
+        <w:t>C</w:t>
+      </w:r>
+      <w:r>
+        <w:rPr>
+          <w:rFonts w:ascii="Times New Roman" w:hAnsi="Times New Roman" w:cs="Times New Roman"/>
+          <w:color w:val="000000" w:themeColor="text1"/>
+        </w:rPr>
+        <w:t>asos negativos corretamente ignorados.</w:t>
+      </w:r>
+    </w:p>
+    <w:p>
+      <w:pPr>
+        <w:spacing w:line="276" w:lineRule="auto"/>
+        <w:jc w:val="both"/>
+        <w:rPr>
+          <w:rFonts w:ascii="Times New Roman" w:hAnsi="Times New Roman" w:cs="Times New Roman"/>
+          <w:color w:val="000000" w:themeColor="text1"/>
+        </w:rPr>
+      </w:pPr>
     </w:p>
     <w:p>
       <w:pPr>
         <w:numPr>
           <w:ilvl w:val="0"/>
-          <w:numId w:val="48"/>
+          <w:numId w:val="55"/>
         </w:numPr>
-        <w:pBdr>
-          <w:bottom w:val="single" w:sz="4" w:space="0" w:color="FFFFFF"/>
-        </w:pBdr>
-        <w:spacing w:line="276" w:lineRule="auto"/>
-        <w:jc w:val="both"/>
-        <w:rPr>
-          <w:rFonts w:ascii="Times New Roman" w:hAnsi="Times New Roman" w:cs="Times New Roman"/>
-          <w:color w:val="000000" w:themeColor="text1"/>
-        </w:rPr>
-      </w:pPr>
-      <w:r>
-        <w:rPr>
-          <w:rFonts w:ascii="Times New Roman" w:hAnsi="Times New Roman" w:cs="Times New Roman"/>
-          <w:color w:val="000000" w:themeColor="text1"/>
-        </w:rPr>
-        <w:t>Permite repetir testes múltiplas vezes</w:t>
-      </w:r>
-      <w:r>
-        <w:rPr>
-          <w:rFonts w:ascii="Times New Roman" w:hAnsi="Times New Roman" w:cs="Times New Roman"/>
-          <w:color w:val="000000" w:themeColor="text1"/>
-        </w:rPr>
-        <w:t>;</w:t>
-      </w:r>
+        <w:spacing w:line="276" w:lineRule="auto"/>
+        <w:jc w:val="both"/>
+        <w:rPr>
+          <w:rFonts w:ascii="Times New Roman" w:hAnsi="Times New Roman" w:cs="Times New Roman"/>
+          <w:color w:val="000000" w:themeColor="text1"/>
+        </w:rPr>
+      </w:pPr>
+      <w:r>
+        <w:rPr>
+          <w:rFonts w:ascii="Times New Roman" w:hAnsi="Times New Roman" w:cs="Times New Roman"/>
+          <w:b/>
+          <w:bCs/>
+          <w:color w:val="000000" w:themeColor="text1"/>
+        </w:rPr>
+        <w:t>Falso Positivo (FP):</w:t>
+      </w:r>
+      <w:r>
+        <w:rPr>
+          <w:rFonts w:ascii="Times New Roman" w:hAnsi="Times New Roman" w:cs="Times New Roman"/>
+          <w:color w:val="000000" w:themeColor="text1"/>
+        </w:rPr>
+        <w:t> </w:t>
+      </w:r>
+    </w:p>
+    <w:p>
+      <w:pPr>
+        <w:spacing w:line="276" w:lineRule="auto"/>
+        <w:jc w:val="both"/>
+        <w:rPr>
+          <w:rFonts w:ascii="Times New Roman" w:hAnsi="Times New Roman" w:cs="Times New Roman"/>
+          <w:color w:val="000000" w:themeColor="text1"/>
+        </w:rPr>
+      </w:pPr>
+      <w:r>
+        <w:rPr>
+          <w:rFonts w:ascii="Times New Roman" w:hAnsi="Times New Roman" w:cs="Times New Roman"/>
+          <w:color w:val="000000" w:themeColor="text1"/>
+        </w:rPr>
+        <w:t>C</w:t>
+      </w:r>
+      <w:r>
+        <w:rPr>
+          <w:rFonts w:ascii="Times New Roman" w:hAnsi="Times New Roman" w:cs="Times New Roman"/>
+          <w:color w:val="000000" w:themeColor="text1"/>
+        </w:rPr>
+        <w:t>asos negativos incorretamente classificados como positivos.</w:t>
+      </w:r>
+    </w:p>
+    <w:p>
+      <w:pPr>
+        <w:spacing w:line="276" w:lineRule="auto"/>
+        <w:jc w:val="both"/>
+        <w:rPr>
+          <w:rFonts w:ascii="Times New Roman" w:hAnsi="Times New Roman" w:cs="Times New Roman"/>
+          <w:color w:val="000000" w:themeColor="text1"/>
+        </w:rPr>
+      </w:pPr>
     </w:p>
     <w:p>
       <w:pPr>
         <w:numPr>
           <w:ilvl w:val="0"/>
-          <w:numId w:val="48"/>
+          <w:numId w:val="55"/>
         </w:numPr>
-        <w:pBdr>
-          <w:bottom w:val="single" w:sz="4" w:space="0" w:color="FFFFFF"/>
-        </w:pBdr>
-        <w:spacing w:line="276" w:lineRule="auto"/>
-        <w:jc w:val="both"/>
-        <w:rPr>
-          <w:rFonts w:ascii="Times New Roman" w:hAnsi="Times New Roman" w:cs="Times New Roman"/>
-          <w:color w:val="000000" w:themeColor="text1"/>
-        </w:rPr>
-      </w:pPr>
-      <w:r>
-        <w:rPr>
-          <w:rFonts w:ascii="Times New Roman" w:hAnsi="Times New Roman" w:cs="Times New Roman"/>
-          <w:color w:val="000000" w:themeColor="text1"/>
-        </w:rPr>
-        <w:t>Facilita o reuso de testes entre programadores da equipe</w:t>
-      </w:r>
-      <w:r>
-        <w:rPr>
-          <w:rFonts w:ascii="Times New Roman" w:hAnsi="Times New Roman" w:cs="Times New Roman"/>
-          <w:color w:val="000000" w:themeColor="text1"/>
-        </w:rPr>
-        <w:t>;</w:t>
+        <w:spacing w:line="276" w:lineRule="auto"/>
+        <w:jc w:val="both"/>
+        <w:rPr>
+          <w:rFonts w:ascii="Times New Roman" w:hAnsi="Times New Roman" w:cs="Times New Roman"/>
+          <w:color w:val="000000" w:themeColor="text1"/>
+        </w:rPr>
+      </w:pPr>
+      <w:r>
+        <w:rPr>
+          <w:rFonts w:ascii="Times New Roman" w:hAnsi="Times New Roman" w:cs="Times New Roman"/>
+          <w:b/>
+          <w:bCs/>
+          <w:color w:val="000000" w:themeColor="text1"/>
+        </w:rPr>
+        <w:t>Falso Negativo (FN):</w:t>
+      </w:r>
+      <w:r>
+        <w:rPr>
+          <w:rFonts w:ascii="Times New Roman" w:hAnsi="Times New Roman" w:cs="Times New Roman"/>
+          <w:color w:val="000000" w:themeColor="text1"/>
+        </w:rPr>
+        <w:t> </w:t>
+      </w:r>
+    </w:p>
+    <w:p>
+      <w:pPr>
+        <w:spacing w:line="276" w:lineRule="auto"/>
+        <w:jc w:val="both"/>
+        <w:rPr>
+          <w:rFonts w:ascii="Times New Roman" w:hAnsi="Times New Roman" w:cs="Times New Roman"/>
+          <w:color w:val="000000" w:themeColor="text1"/>
+        </w:rPr>
+      </w:pPr>
+      <w:r>
+        <w:rPr>
+          <w:rFonts w:ascii="Times New Roman" w:hAnsi="Times New Roman" w:cs="Times New Roman"/>
+          <w:color w:val="000000" w:themeColor="text1"/>
+        </w:rPr>
+        <w:t>C</w:t>
+      </w:r>
+      <w:r>
+        <w:rPr>
+          <w:rFonts w:ascii="Times New Roman" w:hAnsi="Times New Roman" w:cs="Times New Roman"/>
+          <w:color w:val="000000" w:themeColor="text1"/>
+        </w:rPr>
+        <w:t>asos positivos classificados como negativos.</w:t>
+      </w:r>
+    </w:p>
+    <w:p>
+      <w:pPr>
+        <w:spacing w:line="276" w:lineRule="auto"/>
+        <w:ind w:left="720"/>
+        <w:jc w:val="both"/>
+        <w:rPr>
+          <w:rFonts w:ascii="Times New Roman" w:hAnsi="Times New Roman" w:cs="Times New Roman"/>
+          <w:color w:val="000000" w:themeColor="text1"/>
+        </w:rPr>
+      </w:pPr>
+    </w:p>
+    <w:p>
+      <w:pPr>
+        <w:spacing w:line="276" w:lineRule="auto"/>
+        <w:jc w:val="both"/>
+        <w:rPr>
+          <w:rFonts w:ascii="Times New Roman" w:hAnsi="Times New Roman" w:cs="Times New Roman"/>
+          <w:b/>
+          <w:bCs/>
+          <w:color w:val="000000" w:themeColor="text1"/>
+          <w:sz w:val="28"/>
+          <w:szCs w:val="28"/>
+        </w:rPr>
+      </w:pPr>
+      <w:r>
+        <w:rPr>
+          <w:rFonts w:ascii="Times New Roman" w:hAnsi="Times New Roman" w:cs="Times New Roman"/>
+          <w:b/>
+          <w:bCs/>
+          <w:color w:val="000000" w:themeColor="text1"/>
+          <w:sz w:val="28"/>
+          <w:szCs w:val="28"/>
+        </w:rPr>
+        <w:t>Checklist para Validação (Ribeiro et al., 2020)</w:t>
+      </w:r>
+    </w:p>
+    <w:p>
+      <w:pPr>
+        <w:spacing w:line="276" w:lineRule="auto"/>
+        <w:jc w:val="both"/>
+        <w:rPr>
+          <w:rFonts w:ascii="Times New Roman" w:hAnsi="Times New Roman" w:cs="Times New Roman"/>
+          <w:color w:val="000000" w:themeColor="text1"/>
+        </w:rPr>
+      </w:pPr>
+      <w:r>
+        <w:rPr>
+          <w:rFonts w:ascii="Times New Roman" w:hAnsi="Times New Roman" w:cs="Times New Roman"/>
+          <w:color w:val="000000" w:themeColor="text1"/>
+        </w:rPr>
+        <w:t>Para garantir testes abrangentes, utiliza-se uma matriz de checklist que cobre aspectos como vocabulário, robustez, justiça, reconhecimento de entidades, lógica e papéis semânticos. Cada item do checklist ajuda a criar cenários de teste fundamentais, compondo um conjunto que simula diferentes situações necessárias para validação.</w:t>
+      </w:r>
+    </w:p>
+    <w:p>
+      <w:pPr>
+        <w:spacing w:line="276" w:lineRule="auto"/>
+        <w:jc w:val="both"/>
+        <w:rPr>
+          <w:rFonts w:ascii="Times New Roman" w:hAnsi="Times New Roman" w:cs="Times New Roman"/>
+          <w:b/>
+          <w:bCs/>
+          <w:color w:val="000000" w:themeColor="text1"/>
+        </w:rPr>
+      </w:pPr>
+    </w:p>
+    <w:p>
+      <w:pPr>
+        <w:spacing w:line="276" w:lineRule="auto"/>
+        <w:jc w:val="both"/>
+        <w:rPr>
+          <w:rFonts w:ascii="Times New Roman" w:hAnsi="Times New Roman" w:cs="Times New Roman"/>
+          <w:b/>
+          <w:bCs/>
+          <w:color w:val="000000" w:themeColor="text1"/>
+          <w:sz w:val="28"/>
+          <w:szCs w:val="28"/>
+        </w:rPr>
+      </w:pPr>
+      <w:r>
+        <w:rPr>
+          <w:rFonts w:ascii="Times New Roman" w:hAnsi="Times New Roman" w:cs="Times New Roman"/>
+          <w:b/>
+          <w:bCs/>
+          <w:color w:val="000000" w:themeColor="text1"/>
+          <w:sz w:val="28"/>
+          <w:szCs w:val="28"/>
+        </w:rPr>
+        <w:t>Automação de Testes em IA</w:t>
+      </w:r>
+    </w:p>
+    <w:p>
+      <w:pPr>
+        <w:spacing w:line="276" w:lineRule="auto"/>
+        <w:jc w:val="both"/>
+        <w:rPr>
+          <w:rFonts w:ascii="Times New Roman" w:hAnsi="Times New Roman" w:cs="Times New Roman"/>
+          <w:color w:val="000000" w:themeColor="text1"/>
+        </w:rPr>
+      </w:pPr>
+      <w:r>
+        <w:rPr>
+          <w:rFonts w:ascii="Times New Roman" w:hAnsi="Times New Roman" w:cs="Times New Roman"/>
+          <w:color w:val="000000" w:themeColor="text1"/>
+        </w:rPr>
+        <w:t>Ferramentas modernas, como as usadas no ChatGPT-4, facilitam o registro de métricas e o aprimoramento contínuo dos sistemas. O processo de teste envolve:</w:t>
       </w:r>
     </w:p>
     <w:p>
       <w:pPr>
         <w:numPr>
           <w:ilvl w:val="0"/>
-          <w:numId w:val="48"/>
+          <w:numId w:val="56"/>
         </w:numPr>
-        <w:pBdr>
-          <w:bottom w:val="single" w:sz="4" w:space="0" w:color="FFFFFF"/>
-        </w:pBdr>
-        <w:spacing w:line="276" w:lineRule="auto"/>
-        <w:jc w:val="both"/>
-        <w:rPr>
-          <w:rFonts w:ascii="Times New Roman" w:hAnsi="Times New Roman" w:cs="Times New Roman"/>
-          <w:color w:val="000000" w:themeColor="text1"/>
-        </w:rPr>
-      </w:pPr>
-      <w:r>
-        <w:rPr>
-          <w:rFonts w:ascii="Times New Roman" w:hAnsi="Times New Roman" w:cs="Times New Roman"/>
-          <w:color w:val="000000" w:themeColor="text1"/>
-        </w:rPr>
-        <w:t>Agiliza a execução e avaliação de testes</w:t>
-      </w:r>
-      <w:r>
-        <w:rPr>
-          <w:rFonts w:ascii="Times New Roman" w:hAnsi="Times New Roman" w:cs="Times New Roman"/>
-          <w:color w:val="000000" w:themeColor="text1"/>
-        </w:rPr>
-        <w:t>;</w:t>
+        <w:spacing w:line="276" w:lineRule="auto"/>
+        <w:jc w:val="both"/>
+        <w:rPr>
+          <w:rFonts w:ascii="Times New Roman" w:hAnsi="Times New Roman" w:cs="Times New Roman"/>
+          <w:color w:val="000000" w:themeColor="text1"/>
+        </w:rPr>
+      </w:pPr>
+      <w:r>
+        <w:rPr>
+          <w:rFonts w:ascii="Times New Roman" w:hAnsi="Times New Roman" w:cs="Times New Roman"/>
+          <w:color w:val="000000" w:themeColor="text1"/>
+        </w:rPr>
+        <w:t>Criar um conjunto de dados de teste, manual ou sintético.</w:t>
       </w:r>
     </w:p>
     <w:p>
       <w:pPr>
         <w:numPr>
           <w:ilvl w:val="0"/>
-          <w:numId w:val="48"/>
+          <w:numId w:val="56"/>
         </w:numPr>
-        <w:pBdr>
-          <w:bottom w:val="single" w:sz="4" w:space="0" w:color="FFFFFF"/>
-        </w:pBdr>
-        <w:spacing w:line="276" w:lineRule="auto"/>
-        <w:jc w:val="both"/>
-        <w:rPr>
-          <w:rFonts w:ascii="Times New Roman" w:hAnsi="Times New Roman" w:cs="Times New Roman"/>
-          <w:color w:val="000000" w:themeColor="text1"/>
-        </w:rPr>
-      </w:pPr>
-      <w:r>
-        <w:rPr>
-          <w:rFonts w:ascii="Times New Roman" w:hAnsi="Times New Roman" w:cs="Times New Roman"/>
-          <w:color w:val="000000" w:themeColor="text1"/>
-        </w:rPr>
-        <w:t>Analisa a cobertura lógica dos testes no programa.</w:t>
-      </w:r>
-    </w:p>
-    <w:p>
-      <w:pPr>
-        <w:pBdr>
-          <w:bottom w:val="single" w:sz="4" w:space="0" w:color="FFFFFF"/>
-        </w:pBdr>
+        <w:spacing w:line="276" w:lineRule="auto"/>
+        <w:jc w:val="both"/>
+        <w:rPr>
+          <w:rFonts w:ascii="Times New Roman" w:hAnsi="Times New Roman" w:cs="Times New Roman"/>
+          <w:color w:val="000000" w:themeColor="text1"/>
+        </w:rPr>
+      </w:pPr>
+      <w:r>
+        <w:rPr>
+          <w:rFonts w:ascii="Times New Roman" w:hAnsi="Times New Roman" w:cs="Times New Roman"/>
+          <w:color w:val="000000" w:themeColor="text1"/>
+        </w:rPr>
+        <w:t>Usar uma LLM para anotar as respostas da IA.</w:t>
+      </w:r>
+    </w:p>
+    <w:p>
+      <w:pPr>
+        <w:numPr>
+          <w:ilvl w:val="0"/>
+          <w:numId w:val="56"/>
+        </w:numPr>
+        <w:spacing w:line="276" w:lineRule="auto"/>
+        <w:jc w:val="both"/>
+        <w:rPr>
+          <w:rFonts w:ascii="Times New Roman" w:hAnsi="Times New Roman" w:cs="Times New Roman"/>
+          <w:color w:val="000000" w:themeColor="text1"/>
+        </w:rPr>
+      </w:pPr>
+      <w:r>
+        <w:rPr>
+          <w:rFonts w:ascii="Times New Roman" w:hAnsi="Times New Roman" w:cs="Times New Roman"/>
+          <w:color w:val="000000" w:themeColor="text1"/>
+        </w:rPr>
+        <w:t>Agregar as anotações em métricas de desempenho no Estúdio de IA para análise e melhoria.</w:t>
+      </w:r>
+    </w:p>
+    <w:p>
+      <w:pPr>
         <w:spacing w:line="276" w:lineRule="auto"/>
         <w:jc w:val="both"/>
         <w:rPr>
@@ -9096,6 +9621,121 @@
     </w:lvl>
   </w:abstractNum>
   <w:abstractNum w:abstractNumId="16" w15:restartNumberingAfterBreak="0">
+    <w:nsid w:val="321A4055"/>
+    <w:multiLevelType w:val="hybridMultilevel"/>
+    <w:tmpl w:val="81F89C7A"/>
+    <w:lvl w:ilvl="0" w:tplc="FCA6188E">
+      <w:start w:val="1"/>
+      <w:numFmt w:val="bullet"/>
+      <w:lvlText w:val=""/>
+      <w:lvlJc w:val="left"/>
+      <w:pPr>
+        <w:ind w:left="720" w:hanging="360"/>
+      </w:pPr>
+      <w:rPr>
+        <w:rFonts w:ascii="Symbol" w:hAnsi="Symbol" w:hint="default"/>
+        <w:color w:val="auto"/>
+        <w:sz w:val="16"/>
+      </w:rPr>
+    </w:lvl>
+    <w:lvl w:ilvl="1" w:tplc="FFFFFFFF" w:tentative="1">
+      <w:start w:val="1"/>
+      <w:numFmt w:val="bullet"/>
+      <w:lvlText w:val="o"/>
+      <w:lvlJc w:val="left"/>
+      <w:pPr>
+        <w:ind w:left="1440" w:hanging="360"/>
+      </w:pPr>
+      <w:rPr>
+        <w:rFonts w:ascii="Courier New" w:hAnsi="Courier New" w:cs="Courier New" w:hint="default"/>
+      </w:rPr>
+    </w:lvl>
+    <w:lvl w:ilvl="2" w:tplc="FFFFFFFF" w:tentative="1">
+      <w:start w:val="1"/>
+      <w:numFmt w:val="bullet"/>
+      <w:lvlText w:val=""/>
+      <w:lvlJc w:val="left"/>
+      <w:pPr>
+        <w:ind w:left="2160" w:hanging="360"/>
+      </w:pPr>
+      <w:rPr>
+        <w:rFonts w:ascii="Wingdings" w:hAnsi="Wingdings" w:hint="default"/>
+      </w:rPr>
+    </w:lvl>
+    <w:lvl w:ilvl="3" w:tplc="FFFFFFFF" w:tentative="1">
+      <w:start w:val="1"/>
+      <w:numFmt w:val="bullet"/>
+      <w:lvlText w:val=""/>
+      <w:lvlJc w:val="left"/>
+      <w:pPr>
+        <w:ind w:left="2880" w:hanging="360"/>
+      </w:pPr>
+      <w:rPr>
+        <w:rFonts w:ascii="Symbol" w:hAnsi="Symbol" w:hint="default"/>
+      </w:rPr>
+    </w:lvl>
+    <w:lvl w:ilvl="4" w:tplc="FFFFFFFF" w:tentative="1">
+      <w:start w:val="1"/>
+      <w:numFmt w:val="bullet"/>
+      <w:lvlText w:val="o"/>
+      <w:lvlJc w:val="left"/>
+      <w:pPr>
+        <w:ind w:left="3600" w:hanging="360"/>
+      </w:pPr>
+      <w:rPr>
+        <w:rFonts w:ascii="Courier New" w:hAnsi="Courier New" w:cs="Courier New" w:hint="default"/>
+      </w:rPr>
+    </w:lvl>
+    <w:lvl w:ilvl="5" w:tplc="FFFFFFFF" w:tentative="1">
+      <w:start w:val="1"/>
+      <w:numFmt w:val="bullet"/>
+      <w:lvlText w:val=""/>
+      <w:lvlJc w:val="left"/>
+      <w:pPr>
+        <w:ind w:left="4320" w:hanging="360"/>
+      </w:pPr>
+      <w:rPr>
+        <w:rFonts w:ascii="Wingdings" w:hAnsi="Wingdings" w:hint="default"/>
+      </w:rPr>
+    </w:lvl>
+    <w:lvl w:ilvl="6" w:tplc="FFFFFFFF" w:tentative="1">
+      <w:start w:val="1"/>
+      <w:numFmt w:val="bullet"/>
+      <w:lvlText w:val=""/>
+      <w:lvlJc w:val="left"/>
+      <w:pPr>
+        <w:ind w:left="5040" w:hanging="360"/>
+      </w:pPr>
+      <w:rPr>
+        <w:rFonts w:ascii="Symbol" w:hAnsi="Symbol" w:hint="default"/>
+      </w:rPr>
+    </w:lvl>
+    <w:lvl w:ilvl="7" w:tplc="FFFFFFFF" w:tentative="1">
+      <w:start w:val="1"/>
+      <w:numFmt w:val="bullet"/>
+      <w:lvlText w:val="o"/>
+      <w:lvlJc w:val="left"/>
+      <w:pPr>
+        <w:ind w:left="5760" w:hanging="360"/>
+      </w:pPr>
+      <w:rPr>
+        <w:rFonts w:ascii="Courier New" w:hAnsi="Courier New" w:cs="Courier New" w:hint="default"/>
+      </w:rPr>
+    </w:lvl>
+    <w:lvl w:ilvl="8" w:tplc="FFFFFFFF" w:tentative="1">
+      <w:start w:val="1"/>
+      <w:numFmt w:val="bullet"/>
+      <w:lvlText w:val=""/>
+      <w:lvlJc w:val="left"/>
+      <w:pPr>
+        <w:ind w:left="6480" w:hanging="360"/>
+      </w:pPr>
+      <w:rPr>
+        <w:rFonts w:ascii="Wingdings" w:hAnsi="Wingdings" w:hint="default"/>
+      </w:rPr>
+    </w:lvl>
+  </w:abstractNum>
+  <w:abstractNum w:abstractNumId="17" w15:restartNumberingAfterBreak="0">
     <w:nsid w:val="345D22F5"/>
     <w:multiLevelType w:val="hybridMultilevel"/>
     <w:tmpl w:val="C4080EFA"/>
@@ -9210,7 +9850,7 @@
       </w:rPr>
     </w:lvl>
   </w:abstractNum>
-  <w:abstractNum w:abstractNumId="17" w15:restartNumberingAfterBreak="0">
+  <w:abstractNum w:abstractNumId="18" w15:restartNumberingAfterBreak="0">
     <w:nsid w:val="35094C64"/>
     <w:multiLevelType w:val="multilevel"/>
     <w:tmpl w:val="AD9A72E4"/>
@@ -9359,7 +9999,7 @@
       </w:rPr>
     </w:lvl>
   </w:abstractNum>
-  <w:abstractNum w:abstractNumId="18" w15:restartNumberingAfterBreak="0">
+  <w:abstractNum w:abstractNumId="19" w15:restartNumberingAfterBreak="0">
     <w:nsid w:val="35856C1A"/>
     <w:multiLevelType w:val="multilevel"/>
     <w:tmpl w:val="F5707BE6"/>
@@ -9508,7 +10148,7 @@
       </w:rPr>
     </w:lvl>
   </w:abstractNum>
-  <w:abstractNum w:abstractNumId="19" w15:restartNumberingAfterBreak="0">
+  <w:abstractNum w:abstractNumId="20" w15:restartNumberingAfterBreak="0">
     <w:nsid w:val="368134EF"/>
     <w:multiLevelType w:val="multilevel"/>
     <w:tmpl w:val="EE1C485C"/>
@@ -9657,7 +10297,7 @@
       </w:rPr>
     </w:lvl>
   </w:abstractNum>
-  <w:abstractNum w:abstractNumId="20" w15:restartNumberingAfterBreak="0">
+  <w:abstractNum w:abstractNumId="21" w15:restartNumberingAfterBreak="0">
     <w:nsid w:val="37DF2680"/>
     <w:multiLevelType w:val="multilevel"/>
     <w:tmpl w:val="60AE5DBE"/>
@@ -9806,7 +10446,7 @@
       </w:rPr>
     </w:lvl>
   </w:abstractNum>
-  <w:abstractNum w:abstractNumId="21" w15:restartNumberingAfterBreak="0">
+  <w:abstractNum w:abstractNumId="22" w15:restartNumberingAfterBreak="0">
     <w:nsid w:val="37FF02AE"/>
     <w:multiLevelType w:val="hybridMultilevel"/>
     <w:tmpl w:val="AFA6F45A"/>
@@ -9921,7 +10561,305 @@
       </w:rPr>
     </w:lvl>
   </w:abstractNum>
-  <w:abstractNum w:abstractNumId="22" w15:restartNumberingAfterBreak="0">
+  <w:abstractNum w:abstractNumId="23" w15:restartNumberingAfterBreak="0">
+    <w:nsid w:val="381E28D7"/>
+    <w:multiLevelType w:val="multilevel"/>
+    <w:tmpl w:val="F6AEF262"/>
+    <w:lvl w:ilvl="0">
+      <w:start w:val="1"/>
+      <w:numFmt w:val="bullet"/>
+      <w:lvlText w:val=""/>
+      <w:lvlJc w:val="left"/>
+      <w:pPr>
+        <w:tabs>
+          <w:tab w:val="num" w:pos="720"/>
+        </w:tabs>
+        <w:ind w:left="720" w:hanging="360"/>
+      </w:pPr>
+      <w:rPr>
+        <w:rFonts w:ascii="Symbol" w:hAnsi="Symbol" w:hint="default"/>
+        <w:sz w:val="20"/>
+      </w:rPr>
+    </w:lvl>
+    <w:lvl w:ilvl="1" w:tentative="1">
+      <w:start w:val="1"/>
+      <w:numFmt w:val="bullet"/>
+      <w:lvlText w:val=""/>
+      <w:lvlJc w:val="left"/>
+      <w:pPr>
+        <w:tabs>
+          <w:tab w:val="num" w:pos="1440"/>
+        </w:tabs>
+        <w:ind w:left="1440" w:hanging="360"/>
+      </w:pPr>
+      <w:rPr>
+        <w:rFonts w:ascii="Symbol" w:hAnsi="Symbol" w:hint="default"/>
+        <w:sz w:val="20"/>
+      </w:rPr>
+    </w:lvl>
+    <w:lvl w:ilvl="2" w:tentative="1">
+      <w:start w:val="1"/>
+      <w:numFmt w:val="bullet"/>
+      <w:lvlText w:val=""/>
+      <w:lvlJc w:val="left"/>
+      <w:pPr>
+        <w:tabs>
+          <w:tab w:val="num" w:pos="2160"/>
+        </w:tabs>
+        <w:ind w:left="2160" w:hanging="360"/>
+      </w:pPr>
+      <w:rPr>
+        <w:rFonts w:ascii="Symbol" w:hAnsi="Symbol" w:hint="default"/>
+        <w:sz w:val="20"/>
+      </w:rPr>
+    </w:lvl>
+    <w:lvl w:ilvl="3" w:tentative="1">
+      <w:start w:val="1"/>
+      <w:numFmt w:val="bullet"/>
+      <w:lvlText w:val=""/>
+      <w:lvlJc w:val="left"/>
+      <w:pPr>
+        <w:tabs>
+          <w:tab w:val="num" w:pos="2880"/>
+        </w:tabs>
+        <w:ind w:left="2880" w:hanging="360"/>
+      </w:pPr>
+      <w:rPr>
+        <w:rFonts w:ascii="Symbol" w:hAnsi="Symbol" w:hint="default"/>
+        <w:sz w:val="20"/>
+      </w:rPr>
+    </w:lvl>
+    <w:lvl w:ilvl="4" w:tentative="1">
+      <w:start w:val="1"/>
+      <w:numFmt w:val="bullet"/>
+      <w:lvlText w:val=""/>
+      <w:lvlJc w:val="left"/>
+      <w:pPr>
+        <w:tabs>
+          <w:tab w:val="num" w:pos="3600"/>
+        </w:tabs>
+        <w:ind w:left="3600" w:hanging="360"/>
+      </w:pPr>
+      <w:rPr>
+        <w:rFonts w:ascii="Symbol" w:hAnsi="Symbol" w:hint="default"/>
+        <w:sz w:val="20"/>
+      </w:rPr>
+    </w:lvl>
+    <w:lvl w:ilvl="5" w:tentative="1">
+      <w:start w:val="1"/>
+      <w:numFmt w:val="bullet"/>
+      <w:lvlText w:val=""/>
+      <w:lvlJc w:val="left"/>
+      <w:pPr>
+        <w:tabs>
+          <w:tab w:val="num" w:pos="4320"/>
+        </w:tabs>
+        <w:ind w:left="4320" w:hanging="360"/>
+      </w:pPr>
+      <w:rPr>
+        <w:rFonts w:ascii="Symbol" w:hAnsi="Symbol" w:hint="default"/>
+        <w:sz w:val="20"/>
+      </w:rPr>
+    </w:lvl>
+    <w:lvl w:ilvl="6" w:tentative="1">
+      <w:start w:val="1"/>
+      <w:numFmt w:val="bullet"/>
+      <w:lvlText w:val=""/>
+      <w:lvlJc w:val="left"/>
+      <w:pPr>
+        <w:tabs>
+          <w:tab w:val="num" w:pos="5040"/>
+        </w:tabs>
+        <w:ind w:left="5040" w:hanging="360"/>
+      </w:pPr>
+      <w:rPr>
+        <w:rFonts w:ascii="Symbol" w:hAnsi="Symbol" w:hint="default"/>
+        <w:sz w:val="20"/>
+      </w:rPr>
+    </w:lvl>
+    <w:lvl w:ilvl="7" w:tentative="1">
+      <w:start w:val="1"/>
+      <w:numFmt w:val="bullet"/>
+      <w:lvlText w:val=""/>
+      <w:lvlJc w:val="left"/>
+      <w:pPr>
+        <w:tabs>
+          <w:tab w:val="num" w:pos="5760"/>
+        </w:tabs>
+        <w:ind w:left="5760" w:hanging="360"/>
+      </w:pPr>
+      <w:rPr>
+        <w:rFonts w:ascii="Symbol" w:hAnsi="Symbol" w:hint="default"/>
+        <w:sz w:val="20"/>
+      </w:rPr>
+    </w:lvl>
+    <w:lvl w:ilvl="8" w:tentative="1">
+      <w:start w:val="1"/>
+      <w:numFmt w:val="bullet"/>
+      <w:lvlText w:val=""/>
+      <w:lvlJc w:val="left"/>
+      <w:pPr>
+        <w:tabs>
+          <w:tab w:val="num" w:pos="6480"/>
+        </w:tabs>
+        <w:ind w:left="6480" w:hanging="360"/>
+      </w:pPr>
+      <w:rPr>
+        <w:rFonts w:ascii="Symbol" w:hAnsi="Symbol" w:hint="default"/>
+        <w:sz w:val="20"/>
+      </w:rPr>
+    </w:lvl>
+  </w:abstractNum>
+  <w:abstractNum w:abstractNumId="24" w15:restartNumberingAfterBreak="0">
+    <w:nsid w:val="3A434AAA"/>
+    <w:multiLevelType w:val="multilevel"/>
+    <w:tmpl w:val="22EAD8F4"/>
+    <w:lvl w:ilvl="0">
+      <w:start w:val="1"/>
+      <w:numFmt w:val="bullet"/>
+      <w:lvlText w:val=""/>
+      <w:lvlJc w:val="left"/>
+      <w:pPr>
+        <w:tabs>
+          <w:tab w:val="num" w:pos="720"/>
+        </w:tabs>
+        <w:ind w:left="720" w:hanging="360"/>
+      </w:pPr>
+      <w:rPr>
+        <w:rFonts w:ascii="Symbol" w:hAnsi="Symbol" w:hint="default"/>
+        <w:sz w:val="20"/>
+      </w:rPr>
+    </w:lvl>
+    <w:lvl w:ilvl="1" w:tentative="1">
+      <w:start w:val="1"/>
+      <w:numFmt w:val="bullet"/>
+      <w:lvlText w:val=""/>
+      <w:lvlJc w:val="left"/>
+      <w:pPr>
+        <w:tabs>
+          <w:tab w:val="num" w:pos="1440"/>
+        </w:tabs>
+        <w:ind w:left="1440" w:hanging="360"/>
+      </w:pPr>
+      <w:rPr>
+        <w:rFonts w:ascii="Symbol" w:hAnsi="Symbol" w:hint="default"/>
+        <w:sz w:val="20"/>
+      </w:rPr>
+    </w:lvl>
+    <w:lvl w:ilvl="2" w:tentative="1">
+      <w:start w:val="1"/>
+      <w:numFmt w:val="bullet"/>
+      <w:lvlText w:val=""/>
+      <w:lvlJc w:val="left"/>
+      <w:pPr>
+        <w:tabs>
+          <w:tab w:val="num" w:pos="2160"/>
+        </w:tabs>
+        <w:ind w:left="2160" w:hanging="360"/>
+      </w:pPr>
+      <w:rPr>
+        <w:rFonts w:ascii="Symbol" w:hAnsi="Symbol" w:hint="default"/>
+        <w:sz w:val="20"/>
+      </w:rPr>
+    </w:lvl>
+    <w:lvl w:ilvl="3" w:tentative="1">
+      <w:start w:val="1"/>
+      <w:numFmt w:val="bullet"/>
+      <w:lvlText w:val=""/>
+      <w:lvlJc w:val="left"/>
+      <w:pPr>
+        <w:tabs>
+          <w:tab w:val="num" w:pos="2880"/>
+        </w:tabs>
+        <w:ind w:left="2880" w:hanging="360"/>
+      </w:pPr>
+      <w:rPr>
+        <w:rFonts w:ascii="Symbol" w:hAnsi="Symbol" w:hint="default"/>
+        <w:sz w:val="20"/>
+      </w:rPr>
+    </w:lvl>
+    <w:lvl w:ilvl="4" w:tentative="1">
+      <w:start w:val="1"/>
+      <w:numFmt w:val="bullet"/>
+      <w:lvlText w:val=""/>
+      <w:lvlJc w:val="left"/>
+      <w:pPr>
+        <w:tabs>
+          <w:tab w:val="num" w:pos="3600"/>
+        </w:tabs>
+        <w:ind w:left="3600" w:hanging="360"/>
+      </w:pPr>
+      <w:rPr>
+        <w:rFonts w:ascii="Symbol" w:hAnsi="Symbol" w:hint="default"/>
+        <w:sz w:val="20"/>
+      </w:rPr>
+    </w:lvl>
+    <w:lvl w:ilvl="5" w:tentative="1">
+      <w:start w:val="1"/>
+      <w:numFmt w:val="bullet"/>
+      <w:lvlText w:val=""/>
+      <w:lvlJc w:val="left"/>
+      <w:pPr>
+        <w:tabs>
+          <w:tab w:val="num" w:pos="4320"/>
+        </w:tabs>
+        <w:ind w:left="4320" w:hanging="360"/>
+      </w:pPr>
+      <w:rPr>
+        <w:rFonts w:ascii="Symbol" w:hAnsi="Symbol" w:hint="default"/>
+        <w:sz w:val="20"/>
+      </w:rPr>
+    </w:lvl>
+    <w:lvl w:ilvl="6" w:tentative="1">
+      <w:start w:val="1"/>
+      <w:numFmt w:val="bullet"/>
+      <w:lvlText w:val=""/>
+      <w:lvlJc w:val="left"/>
+      <w:pPr>
+        <w:tabs>
+          <w:tab w:val="num" w:pos="5040"/>
+        </w:tabs>
+        <w:ind w:left="5040" w:hanging="360"/>
+      </w:pPr>
+      <w:rPr>
+        <w:rFonts w:ascii="Symbol" w:hAnsi="Symbol" w:hint="default"/>
+        <w:sz w:val="20"/>
+      </w:rPr>
+    </w:lvl>
+    <w:lvl w:ilvl="7" w:tentative="1">
+      <w:start w:val="1"/>
+      <w:numFmt w:val="bullet"/>
+      <w:lvlText w:val=""/>
+      <w:lvlJc w:val="left"/>
+      <w:pPr>
+        <w:tabs>
+          <w:tab w:val="num" w:pos="5760"/>
+        </w:tabs>
+        <w:ind w:left="5760" w:hanging="360"/>
+      </w:pPr>
+      <w:rPr>
+        <w:rFonts w:ascii="Symbol" w:hAnsi="Symbol" w:hint="default"/>
+        <w:sz w:val="20"/>
+      </w:rPr>
+    </w:lvl>
+    <w:lvl w:ilvl="8" w:tentative="1">
+      <w:start w:val="1"/>
+      <w:numFmt w:val="bullet"/>
+      <w:lvlText w:val=""/>
+      <w:lvlJc w:val="left"/>
+      <w:pPr>
+        <w:tabs>
+          <w:tab w:val="num" w:pos="6480"/>
+        </w:tabs>
+        <w:ind w:left="6480" w:hanging="360"/>
+      </w:pPr>
+      <w:rPr>
+        <w:rFonts w:ascii="Symbol" w:hAnsi="Symbol" w:hint="default"/>
+        <w:sz w:val="20"/>
+      </w:rPr>
+    </w:lvl>
+  </w:abstractNum>
+  <w:abstractNum w:abstractNumId="25" w15:restartNumberingAfterBreak="0">
     <w:nsid w:val="3A807EB9"/>
     <w:multiLevelType w:val="hybridMultilevel"/>
     <w:tmpl w:val="96A0FE4E"/>
@@ -10034,7 +10972,7 @@
       </w:rPr>
     </w:lvl>
   </w:abstractNum>
-  <w:abstractNum w:abstractNumId="23" w15:restartNumberingAfterBreak="0">
+  <w:abstractNum w:abstractNumId="26" w15:restartNumberingAfterBreak="0">
     <w:nsid w:val="3AB039FA"/>
     <w:multiLevelType w:val="hybridMultilevel"/>
     <w:tmpl w:val="F78C46C0"/>
@@ -10149,7 +11087,7 @@
       </w:rPr>
     </w:lvl>
   </w:abstractNum>
-  <w:abstractNum w:abstractNumId="24" w15:restartNumberingAfterBreak="0">
+  <w:abstractNum w:abstractNumId="27" w15:restartNumberingAfterBreak="0">
     <w:nsid w:val="42086660"/>
     <w:multiLevelType w:val="hybridMultilevel"/>
     <w:tmpl w:val="A1769B30"/>
@@ -10264,7 +11202,7 @@
       </w:rPr>
     </w:lvl>
   </w:abstractNum>
-  <w:abstractNum w:abstractNumId="25" w15:restartNumberingAfterBreak="0">
+  <w:abstractNum w:abstractNumId="28" w15:restartNumberingAfterBreak="0">
     <w:nsid w:val="4239460F"/>
     <w:multiLevelType w:val="hybridMultilevel"/>
     <w:tmpl w:val="3DA6579C"/>
@@ -10379,7 +11317,7 @@
       </w:rPr>
     </w:lvl>
   </w:abstractNum>
-  <w:abstractNum w:abstractNumId="26" w15:restartNumberingAfterBreak="0">
+  <w:abstractNum w:abstractNumId="29" w15:restartNumberingAfterBreak="0">
     <w:nsid w:val="436C3618"/>
     <w:multiLevelType w:val="hybridMultilevel"/>
     <w:tmpl w:val="FD2AF7DC"/>
@@ -10494,7 +11432,7 @@
       </w:rPr>
     </w:lvl>
   </w:abstractNum>
-  <w:abstractNum w:abstractNumId="27" w15:restartNumberingAfterBreak="0">
+  <w:abstractNum w:abstractNumId="30" w15:restartNumberingAfterBreak="0">
     <w:nsid w:val="488A1B89"/>
     <w:multiLevelType w:val="multilevel"/>
     <w:tmpl w:val="2BF018A4"/>
@@ -10643,7 +11581,7 @@
       </w:rPr>
     </w:lvl>
   </w:abstractNum>
-  <w:abstractNum w:abstractNumId="28" w15:restartNumberingAfterBreak="0">
+  <w:abstractNum w:abstractNumId="31" w15:restartNumberingAfterBreak="0">
     <w:nsid w:val="4CE35D0B"/>
     <w:multiLevelType w:val="hybridMultilevel"/>
     <w:tmpl w:val="30E8A35E"/>
@@ -10758,7 +11696,7 @@
       </w:rPr>
     </w:lvl>
   </w:abstractNum>
-  <w:abstractNum w:abstractNumId="29" w15:restartNumberingAfterBreak="0">
+  <w:abstractNum w:abstractNumId="32" w15:restartNumberingAfterBreak="0">
     <w:nsid w:val="4CFD4DE6"/>
     <w:multiLevelType w:val="multilevel"/>
     <w:tmpl w:val="6EE82366"/>
@@ -10907,7 +11845,7 @@
       </w:rPr>
     </w:lvl>
   </w:abstractNum>
-  <w:abstractNum w:abstractNumId="30" w15:restartNumberingAfterBreak="0">
+  <w:abstractNum w:abstractNumId="33" w15:restartNumberingAfterBreak="0">
     <w:nsid w:val="4EFC667B"/>
     <w:multiLevelType w:val="multilevel"/>
     <w:tmpl w:val="625491DE"/>
@@ -11054,7 +11992,7 @@
       </w:rPr>
     </w:lvl>
   </w:abstractNum>
-  <w:abstractNum w:abstractNumId="31" w15:restartNumberingAfterBreak="0">
+  <w:abstractNum w:abstractNumId="34" w15:restartNumberingAfterBreak="0">
     <w:nsid w:val="50C60285"/>
     <w:multiLevelType w:val="hybridMultilevel"/>
     <w:tmpl w:val="95E4C174"/>
@@ -11169,7 +12107,7 @@
       </w:rPr>
     </w:lvl>
   </w:abstractNum>
-  <w:abstractNum w:abstractNumId="32" w15:restartNumberingAfterBreak="0">
+  <w:abstractNum w:abstractNumId="35" w15:restartNumberingAfterBreak="0">
     <w:nsid w:val="51544CC1"/>
     <w:multiLevelType w:val="multilevel"/>
     <w:tmpl w:val="8A4C31DE"/>
@@ -11318,7 +12256,7 @@
       </w:rPr>
     </w:lvl>
   </w:abstractNum>
-  <w:abstractNum w:abstractNumId="33" w15:restartNumberingAfterBreak="0">
+  <w:abstractNum w:abstractNumId="36" w15:restartNumberingAfterBreak="0">
     <w:nsid w:val="556A1100"/>
     <w:multiLevelType w:val="hybridMultilevel"/>
     <w:tmpl w:val="EBAA9636"/>
@@ -11433,7 +12371,122 @@
       </w:rPr>
     </w:lvl>
   </w:abstractNum>
-  <w:abstractNum w:abstractNumId="34" w15:restartNumberingAfterBreak="0">
+  <w:abstractNum w:abstractNumId="37" w15:restartNumberingAfterBreak="0">
+    <w:nsid w:val="561A629E"/>
+    <w:multiLevelType w:val="hybridMultilevel"/>
+    <w:tmpl w:val="35BA6AB0"/>
+    <w:lvl w:ilvl="0" w:tplc="FBE2D2F8">
+      <w:start w:val="1"/>
+      <w:numFmt w:val="bullet"/>
+      <w:lvlText w:val=""/>
+      <w:lvlJc w:val="left"/>
+      <w:pPr>
+        <w:ind w:left="720" w:hanging="360"/>
+      </w:pPr>
+      <w:rPr>
+        <w:rFonts w:ascii="Symbol" w:hAnsi="Symbol" w:hint="default"/>
+        <w:color w:val="auto"/>
+        <w:sz w:val="16"/>
+      </w:rPr>
+    </w:lvl>
+    <w:lvl w:ilvl="1" w:tplc="04160003" w:tentative="1">
+      <w:start w:val="1"/>
+      <w:numFmt w:val="bullet"/>
+      <w:lvlText w:val="o"/>
+      <w:lvlJc w:val="left"/>
+      <w:pPr>
+        <w:ind w:left="1440" w:hanging="360"/>
+      </w:pPr>
+      <w:rPr>
+        <w:rFonts w:ascii="Courier New" w:hAnsi="Courier New" w:cs="Courier New" w:hint="default"/>
+      </w:rPr>
+    </w:lvl>
+    <w:lvl w:ilvl="2" w:tplc="04160005" w:tentative="1">
+      <w:start w:val="1"/>
+      <w:numFmt w:val="bullet"/>
+      <w:lvlText w:val=""/>
+      <w:lvlJc w:val="left"/>
+      <w:pPr>
+        <w:ind w:left="2160" w:hanging="360"/>
+      </w:pPr>
+      <w:rPr>
+        <w:rFonts w:ascii="Wingdings" w:hAnsi="Wingdings" w:hint="default"/>
+      </w:rPr>
+    </w:lvl>
+    <w:lvl w:ilvl="3" w:tplc="04160001" w:tentative="1">
+      <w:start w:val="1"/>
+      <w:numFmt w:val="bullet"/>
+      <w:lvlText w:val=""/>
+      <w:lvlJc w:val="left"/>
+      <w:pPr>
+        <w:ind w:left="2880" w:hanging="360"/>
+      </w:pPr>
+      <w:rPr>
+        <w:rFonts w:ascii="Symbol" w:hAnsi="Symbol" w:hint="default"/>
+      </w:rPr>
+    </w:lvl>
+    <w:lvl w:ilvl="4" w:tplc="04160003" w:tentative="1">
+      <w:start w:val="1"/>
+      <w:numFmt w:val="bullet"/>
+      <w:lvlText w:val="o"/>
+      <w:lvlJc w:val="left"/>
+      <w:pPr>
+        <w:ind w:left="3600" w:hanging="360"/>
+      </w:pPr>
+      <w:rPr>
+        <w:rFonts w:ascii="Courier New" w:hAnsi="Courier New" w:cs="Courier New" w:hint="default"/>
+      </w:rPr>
+    </w:lvl>
+    <w:lvl w:ilvl="5" w:tplc="04160005" w:tentative="1">
+      <w:start w:val="1"/>
+      <w:numFmt w:val="bullet"/>
+      <w:lvlText w:val=""/>
+      <w:lvlJc w:val="left"/>
+      <w:pPr>
+        <w:ind w:left="4320" w:hanging="360"/>
+      </w:pPr>
+      <w:rPr>
+        <w:rFonts w:ascii="Wingdings" w:hAnsi="Wingdings" w:hint="default"/>
+      </w:rPr>
+    </w:lvl>
+    <w:lvl w:ilvl="6" w:tplc="04160001" w:tentative="1">
+      <w:start w:val="1"/>
+      <w:numFmt w:val="bullet"/>
+      <w:lvlText w:val=""/>
+      <w:lvlJc w:val="left"/>
+      <w:pPr>
+        <w:ind w:left="5040" w:hanging="360"/>
+      </w:pPr>
+      <w:rPr>
+        <w:rFonts w:ascii="Symbol" w:hAnsi="Symbol" w:hint="default"/>
+      </w:rPr>
+    </w:lvl>
+    <w:lvl w:ilvl="7" w:tplc="04160003" w:tentative="1">
+      <w:start w:val="1"/>
+      <w:numFmt w:val="bullet"/>
+      <w:lvlText w:val="o"/>
+      <w:lvlJc w:val="left"/>
+      <w:pPr>
+        <w:ind w:left="5760" w:hanging="360"/>
+      </w:pPr>
+      <w:rPr>
+        <w:rFonts w:ascii="Courier New" w:hAnsi="Courier New" w:cs="Courier New" w:hint="default"/>
+      </w:rPr>
+    </w:lvl>
+    <w:lvl w:ilvl="8" w:tplc="04160005" w:tentative="1">
+      <w:start w:val="1"/>
+      <w:numFmt w:val="bullet"/>
+      <w:lvlText w:val=""/>
+      <w:lvlJc w:val="left"/>
+      <w:pPr>
+        <w:ind w:left="6480" w:hanging="360"/>
+      </w:pPr>
+      <w:rPr>
+        <w:rFonts w:ascii="Wingdings" w:hAnsi="Wingdings" w:hint="default"/>
+      </w:rPr>
+    </w:lvl>
+  </w:abstractNum>
+  <w:abstractNum w:abstractNumId="38" w15:restartNumberingAfterBreak="0">
     <w:nsid w:val="594A2E4E"/>
     <w:multiLevelType w:val="multilevel"/>
     <w:tmpl w:val="3BC8CF82"/>
@@ -11546,7 +12599,7 @@
       </w:pPr>
     </w:lvl>
   </w:abstractNum>
-  <w:abstractNum w:abstractNumId="35" w15:restartNumberingAfterBreak="0">
+  <w:abstractNum w:abstractNumId="39" w15:restartNumberingAfterBreak="0">
     <w:nsid w:val="5B5D420B"/>
     <w:multiLevelType w:val="hybridMultilevel"/>
     <w:tmpl w:val="27BE2A18"/>
@@ -11661,10 +12714,10 @@
       </w:rPr>
     </w:lvl>
   </w:abstractNum>
-  <w:abstractNum w:abstractNumId="36" w15:restartNumberingAfterBreak="0">
+  <w:abstractNum w:abstractNumId="40" w15:restartNumberingAfterBreak="0">
     <w:nsid w:val="65C80207"/>
     <w:multiLevelType w:val="hybridMultilevel"/>
-    <w:tmpl w:val="F4FE75D6"/>
+    <w:tmpl w:val="C7B633E2"/>
     <w:lvl w:ilvl="0" w:tplc="FBE2D2F8">
       <w:start w:val="1"/>
       <w:numFmt w:val="bullet"/>
@@ -11776,7 +12829,7 @@
       </w:rPr>
     </w:lvl>
   </w:abstractNum>
-  <w:abstractNum w:abstractNumId="37" w15:restartNumberingAfterBreak="0">
+  <w:abstractNum w:abstractNumId="41" w15:restartNumberingAfterBreak="0">
     <w:nsid w:val="662B5F05"/>
     <w:multiLevelType w:val="hybridMultilevel"/>
     <w:tmpl w:val="97E48798"/>
@@ -11891,7 +12944,156 @@
       </w:rPr>
     </w:lvl>
   </w:abstractNum>
-  <w:abstractNum w:abstractNumId="38" w15:restartNumberingAfterBreak="0">
+  <w:abstractNum w:abstractNumId="42" w15:restartNumberingAfterBreak="0">
+    <w:nsid w:val="6D7F6408"/>
+    <w:multiLevelType w:val="multilevel"/>
+    <w:tmpl w:val="A980408A"/>
+    <w:lvl w:ilvl="0">
+      <w:start w:val="1"/>
+      <w:numFmt w:val="bullet"/>
+      <w:lvlText w:val=""/>
+      <w:lvlJc w:val="left"/>
+      <w:pPr>
+        <w:tabs>
+          <w:tab w:val="num" w:pos="720"/>
+        </w:tabs>
+        <w:ind w:left="720" w:hanging="360"/>
+      </w:pPr>
+      <w:rPr>
+        <w:rFonts w:ascii="Symbol" w:hAnsi="Symbol" w:hint="default"/>
+        <w:sz w:val="20"/>
+      </w:rPr>
+    </w:lvl>
+    <w:lvl w:ilvl="1" w:tentative="1">
+      <w:start w:val="1"/>
+      <w:numFmt w:val="bullet"/>
+      <w:lvlText w:val="o"/>
+      <w:lvlJc w:val="left"/>
+      <w:pPr>
+        <w:tabs>
+          <w:tab w:val="num" w:pos="1440"/>
+        </w:tabs>
+        <w:ind w:left="1440" w:hanging="360"/>
+      </w:pPr>
+      <w:rPr>
+        <w:rFonts w:ascii="Courier New" w:hAnsi="Courier New" w:hint="default"/>
+        <w:sz w:val="20"/>
+      </w:rPr>
+    </w:lvl>
+    <w:lvl w:ilvl="2" w:tentative="1">
+      <w:start w:val="1"/>
+      <w:numFmt w:val="bullet"/>
+      <w:lvlText w:val=""/>
+      <w:lvlJc w:val="left"/>
+      <w:pPr>
+        <w:tabs>
+          <w:tab w:val="num" w:pos="2160"/>
+        </w:tabs>
+        <w:ind w:left="2160" w:hanging="360"/>
+      </w:pPr>
+      <w:rPr>
+        <w:rFonts w:ascii="Wingdings" w:hAnsi="Wingdings" w:hint="default"/>
+        <w:sz w:val="20"/>
+      </w:rPr>
+    </w:lvl>
+    <w:lvl w:ilvl="3" w:tentative="1">
+      <w:start w:val="1"/>
+      <w:numFmt w:val="bullet"/>
+      <w:lvlText w:val=""/>
+      <w:lvlJc w:val="left"/>
+      <w:pPr>
+        <w:tabs>
+          <w:tab w:val="num" w:pos="2880"/>
+        </w:tabs>
+        <w:ind w:left="2880" w:hanging="360"/>
+      </w:pPr>
+      <w:rPr>
+        <w:rFonts w:ascii="Wingdings" w:hAnsi="Wingdings" w:hint="default"/>
+        <w:sz w:val="20"/>
+      </w:rPr>
+    </w:lvl>
+    <w:lvl w:ilvl="4" w:tentative="1">
+      <w:start w:val="1"/>
+      <w:numFmt w:val="bullet"/>
+      <w:lvlText w:val=""/>
+      <w:lvlJc w:val="left"/>
+      <w:pPr>
+        <w:tabs>
+          <w:tab w:val="num" w:pos="3600"/>
+        </w:tabs>
+        <w:ind w:left="3600" w:hanging="360"/>
+      </w:pPr>
+      <w:rPr>
+        <w:rFonts w:ascii="Wingdings" w:hAnsi="Wingdings" w:hint="default"/>
+        <w:sz w:val="20"/>
+      </w:rPr>
+    </w:lvl>
+    <w:lvl w:ilvl="5" w:tentative="1">
+      <w:start w:val="1"/>
+      <w:numFmt w:val="bullet"/>
+      <w:lvlText w:val=""/>
+      <w:lvlJc w:val="left"/>
+      <w:pPr>
+        <w:tabs>
+          <w:tab w:val="num" w:pos="4320"/>
+        </w:tabs>
+        <w:ind w:left="4320" w:hanging="360"/>
+      </w:pPr>
+      <w:rPr>
+        <w:rFonts w:ascii="Wingdings" w:hAnsi="Wingdings" w:hint="default"/>
+        <w:sz w:val="20"/>
+      </w:rPr>
+    </w:lvl>
+    <w:lvl w:ilvl="6" w:tentative="1">
+      <w:start w:val="1"/>
+      <w:numFmt w:val="bullet"/>
+      <w:lvlText w:val=""/>
+      <w:lvlJc w:val="left"/>
+      <w:pPr>
+        <w:tabs>
+          <w:tab w:val="num" w:pos="5040"/>
+        </w:tabs>
+        <w:ind w:left="5040" w:hanging="360"/>
+      </w:pPr>
+      <w:rPr>
+        <w:rFonts w:ascii="Wingdings" w:hAnsi="Wingdings" w:hint="default"/>
+        <w:sz w:val="20"/>
+      </w:rPr>
+    </w:lvl>
+    <w:lvl w:ilvl="7" w:tentative="1">
+      <w:start w:val="1"/>
+      <w:numFmt w:val="bullet"/>
+      <w:lvlText w:val=""/>
+      <w:lvlJc w:val="left"/>
+      <w:pPr>
+        <w:tabs>
+          <w:tab w:val="num" w:pos="5760"/>
+        </w:tabs>
+        <w:ind w:left="5760" w:hanging="360"/>
+      </w:pPr>
+      <w:rPr>
+        <w:rFonts w:ascii="Wingdings" w:hAnsi="Wingdings" w:hint="default"/>
+        <w:sz w:val="20"/>
+      </w:rPr>
+    </w:lvl>
+    <w:lvl w:ilvl="8" w:tentative="1">
+      <w:start w:val="1"/>
+      <w:numFmt w:val="bullet"/>
+      <w:lvlText w:val=""/>
+      <w:lvlJc w:val="left"/>
+      <w:pPr>
+        <w:tabs>
+          <w:tab w:val="num" w:pos="6480"/>
+        </w:tabs>
+        <w:ind w:left="6480" w:hanging="360"/>
+      </w:pPr>
+      <w:rPr>
+        <w:rFonts w:ascii="Wingdings" w:hAnsi="Wingdings" w:hint="default"/>
+        <w:sz w:val="20"/>
+      </w:rPr>
+    </w:lvl>
+  </w:abstractNum>
+  <w:abstractNum w:abstractNumId="43" w15:restartNumberingAfterBreak="0">
     <w:nsid w:val="73112C46"/>
     <w:multiLevelType w:val="multilevel"/>
     <w:tmpl w:val="5176947C"/>
@@ -12040,7 +13242,7 @@
       </w:rPr>
     </w:lvl>
   </w:abstractNum>
-  <w:abstractNum w:abstractNumId="39" w15:restartNumberingAfterBreak="0">
+  <w:abstractNum w:abstractNumId="44" w15:restartNumberingAfterBreak="0">
     <w:nsid w:val="74694458"/>
     <w:multiLevelType w:val="hybridMultilevel"/>
     <w:tmpl w:val="6040E9F8"/>
@@ -12155,7 +13357,7 @@
       </w:rPr>
     </w:lvl>
   </w:abstractNum>
-  <w:abstractNum w:abstractNumId="40" w15:restartNumberingAfterBreak="0">
+  <w:abstractNum w:abstractNumId="45" w15:restartNumberingAfterBreak="0">
     <w:nsid w:val="74D02DF4"/>
     <w:multiLevelType w:val="hybridMultilevel"/>
     <w:tmpl w:val="F7C2611A"/>
@@ -12270,7 +13472,122 @@
       </w:rPr>
     </w:lvl>
   </w:abstractNum>
-  <w:abstractNum w:abstractNumId="41" w15:restartNumberingAfterBreak="0">
+  <w:abstractNum w:abstractNumId="46" w15:restartNumberingAfterBreak="0">
+    <w:nsid w:val="76CD56FA"/>
+    <w:multiLevelType w:val="hybridMultilevel"/>
+    <w:tmpl w:val="34B453E8"/>
+    <w:lvl w:ilvl="0" w:tplc="FCA6188E">
+      <w:start w:val="1"/>
+      <w:numFmt w:val="bullet"/>
+      <w:lvlText w:val=""/>
+      <w:lvlJc w:val="left"/>
+      <w:pPr>
+        <w:ind w:left="720" w:hanging="360"/>
+      </w:pPr>
+      <w:rPr>
+        <w:rFonts w:ascii="Symbol" w:hAnsi="Symbol" w:hint="default"/>
+        <w:color w:val="auto"/>
+        <w:sz w:val="16"/>
+      </w:rPr>
+    </w:lvl>
+    <w:lvl w:ilvl="1" w:tplc="FFFFFFFF" w:tentative="1">
+      <w:start w:val="1"/>
+      <w:numFmt w:val="bullet"/>
+      <w:lvlText w:val="o"/>
+      <w:lvlJc w:val="left"/>
+      <w:pPr>
+        <w:ind w:left="1440" w:hanging="360"/>
+      </w:pPr>
+      <w:rPr>
+        <w:rFonts w:ascii="Courier New" w:hAnsi="Courier New" w:cs="Courier New" w:hint="default"/>
+      </w:rPr>
+    </w:lvl>
+    <w:lvl w:ilvl="2" w:tplc="FFFFFFFF" w:tentative="1">
+      <w:start w:val="1"/>
+      <w:numFmt w:val="bullet"/>
+      <w:lvlText w:val=""/>
+      <w:lvlJc w:val="left"/>
+      <w:pPr>
+        <w:ind w:left="2160" w:hanging="360"/>
+      </w:pPr>
+      <w:rPr>
+        <w:rFonts w:ascii="Wingdings" w:hAnsi="Wingdings" w:hint="default"/>
+      </w:rPr>
+    </w:lvl>
+    <w:lvl w:ilvl="3" w:tplc="FFFFFFFF" w:tentative="1">
+      <w:start w:val="1"/>
+      <w:numFmt w:val="bullet"/>
+      <w:lvlText w:val=""/>
+      <w:lvlJc w:val="left"/>
+      <w:pPr>
+        <w:ind w:left="2880" w:hanging="360"/>
+      </w:pPr>
+      <w:rPr>
+        <w:rFonts w:ascii="Symbol" w:hAnsi="Symbol" w:hint="default"/>
+      </w:rPr>
+    </w:lvl>
+    <w:lvl w:ilvl="4" w:tplc="FFFFFFFF" w:tentative="1">
+      <w:start w:val="1"/>
+      <w:numFmt w:val="bullet"/>
+      <w:lvlText w:val="o"/>
+      <w:lvlJc w:val="left"/>
+      <w:pPr>
+        <w:ind w:left="3600" w:hanging="360"/>
+      </w:pPr>
+      <w:rPr>
+        <w:rFonts w:ascii="Courier New" w:hAnsi="Courier New" w:cs="Courier New" w:hint="default"/>
+      </w:rPr>
+    </w:lvl>
+    <w:lvl w:ilvl="5" w:tplc="FFFFFFFF" w:tentative="1">
+      <w:start w:val="1"/>
+      <w:numFmt w:val="bullet"/>
+      <w:lvlText w:val=""/>
+      <w:lvlJc w:val="left"/>
+      <w:pPr>
+        <w:ind w:left="4320" w:hanging="360"/>
+      </w:pPr>
+      <w:rPr>
+        <w:rFonts w:ascii="Wingdings" w:hAnsi="Wingdings" w:hint="default"/>
+      </w:rPr>
+    </w:lvl>
+    <w:lvl w:ilvl="6" w:tplc="FFFFFFFF" w:tentative="1">
+      <w:start w:val="1"/>
+      <w:numFmt w:val="bullet"/>
+      <w:lvlText w:val=""/>
+      <w:lvlJc w:val="left"/>
+      <w:pPr>
+        <w:ind w:left="5040" w:hanging="360"/>
+      </w:pPr>
+      <w:rPr>
+        <w:rFonts w:ascii="Symbol" w:hAnsi="Symbol" w:hint="default"/>
+      </w:rPr>
+    </w:lvl>
+    <w:lvl w:ilvl="7" w:tplc="FFFFFFFF" w:tentative="1">
+      <w:start w:val="1"/>
+      <w:numFmt w:val="bullet"/>
+      <w:lvlText w:val="o"/>
+      <w:lvlJc w:val="left"/>
+      <w:pPr>
+        <w:ind w:left="5760" w:hanging="360"/>
+      </w:pPr>
+      <w:rPr>
+        <w:rFonts w:ascii="Courier New" w:hAnsi="Courier New" w:cs="Courier New" w:hint="default"/>
+      </w:rPr>
+    </w:lvl>
+    <w:lvl w:ilvl="8" w:tplc="FFFFFFFF" w:tentative="1">
+      <w:start w:val="1"/>
+      <w:numFmt w:val="bullet"/>
+      <w:lvlText w:val=""/>
+      <w:lvlJc w:val="left"/>
+      <w:pPr>
+        <w:ind w:left="6480" w:hanging="360"/>
+      </w:pPr>
+      <w:rPr>
+        <w:rFonts w:ascii="Wingdings" w:hAnsi="Wingdings" w:hint="default"/>
+      </w:rPr>
+    </w:lvl>
+  </w:abstractNum>
+  <w:abstractNum w:abstractNumId="47" w15:restartNumberingAfterBreak="0">
     <w:nsid w:val="777F24F5"/>
     <w:multiLevelType w:val="multilevel"/>
     <w:tmpl w:val="ED8A7A38"/>
@@ -12419,7 +13736,7 @@
       </w:rPr>
     </w:lvl>
   </w:abstractNum>
-  <w:abstractNum w:abstractNumId="42" w15:restartNumberingAfterBreak="0">
+  <w:abstractNum w:abstractNumId="48" w15:restartNumberingAfterBreak="0">
     <w:nsid w:val="7A640F29"/>
     <w:multiLevelType w:val="multilevel"/>
     <w:tmpl w:val="AD7AB1A4"/>
@@ -12568,7 +13885,269 @@
       </w:rPr>
     </w:lvl>
   </w:abstractNum>
-  <w:abstractNum w:abstractNumId="43" w15:restartNumberingAfterBreak="0">
+  <w:abstractNum w:abstractNumId="49" w15:restartNumberingAfterBreak="0">
+    <w:nsid w:val="7A6C4A06"/>
+    <w:multiLevelType w:val="multilevel"/>
+    <w:tmpl w:val="28383476"/>
+    <w:lvl w:ilvl="0">
+      <w:start w:val="1"/>
+      <w:numFmt w:val="decimal"/>
+      <w:lvlText w:val="%1."/>
+      <w:lvlJc w:val="left"/>
+      <w:pPr>
+        <w:tabs>
+          <w:tab w:val="num" w:pos="720"/>
+        </w:tabs>
+        <w:ind w:left="720" w:hanging="360"/>
+      </w:pPr>
+    </w:lvl>
+    <w:lvl w:ilvl="1" w:tentative="1">
+      <w:start w:val="1"/>
+      <w:numFmt w:val="decimal"/>
+      <w:lvlText w:val="%2."/>
+      <w:lvlJc w:val="left"/>
+      <w:pPr>
+        <w:tabs>
+          <w:tab w:val="num" w:pos="1440"/>
+        </w:tabs>
+        <w:ind w:left="1440" w:hanging="360"/>
+      </w:pPr>
+    </w:lvl>
+    <w:lvl w:ilvl="2" w:tentative="1">
+      <w:start w:val="1"/>
+      <w:numFmt w:val="decimal"/>
+      <w:lvlText w:val="%3."/>
+      <w:lvlJc w:val="left"/>
+      <w:pPr>
+        <w:tabs>
+          <w:tab w:val="num" w:pos="2160"/>
+        </w:tabs>
+        <w:ind w:left="2160" w:hanging="360"/>
+      </w:pPr>
+    </w:lvl>
+    <w:lvl w:ilvl="3" w:tentative="1">
+      <w:start w:val="1"/>
+      <w:numFmt w:val="decimal"/>
+      <w:lvlText w:val="%4."/>
+      <w:lvlJc w:val="left"/>
+      <w:pPr>
+        <w:tabs>
+          <w:tab w:val="num" w:pos="2880"/>
+        </w:tabs>
+        <w:ind w:left="2880" w:hanging="360"/>
+      </w:pPr>
+    </w:lvl>
+    <w:lvl w:ilvl="4" w:tentative="1">
+      <w:start w:val="1"/>
+      <w:numFmt w:val="decimal"/>
+      <w:lvlText w:val="%5."/>
+      <w:lvlJc w:val="left"/>
+      <w:pPr>
+        <w:tabs>
+          <w:tab w:val="num" w:pos="3600"/>
+        </w:tabs>
+        <w:ind w:left="3600" w:hanging="360"/>
+      </w:pPr>
+    </w:lvl>
+    <w:lvl w:ilvl="5" w:tentative="1">
+      <w:start w:val="1"/>
+      <w:numFmt w:val="decimal"/>
+      <w:lvlText w:val="%6."/>
+      <w:lvlJc w:val="left"/>
+      <w:pPr>
+        <w:tabs>
+          <w:tab w:val="num" w:pos="4320"/>
+        </w:tabs>
+        <w:ind w:left="4320" w:hanging="360"/>
+      </w:pPr>
+    </w:lvl>
+    <w:lvl w:ilvl="6" w:tentative="1">
+      <w:start w:val="1"/>
+      <w:numFmt w:val="decimal"/>
+      <w:lvlText w:val="%7."/>
+      <w:lvlJc w:val="left"/>
+      <w:pPr>
+        <w:tabs>
+          <w:tab w:val="num" w:pos="5040"/>
+        </w:tabs>
+        <w:ind w:left="5040" w:hanging="360"/>
+      </w:pPr>
+    </w:lvl>
+    <w:lvl w:ilvl="7" w:tentative="1">
+      <w:start w:val="1"/>
+      <w:numFmt w:val="decimal"/>
+      <w:lvlText w:val="%8."/>
+      <w:lvlJc w:val="left"/>
+      <w:pPr>
+        <w:tabs>
+          <w:tab w:val="num" w:pos="5760"/>
+        </w:tabs>
+        <w:ind w:left="5760" w:hanging="360"/>
+      </w:pPr>
+    </w:lvl>
+    <w:lvl w:ilvl="8" w:tentative="1">
+      <w:start w:val="1"/>
+      <w:numFmt w:val="decimal"/>
+      <w:lvlText w:val="%9."/>
+      <w:lvlJc w:val="left"/>
+      <w:pPr>
+        <w:tabs>
+          <w:tab w:val="num" w:pos="6480"/>
+        </w:tabs>
+        <w:ind w:left="6480" w:hanging="360"/>
+      </w:pPr>
+    </w:lvl>
+  </w:abstractNum>
+  <w:abstractNum w:abstractNumId="50" w15:restartNumberingAfterBreak="0">
+    <w:nsid w:val="7AD62C59"/>
+    <w:multiLevelType w:val="multilevel"/>
+    <w:tmpl w:val="2B5847B0"/>
+    <w:lvl w:ilvl="0">
+      <w:start w:val="1"/>
+      <w:numFmt w:val="bullet"/>
+      <w:lvlText w:val=""/>
+      <w:lvlJc w:val="left"/>
+      <w:pPr>
+        <w:tabs>
+          <w:tab w:val="num" w:pos="720"/>
+        </w:tabs>
+        <w:ind w:left="720" w:hanging="360"/>
+      </w:pPr>
+      <w:rPr>
+        <w:rFonts w:ascii="Symbol" w:hAnsi="Symbol" w:hint="default"/>
+        <w:sz w:val="20"/>
+      </w:rPr>
+    </w:lvl>
+    <w:lvl w:ilvl="1" w:tentative="1">
+      <w:start w:val="1"/>
+      <w:numFmt w:val="bullet"/>
+      <w:lvlText w:val="o"/>
+      <w:lvlJc w:val="left"/>
+      <w:pPr>
+        <w:tabs>
+          <w:tab w:val="num" w:pos="1440"/>
+        </w:tabs>
+        <w:ind w:left="1440" w:hanging="360"/>
+      </w:pPr>
+      <w:rPr>
+        <w:rFonts w:ascii="Courier New" w:hAnsi="Courier New" w:hint="default"/>
+        <w:sz w:val="20"/>
+      </w:rPr>
+    </w:lvl>
+    <w:lvl w:ilvl="2" w:tentative="1">
+      <w:start w:val="1"/>
+      <w:numFmt w:val="bullet"/>
+      <w:lvlText w:val=""/>
+      <w:lvlJc w:val="left"/>
+      <w:pPr>
+        <w:tabs>
+          <w:tab w:val="num" w:pos="2160"/>
+        </w:tabs>
+        <w:ind w:left="2160" w:hanging="360"/>
+      </w:pPr>
+      <w:rPr>
+        <w:rFonts w:ascii="Wingdings" w:hAnsi="Wingdings" w:hint="default"/>
+        <w:sz w:val="20"/>
+      </w:rPr>
+    </w:lvl>
+    <w:lvl w:ilvl="3" w:tentative="1">
+      <w:start w:val="1"/>
+      <w:numFmt w:val="bullet"/>
+      <w:lvlText w:val=""/>
+      <w:lvlJc w:val="left"/>
+      <w:pPr>
+        <w:tabs>
+          <w:tab w:val="num" w:pos="2880"/>
+        </w:tabs>
+        <w:ind w:left="2880" w:hanging="360"/>
+      </w:pPr>
+      <w:rPr>
+        <w:rFonts w:ascii="Wingdings" w:hAnsi="Wingdings" w:hint="default"/>
+        <w:sz w:val="20"/>
+      </w:rPr>
+    </w:lvl>
+    <w:lvl w:ilvl="4" w:tentative="1">
+      <w:start w:val="1"/>
+      <w:numFmt w:val="bullet"/>
+      <w:lvlText w:val=""/>
+      <w:lvlJc w:val="left"/>
+      <w:pPr>
+        <w:tabs>
+          <w:tab w:val="num" w:pos="3600"/>
+        </w:tabs>
+        <w:ind w:left="3600" w:hanging="360"/>
+      </w:pPr>
+      <w:rPr>
+        <w:rFonts w:ascii="Wingdings" w:hAnsi="Wingdings" w:hint="default"/>
+        <w:sz w:val="20"/>
+      </w:rPr>
+    </w:lvl>
+    <w:lvl w:ilvl="5" w:tentative="1">
+      <w:start w:val="1"/>
+      <w:numFmt w:val="bullet"/>
+      <w:lvlText w:val=""/>
+      <w:lvlJc w:val="left"/>
+      <w:pPr>
+        <w:tabs>
+          <w:tab w:val="num" w:pos="4320"/>
+        </w:tabs>
+        <w:ind w:left="4320" w:hanging="360"/>
+      </w:pPr>
+      <w:rPr>
+        <w:rFonts w:ascii="Wingdings" w:hAnsi="Wingdings" w:hint="default"/>
+        <w:sz w:val="20"/>
+      </w:rPr>
+    </w:lvl>
+    <w:lvl w:ilvl="6" w:tentative="1">
+      <w:start w:val="1"/>
+      <w:numFmt w:val="bullet"/>
+      <w:lvlText w:val=""/>
+      <w:lvlJc w:val="left"/>
+      <w:pPr>
+        <w:tabs>
+          <w:tab w:val="num" w:pos="5040"/>
+        </w:tabs>
+        <w:ind w:left="5040" w:hanging="360"/>
+      </w:pPr>
+      <w:rPr>
+        <w:rFonts w:ascii="Wingdings" w:hAnsi="Wingdings" w:hint="default"/>
+        <w:sz w:val="20"/>
+      </w:rPr>
+    </w:lvl>
+    <w:lvl w:ilvl="7" w:tentative="1">
+      <w:start w:val="1"/>
+      <w:numFmt w:val="bullet"/>
+      <w:lvlText w:val=""/>
+      <w:lvlJc w:val="left"/>
+      <w:pPr>
+        <w:tabs>
+          <w:tab w:val="num" w:pos="5760"/>
+        </w:tabs>
+        <w:ind w:left="5760" w:hanging="360"/>
+      </w:pPr>
+      <w:rPr>
+        <w:rFonts w:ascii="Wingdings" w:hAnsi="Wingdings" w:hint="default"/>
+        <w:sz w:val="20"/>
+      </w:rPr>
+    </w:lvl>
+    <w:lvl w:ilvl="8" w:tentative="1">
+      <w:start w:val="1"/>
+      <w:numFmt w:val="bullet"/>
+      <w:lvlText w:val=""/>
+      <w:lvlJc w:val="left"/>
+      <w:pPr>
+        <w:tabs>
+          <w:tab w:val="num" w:pos="6480"/>
+        </w:tabs>
+        <w:ind w:left="6480" w:hanging="360"/>
+      </w:pPr>
+      <w:rPr>
+        <w:rFonts w:ascii="Wingdings" w:hAnsi="Wingdings" w:hint="default"/>
+        <w:sz w:val="20"/>
+      </w:rPr>
+    </w:lvl>
+  </w:abstractNum>
+  <w:abstractNum w:abstractNumId="51" w15:restartNumberingAfterBreak="0">
     <w:nsid w:val="7B5405D5"/>
     <w:multiLevelType w:val="hybridMultilevel"/>
     <w:tmpl w:val="5612829A"/>
@@ -12682,7 +14261,120 @@
       </w:rPr>
     </w:lvl>
   </w:abstractNum>
-  <w:abstractNum w:abstractNumId="44" w15:restartNumberingAfterBreak="0">
+  <w:abstractNum w:abstractNumId="52" w15:restartNumberingAfterBreak="0">
+    <w:nsid w:val="7B7D3BBA"/>
+    <w:multiLevelType w:val="multilevel"/>
+    <w:tmpl w:val="3536AC0C"/>
+    <w:lvl w:ilvl="0">
+      <w:start w:val="1"/>
+      <w:numFmt w:val="decimal"/>
+      <w:lvlText w:val="%1."/>
+      <w:lvlJc w:val="left"/>
+      <w:pPr>
+        <w:tabs>
+          <w:tab w:val="num" w:pos="720"/>
+        </w:tabs>
+        <w:ind w:left="720" w:hanging="360"/>
+      </w:pPr>
+    </w:lvl>
+    <w:lvl w:ilvl="1" w:tentative="1">
+      <w:start w:val="1"/>
+      <w:numFmt w:val="decimal"/>
+      <w:lvlText w:val="%2."/>
+      <w:lvlJc w:val="left"/>
+      <w:pPr>
+        <w:tabs>
+          <w:tab w:val="num" w:pos="1440"/>
+        </w:tabs>
+        <w:ind w:left="1440" w:hanging="360"/>
+      </w:pPr>
+    </w:lvl>
+    <w:lvl w:ilvl="2" w:tentative="1">
+      <w:start w:val="1"/>
+      <w:numFmt w:val="decimal"/>
+      <w:lvlText w:val="%3."/>
+      <w:lvlJc w:val="left"/>
+      <w:pPr>
+        <w:tabs>
+          <w:tab w:val="num" w:pos="2160"/>
+        </w:tabs>
+        <w:ind w:left="2160" w:hanging="360"/>
+      </w:pPr>
+    </w:lvl>
+    <w:lvl w:ilvl="3" w:tentative="1">
+      <w:start w:val="1"/>
+      <w:numFmt w:val="decimal"/>
+      <w:lvlText w:val="%4."/>
+      <w:lvlJc w:val="left"/>
+      <w:pPr>
+        <w:tabs>
+          <w:tab w:val="num" w:pos="2880"/>
+        </w:tabs>
+        <w:ind w:left="2880" w:hanging="360"/>
+      </w:pPr>
+    </w:lvl>
+    <w:lvl w:ilvl="4" w:tentative="1">
+      <w:start w:val="1"/>
+      <w:numFmt w:val="decimal"/>
+      <w:lvlText w:val="%5."/>
+      <w:lvlJc w:val="left"/>
+      <w:pPr>
+        <w:tabs>
+          <w:tab w:val="num" w:pos="3600"/>
+        </w:tabs>
+        <w:ind w:left="3600" w:hanging="360"/>
+      </w:pPr>
+    </w:lvl>
+    <w:lvl w:ilvl="5" w:tentative="1">
+      <w:start w:val="1"/>
+      <w:numFmt w:val="decimal"/>
+      <w:lvlText w:val="%6."/>
+      <w:lvlJc w:val="left"/>
+      <w:pPr>
+        <w:tabs>
+          <w:tab w:val="num" w:pos="4320"/>
+        </w:tabs>
+        <w:ind w:left="4320" w:hanging="360"/>
+      </w:pPr>
+    </w:lvl>
+    <w:lvl w:ilvl="6" w:tentative="1">
+      <w:start w:val="1"/>
+      <w:numFmt w:val="decimal"/>
+      <w:lvlText w:val="%7."/>
+      <w:lvlJc w:val="left"/>
+      <w:pPr>
+        <w:tabs>
+          <w:tab w:val="num" w:pos="5040"/>
+        </w:tabs>
+        <w:ind w:left="5040" w:hanging="360"/>
+      </w:pPr>
+    </w:lvl>
+    <w:lvl w:ilvl="7" w:tentative="1">
+      <w:start w:val="1"/>
+      <w:numFmt w:val="decimal"/>
+      <w:lvlText w:val="%8."/>
+      <w:lvlJc w:val="left"/>
+      <w:pPr>
+        <w:tabs>
+          <w:tab w:val="num" w:pos="5760"/>
+        </w:tabs>
+        <w:ind w:left="5760" w:hanging="360"/>
+      </w:pPr>
+    </w:lvl>
+    <w:lvl w:ilvl="8" w:tentative="1">
+      <w:start w:val="1"/>
+      <w:numFmt w:val="decimal"/>
+      <w:lvlText w:val="%9."/>
+      <w:lvlJc w:val="left"/>
+      <w:pPr>
+        <w:tabs>
+          <w:tab w:val="num" w:pos="6480"/>
+        </w:tabs>
+        <w:ind w:left="6480" w:hanging="360"/>
+      </w:pPr>
+    </w:lvl>
+  </w:abstractNum>
+  <w:abstractNum w:abstractNumId="53" w15:restartNumberingAfterBreak="0">
     <w:nsid w:val="7BEC580D"/>
     <w:multiLevelType w:val="hybridMultilevel"/>
     <w:tmpl w:val="B5449B5A"/>
@@ -12796,7 +14488,7 @@
       </w:rPr>
     </w:lvl>
   </w:abstractNum>
-  <w:abstractNum w:abstractNumId="45" w15:restartNumberingAfterBreak="0">
+  <w:abstractNum w:abstractNumId="54" w15:restartNumberingAfterBreak="0">
     <w:nsid w:val="7C9E06F9"/>
     <w:multiLevelType w:val="multilevel"/>
     <w:tmpl w:val="48E6203C"/>
@@ -12945,7 +14637,7 @@
       </w:rPr>
     </w:lvl>
   </w:abstractNum>
-  <w:abstractNum w:abstractNumId="46" w15:restartNumberingAfterBreak="0">
+  <w:abstractNum w:abstractNumId="55" w15:restartNumberingAfterBreak="0">
     <w:nsid w:val="7CB200F5"/>
     <w:multiLevelType w:val="hybridMultilevel"/>
     <w:tmpl w:val="5EAC6AD8"/>
@@ -13059,7 +14751,7 @@
       </w:rPr>
     </w:lvl>
   </w:abstractNum>
-  <w:abstractNum w:abstractNumId="47" w15:restartNumberingAfterBreak="0">
+  <w:abstractNum w:abstractNumId="56" w15:restartNumberingAfterBreak="0">
     <w:nsid w:val="7E740A9E"/>
     <w:multiLevelType w:val="hybridMultilevel"/>
     <w:tmpl w:val="A3CEC156"/>
@@ -13175,28 +14867,28 @@
     </w:lvl>
   </w:abstractNum>
   <w:num w:numId="1" w16cid:durableId="1340429955">
-    <w:abstractNumId w:val="20"/>
+    <w:abstractNumId w:val="21"/>
   </w:num>
   <w:num w:numId="2" w16cid:durableId="562259872">
-    <w:abstractNumId w:val="29"/>
+    <w:abstractNumId w:val="32"/>
   </w:num>
   <w:num w:numId="3" w16cid:durableId="1335113167">
     <w:abstractNumId w:val="7"/>
   </w:num>
   <w:num w:numId="4" w16cid:durableId="1724407351">
-    <w:abstractNumId w:val="46"/>
+    <w:abstractNumId w:val="55"/>
   </w:num>
   <w:num w:numId="5" w16cid:durableId="1453671902">
-    <w:abstractNumId w:val="35"/>
+    <w:abstractNumId w:val="39"/>
   </w:num>
   <w:num w:numId="6" w16cid:durableId="1817721396">
     <w:abstractNumId w:val="8"/>
   </w:num>
   <w:num w:numId="7" w16cid:durableId="1587113856">
-    <w:abstractNumId w:val="31"/>
+    <w:abstractNumId w:val="34"/>
   </w:num>
   <w:num w:numId="8" w16cid:durableId="946697737">
-    <w:abstractNumId w:val="28"/>
+    <w:abstractNumId w:val="31"/>
   </w:num>
   <w:num w:numId="9" w16cid:durableId="1349328603">
     <w:abstractNumId w:val="9"/>
@@ -13208,52 +14900,52 @@
     <w:abstractNumId w:val="2"/>
   </w:num>
   <w:num w:numId="12" w16cid:durableId="1657999685">
-    <w:abstractNumId w:val="43"/>
+    <w:abstractNumId w:val="51"/>
   </w:num>
   <w:num w:numId="13" w16cid:durableId="1313100143">
-    <w:abstractNumId w:val="16"/>
+    <w:abstractNumId w:val="17"/>
   </w:num>
   <w:num w:numId="14" w16cid:durableId="2049254632">
-    <w:abstractNumId w:val="45"/>
+    <w:abstractNumId w:val="54"/>
   </w:num>
   <w:num w:numId="15" w16cid:durableId="551431782">
     <w:abstractNumId w:val="1"/>
   </w:num>
   <w:num w:numId="16" w16cid:durableId="329723090">
-    <w:abstractNumId w:val="41"/>
+    <w:abstractNumId w:val="47"/>
   </w:num>
   <w:num w:numId="17" w16cid:durableId="729496608">
-    <w:abstractNumId w:val="19"/>
+    <w:abstractNumId w:val="20"/>
   </w:num>
   <w:num w:numId="18" w16cid:durableId="386808368">
     <w:abstractNumId w:val="10"/>
   </w:num>
   <w:num w:numId="19" w16cid:durableId="55204176">
-    <w:abstractNumId w:val="38"/>
+    <w:abstractNumId w:val="43"/>
   </w:num>
   <w:num w:numId="20" w16cid:durableId="997683521">
     <w:abstractNumId w:val="13"/>
   </w:num>
   <w:num w:numId="21" w16cid:durableId="1351444783">
-    <w:abstractNumId w:val="27"/>
+    <w:abstractNumId w:val="30"/>
   </w:num>
   <w:num w:numId="22" w16cid:durableId="576018242">
     <w:abstractNumId w:val="5"/>
   </w:num>
   <w:num w:numId="23" w16cid:durableId="697507287">
-    <w:abstractNumId w:val="42"/>
+    <w:abstractNumId w:val="48"/>
   </w:num>
   <w:num w:numId="24" w16cid:durableId="1181240336">
-    <w:abstractNumId w:val="22"/>
+    <w:abstractNumId w:val="25"/>
   </w:num>
   <w:num w:numId="25" w16cid:durableId="701705180">
-    <w:abstractNumId w:val="44"/>
+    <w:abstractNumId w:val="53"/>
   </w:num>
   <w:num w:numId="26" w16cid:durableId="1805808907">
-    <w:abstractNumId w:val="33"/>
+    <w:abstractNumId w:val="36"/>
   </w:num>
   <w:num w:numId="27" w16cid:durableId="385296239">
-    <w:abstractNumId w:val="39"/>
+    <w:abstractNumId w:val="44"/>
   </w:num>
   <w:num w:numId="28" w16cid:durableId="1208100950">
     <w:abstractNumId w:val="14"/>
@@ -13262,10 +14954,10 @@
     <w:abstractNumId w:val="3"/>
   </w:num>
   <w:num w:numId="30" w16cid:durableId="2078936019">
-    <w:abstractNumId w:val="21"/>
+    <w:abstractNumId w:val="22"/>
   </w:num>
   <w:num w:numId="31" w16cid:durableId="1960447991">
-    <w:abstractNumId w:val="25"/>
+    <w:abstractNumId w:val="28"/>
   </w:num>
   <w:num w:numId="32" w16cid:durableId="865170888">
     <w:abstractNumId w:val="11"/>
@@ -13277,46 +14969,73 @@
     <w:abstractNumId w:val="6"/>
   </w:num>
   <w:num w:numId="35" w16cid:durableId="1937395975">
-    <w:abstractNumId w:val="47"/>
+    <w:abstractNumId w:val="56"/>
   </w:num>
   <w:num w:numId="36" w16cid:durableId="828130911">
-    <w:abstractNumId w:val="40"/>
+    <w:abstractNumId w:val="45"/>
   </w:num>
   <w:num w:numId="37" w16cid:durableId="181672212">
-    <w:abstractNumId w:val="37"/>
+    <w:abstractNumId w:val="41"/>
   </w:num>
   <w:num w:numId="38" w16cid:durableId="2086297332">
-    <w:abstractNumId w:val="23"/>
+    <w:abstractNumId w:val="26"/>
   </w:num>
   <w:num w:numId="39" w16cid:durableId="1030185208">
-    <w:abstractNumId w:val="24"/>
+    <w:abstractNumId w:val="27"/>
   </w:num>
   <w:num w:numId="40" w16cid:durableId="1760326166">
     <w:abstractNumId w:val="0"/>
   </w:num>
   <w:num w:numId="41" w16cid:durableId="1018894254">
-    <w:abstractNumId w:val="30"/>
+    <w:abstractNumId w:val="33"/>
   </w:num>
   <w:num w:numId="42" w16cid:durableId="148984718">
-    <w:abstractNumId w:val="26"/>
+    <w:abstractNumId w:val="29"/>
   </w:num>
   <w:num w:numId="43" w16cid:durableId="907423145">
-    <w:abstractNumId w:val="36"/>
+    <w:abstractNumId w:val="40"/>
   </w:num>
   <w:num w:numId="44" w16cid:durableId="1142163153">
-    <w:abstractNumId w:val="18"/>
+    <w:abstractNumId w:val="19"/>
   </w:num>
   <w:num w:numId="45" w16cid:durableId="952980852">
-    <w:abstractNumId w:val="32"/>
+    <w:abstractNumId w:val="35"/>
   </w:num>
   <w:num w:numId="46" w16cid:durableId="1971130964">
     <w:abstractNumId w:val="12"/>
   </w:num>
   <w:num w:numId="47" w16cid:durableId="833452788">
-    <w:abstractNumId w:val="34"/>
+    <w:abstractNumId w:val="38"/>
   </w:num>
   <w:num w:numId="48" w16cid:durableId="112217413">
-    <w:abstractNumId w:val="17"/>
+    <w:abstractNumId w:val="18"/>
+  </w:num>
+  <w:num w:numId="49" w16cid:durableId="1686204662">
+    <w:abstractNumId w:val="52"/>
+  </w:num>
+  <w:num w:numId="50" w16cid:durableId="1244803272">
+    <w:abstractNumId w:val="24"/>
+  </w:num>
+  <w:num w:numId="51" w16cid:durableId="607547204">
+    <w:abstractNumId w:val="23"/>
+  </w:num>
+  <w:num w:numId="52" w16cid:durableId="903956140">
+    <w:abstractNumId w:val="16"/>
+  </w:num>
+  <w:num w:numId="53" w16cid:durableId="981008936">
+    <w:abstractNumId w:val="37"/>
+  </w:num>
+  <w:num w:numId="54" w16cid:durableId="510026334">
+    <w:abstractNumId w:val="42"/>
+  </w:num>
+  <w:num w:numId="55" w16cid:durableId="1263565908">
+    <w:abstractNumId w:val="50"/>
+  </w:num>
+  <w:num w:numId="56" w16cid:durableId="71319487">
+    <w:abstractNumId w:val="49"/>
+  </w:num>
+  <w:num w:numId="57" w16cid:durableId="213977780">
+    <w:abstractNumId w:val="46"/>
   </w:num>
 </w:numbering>
 </file>

</xml_diff>

<commit_message>
Estudo - Teste de Sistema Automatizado e Não Funcional
</commit_message>
<xml_diff>
--- a/Resumão.docx
+++ b/Resumão.docx
@@ -12089,6 +12089,213 @@
         </w:rPr>
         <w:t>Essa abordagem oferece flexibilidade e eficiência, permitindo a criação de conjuntos de testes escaláveis e reutilizáveis, essenciais para projetos complexos e dinâmicos.</w:t>
       </w:r>
+    </w:p>
+    <w:p>
+      <w:pPr>
+        <w:spacing w:line="276" w:lineRule="auto"/>
+        <w:jc w:val="both"/>
+        <w:rPr>
+          <w:rFonts w:ascii="Times New Roman" w:hAnsi="Times New Roman" w:cs="Times New Roman"/>
+          <w:color w:val="000000" w:themeColor="text1"/>
+        </w:rPr>
+      </w:pPr>
+    </w:p>
+    <w:p>
+      <w:pPr>
+        <w:pBdr>
+          <w:bottom w:val="single" w:sz="4" w:space="1" w:color="000000" w:themeColor="text1"/>
+        </w:pBdr>
+        <w:spacing w:line="276" w:lineRule="auto"/>
+        <w:jc w:val="both"/>
+        <w:rPr>
+          <w:rFonts w:ascii="Times New Roman" w:hAnsi="Times New Roman" w:cs="Times New Roman"/>
+          <w:b/>
+          <w:bCs/>
+          <w:color w:val="000000" w:themeColor="text1"/>
+          <w:sz w:val="32"/>
+          <w:szCs w:val="32"/>
+        </w:rPr>
+      </w:pPr>
+      <w:r>
+        <w:rPr>
+          <w:rFonts w:ascii="Times New Roman" w:hAnsi="Times New Roman" w:cs="Times New Roman"/>
+          <w:b/>
+          <w:bCs/>
+          <w:color w:val="000000" w:themeColor="text1"/>
+          <w:sz w:val="32"/>
+          <w:szCs w:val="32"/>
+        </w:rPr>
+        <w:t>Teste de Sistema Automatizado e Não Funcional</w:t>
+      </w:r>
+    </w:p>
+    <w:p>
+      <w:pPr>
+        <w:spacing w:line="276" w:lineRule="auto"/>
+        <w:jc w:val="both"/>
+        <w:rPr>
+          <w:rFonts w:ascii="Times New Roman" w:hAnsi="Times New Roman" w:cs="Times New Roman"/>
+          <w:color w:val="000000" w:themeColor="text1"/>
+        </w:rPr>
+      </w:pPr>
+    </w:p>
+    <w:p>
+      <w:pPr>
+        <w:spacing w:line="276" w:lineRule="auto"/>
+        <w:jc w:val="both"/>
+        <w:rPr>
+          <w:rFonts w:ascii="Times New Roman" w:hAnsi="Times New Roman" w:cs="Times New Roman"/>
+          <w:color w:val="000000" w:themeColor="text1"/>
+        </w:rPr>
+      </w:pPr>
+      <w:r>
+        <w:rPr>
+          <w:rFonts w:ascii="Times New Roman" w:hAnsi="Times New Roman" w:cs="Times New Roman"/>
+          <w:color w:val="000000" w:themeColor="text1"/>
+        </w:rPr>
+        <w:t>Além dos testes funcionais que já foram realizados, é necessário realizar testes não funcionais utilizando a técnica de caixa preta. Esses testes são executados tanto no nível de Homologação (realizados com o usuário final) quanto no nível de Sistema (executados pela equipe técnica do projeto).</w:t>
+      </w:r>
+    </w:p>
+    <w:p>
+      <w:pPr>
+        <w:spacing w:line="276" w:lineRule="auto"/>
+        <w:jc w:val="both"/>
+        <w:rPr>
+          <w:rFonts w:ascii="Times New Roman" w:hAnsi="Times New Roman" w:cs="Times New Roman"/>
+          <w:color w:val="000000" w:themeColor="text1"/>
+        </w:rPr>
+      </w:pPr>
+    </w:p>
+    <w:p>
+      <w:pPr>
+        <w:spacing w:line="276" w:lineRule="auto"/>
+        <w:jc w:val="both"/>
+        <w:rPr>
+          <w:rFonts w:ascii="Times New Roman" w:hAnsi="Times New Roman" w:cs="Times New Roman"/>
+          <w:color w:val="000000" w:themeColor="text1"/>
+        </w:rPr>
+      </w:pPr>
+      <w:r>
+        <w:rPr>
+          <w:rFonts w:ascii="Times New Roman" w:hAnsi="Times New Roman" w:cs="Times New Roman"/>
+          <w:color w:val="000000" w:themeColor="text1"/>
+        </w:rPr>
+        <w:lastRenderedPageBreak/>
+        <w:t>No nível de sistema, os testes não funcionais mais comuns incluem os de Desempenho e Carga, frequentemente chamados de Testes de Estresse.</w:t>
+      </w:r>
+    </w:p>
+    <w:p>
+      <w:pPr>
+        <w:spacing w:line="276" w:lineRule="auto"/>
+        <w:jc w:val="both"/>
+        <w:rPr>
+          <w:rFonts w:ascii="Times New Roman" w:hAnsi="Times New Roman" w:cs="Times New Roman"/>
+          <w:color w:val="000000" w:themeColor="text1"/>
+        </w:rPr>
+      </w:pPr>
+    </w:p>
+    <w:p>
+      <w:pPr>
+        <w:spacing w:line="276" w:lineRule="auto"/>
+        <w:jc w:val="both"/>
+        <w:rPr>
+          <w:rFonts w:ascii="Times New Roman" w:hAnsi="Times New Roman" w:cs="Times New Roman"/>
+          <w:b/>
+          <w:bCs/>
+          <w:color w:val="000000" w:themeColor="text1"/>
+          <w:sz w:val="28"/>
+          <w:szCs w:val="28"/>
+        </w:rPr>
+      </w:pPr>
+      <w:r>
+        <w:rPr>
+          <w:rFonts w:ascii="Times New Roman" w:hAnsi="Times New Roman" w:cs="Times New Roman"/>
+          <w:b/>
+          <w:bCs/>
+          <w:color w:val="000000" w:themeColor="text1"/>
+          <w:sz w:val="28"/>
+          <w:szCs w:val="28"/>
+        </w:rPr>
+        <w:t>Teste de Desempenho</w:t>
+      </w:r>
+    </w:p>
+    <w:p>
+      <w:pPr>
+        <w:spacing w:line="276" w:lineRule="auto"/>
+        <w:jc w:val="both"/>
+        <w:rPr>
+          <w:rFonts w:ascii="Times New Roman" w:hAnsi="Times New Roman" w:cs="Times New Roman"/>
+          <w:color w:val="000000" w:themeColor="text1"/>
+        </w:rPr>
+      </w:pPr>
+      <w:r>
+        <w:rPr>
+          <w:rFonts w:ascii="Times New Roman" w:hAnsi="Times New Roman" w:cs="Times New Roman"/>
+          <w:color w:val="000000" w:themeColor="text1"/>
+        </w:rPr>
+        <w:t>O teste de desempenho tem como objetivo avaliar o tempo de resposta do sistema. Nele, geramos uma transação no software e medimos quanto tempo o sistema leva para retornar a resposta ao usuário que executou a operação. Este teste é essencial para verificar se o sistema mantém um desempenho adequado, mesmo em condições normais de uso.</w:t>
+      </w:r>
+    </w:p>
+    <w:p>
+      <w:pPr>
+        <w:spacing w:line="276" w:lineRule="auto"/>
+        <w:jc w:val="both"/>
+        <w:rPr>
+          <w:rFonts w:ascii="Times New Roman" w:hAnsi="Times New Roman" w:cs="Times New Roman"/>
+          <w:color w:val="000000" w:themeColor="text1"/>
+        </w:rPr>
+      </w:pPr>
+    </w:p>
+    <w:p>
+      <w:pPr>
+        <w:spacing w:line="276" w:lineRule="auto"/>
+        <w:jc w:val="both"/>
+        <w:rPr>
+          <w:rFonts w:ascii="Times New Roman" w:hAnsi="Times New Roman" w:cs="Times New Roman"/>
+          <w:b/>
+          <w:bCs/>
+          <w:color w:val="000000" w:themeColor="text1"/>
+          <w:sz w:val="28"/>
+          <w:szCs w:val="28"/>
+        </w:rPr>
+      </w:pPr>
+      <w:r>
+        <w:rPr>
+          <w:rFonts w:ascii="Times New Roman" w:hAnsi="Times New Roman" w:cs="Times New Roman"/>
+          <w:b/>
+          <w:bCs/>
+          <w:color w:val="000000" w:themeColor="text1"/>
+          <w:sz w:val="28"/>
+          <w:szCs w:val="28"/>
+        </w:rPr>
+        <w:t>Teste de Carga</w:t>
+      </w:r>
+    </w:p>
+    <w:p>
+      <w:pPr>
+        <w:spacing w:line="276" w:lineRule="auto"/>
+        <w:jc w:val="both"/>
+        <w:rPr>
+          <w:rFonts w:ascii="Times New Roman" w:hAnsi="Times New Roman" w:cs="Times New Roman"/>
+          <w:color w:val="000000" w:themeColor="text1"/>
+        </w:rPr>
+      </w:pPr>
+      <w:r>
+        <w:rPr>
+          <w:rFonts w:ascii="Times New Roman" w:hAnsi="Times New Roman" w:cs="Times New Roman"/>
+          <w:color w:val="000000" w:themeColor="text1"/>
+        </w:rPr>
+        <w:t>O teste de carga visa simular um grande número de conexões simultâneas e operações realizadas no sistema. A ideia é simular a pressão de múltiplos usuários ou dispositivos acessando o sistema ao mesmo tempo, para avaliar como ele se comporta sob carga intensa. Esse teste ajuda a identificar possíveis gargalos de desempenho e a capacidade de escalabilidade do sistema.</w:t>
+      </w:r>
+    </w:p>
+    <w:p>
+      <w:pPr>
+        <w:spacing w:line="276" w:lineRule="auto"/>
+        <w:jc w:val="both"/>
+        <w:rPr>
+          <w:rFonts w:ascii="Times New Roman" w:hAnsi="Times New Roman" w:cs="Times New Roman"/>
+          <w:color w:val="000000" w:themeColor="text1"/>
+        </w:rPr>
+      </w:pPr>
     </w:p>
     <w:p>
       <w:pPr>

</xml_diff>